<commit_message>
added info to concurency
</commit_message>
<xml_diff>
--- a/3 step/Java Concurrency.docx
+++ b/3 step/Java Concurrency.docx
@@ -1,6 +1,6 @@
 
 <file path=word/document.xml><?xml version="1.0" encoding="utf-8"?>
-<w:document xmlns:wpc="http://schemas.microsoft.com/office/word/2010/wordprocessingCanvas" xmlns:cx="http://schemas.microsoft.com/office/drawing/2014/chartex" xmlns:cx1="http://schemas.microsoft.com/office/drawing/2015/9/8/chartex" xmlns:cx2="http://schemas.microsoft.com/office/drawing/2015/10/21/chartex" xmlns:cx3="http://schemas.microsoft.com/office/drawing/2016/5/9/chartex" xmlns:cx4="http://schemas.microsoft.com/office/drawing/2016/5/10/chartex" xmlns:cx5="http://schemas.microsoft.com/office/drawing/2016/5/11/chartex" xmlns:cx6="http://schemas.microsoft.com/office/drawing/2016/5/12/chartex" xmlns:cx7="http://schemas.microsoft.com/office/drawing/2016/5/13/chartex" xmlns:cx8="http://schemas.microsoft.com/office/drawing/2016/5/14/chartex" xmlns:mc="http://schemas.openxmlformats.org/markup-compatibility/2006" xmlns:aink="http://schemas.microsoft.com/office/drawing/2016/ink" xmlns:am3d="http://schemas.microsoft.com/office/drawing/2017/model3d" xmlns:o="urn:schemas-microsoft-com:office:office" xmlns:r="http://schemas.openxmlformats.org/officeDocument/2006/relationships" xmlns:m="http://schemas.openxmlformats.org/officeDocument/2006/math" xmlns:v="urn:schemas-microsoft-com:vml" xmlns:wp14="http://schemas.microsoft.com/office/word/2010/wordprocessingDrawing" xmlns:wp="http://schemas.openxmlformats.org/drawingml/2006/wordprocessingDrawing" xmlns:w10="urn:schemas-microsoft-com:office:word" xmlns:w="http://schemas.openxmlformats.org/wordprocessingml/2006/main" xmlns:w14="http://schemas.microsoft.com/office/word/2010/wordml" xmlns:w15="http://schemas.microsoft.com/office/word/2012/wordml" xmlns:w16cid="http://schemas.microsoft.com/office/word/2016/wordml/cid" xmlns:w16se="http://schemas.microsoft.com/office/word/2015/wordml/symex" xmlns:wpg="http://schemas.microsoft.com/office/word/2010/wordprocessingGroup" xmlns:wpi="http://schemas.microsoft.com/office/word/2010/wordprocessingInk" xmlns:wne="http://schemas.microsoft.com/office/word/2006/wordml" xmlns:wps="http://schemas.microsoft.com/office/word/2010/wordprocessingShape" mc:Ignorable="w14 w15 w16se w16cid wp14">
+<w:document xmlns:wpc="http://schemas.microsoft.com/office/word/2010/wordprocessingCanvas" xmlns:cx="http://schemas.microsoft.com/office/drawing/2014/chartex" xmlns:cx1="http://schemas.microsoft.com/office/drawing/2015/9/8/chartex" xmlns:cx2="http://schemas.microsoft.com/office/drawing/2015/10/21/chartex" xmlns:cx3="http://schemas.microsoft.com/office/drawing/2016/5/9/chartex" xmlns:cx4="http://schemas.microsoft.com/office/drawing/2016/5/10/chartex" xmlns:cx5="http://schemas.microsoft.com/office/drawing/2016/5/11/chartex" xmlns:cx6="http://schemas.microsoft.com/office/drawing/2016/5/12/chartex" xmlns:cx7="http://schemas.microsoft.com/office/drawing/2016/5/13/chartex" xmlns:cx8="http://schemas.microsoft.com/office/drawing/2016/5/14/chartex" xmlns:mc="http://schemas.openxmlformats.org/markup-compatibility/2006" xmlns:aink="http://schemas.microsoft.com/office/drawing/2016/ink" xmlns:am3d="http://schemas.microsoft.com/office/drawing/2017/model3d" xmlns:o="urn:schemas-microsoft-com:office:office" xmlns:oel="http://schemas.microsoft.com/office/2019/extlst" xmlns:r="http://schemas.openxmlformats.org/officeDocument/2006/relationships" xmlns:m="http://schemas.openxmlformats.org/officeDocument/2006/math" xmlns:v="urn:schemas-microsoft-com:vml" xmlns:wp14="http://schemas.microsoft.com/office/word/2010/wordprocessingDrawing" xmlns:wp="http://schemas.openxmlformats.org/drawingml/2006/wordprocessingDrawing" xmlns:w10="urn:schemas-microsoft-com:office:word" xmlns:w="http://schemas.openxmlformats.org/wordprocessingml/2006/main" xmlns:w14="http://schemas.microsoft.com/office/word/2010/wordml" xmlns:w15="http://schemas.microsoft.com/office/word/2012/wordml" xmlns:w16cex="http://schemas.microsoft.com/office/word/2018/wordml/cex" xmlns:w16cid="http://schemas.microsoft.com/office/word/2016/wordml/cid" xmlns:w16="http://schemas.microsoft.com/office/word/2018/wordml" xmlns:w16sdtdh="http://schemas.microsoft.com/office/word/2020/wordml/sdtdatahash" xmlns:w16se="http://schemas.microsoft.com/office/word/2015/wordml/symex" xmlns:wpg="http://schemas.microsoft.com/office/word/2010/wordprocessingGroup" xmlns:wpi="http://schemas.microsoft.com/office/word/2010/wordprocessingInk" xmlns:wne="http://schemas.microsoft.com/office/word/2006/wordml" xmlns:wps="http://schemas.microsoft.com/office/word/2010/wordprocessingShape" mc:Ignorable="w14 w15 w16se w16cid w16 w16cex w16sdtdh wp14">
   <w:body>
     <w:p>
       <w:pPr>
@@ -38,7 +38,6 @@
         </w:rPr>
         <w:t>.</w:t>
       </w:r>
-      <w:proofErr w:type="spellStart"/>
       <w:r>
         <w:rPr>
           <w:rFonts w:ascii="Times New Roman" w:hAnsi="Times New Roman" w:cs="Times New Roman"/>
@@ -49,7 +48,6 @@
         </w:rPr>
         <w:t>util</w:t>
       </w:r>
-      <w:proofErr w:type="spellEnd"/>
       <w:proofErr w:type="gramEnd"/>
       <w:r>
         <w:rPr>
@@ -2142,7 +2140,15 @@
           <w:szCs w:val="28"/>
           <w:lang w:val="en-US"/>
         </w:rPr>
-        <w:t xml:space="preserve">Exchanger </w:t>
+        <w:t>Exchanger</w:t>
+      </w:r>
+      <w:r>
+        <w:rPr>
+          <w:rFonts w:ascii="Times New Roman" w:hAnsi="Times New Roman" w:cs="Times New Roman"/>
+          <w:sz w:val="28"/>
+          <w:szCs w:val="28"/>
+        </w:rPr>
+        <w:t xml:space="preserve"> </w:t>
       </w:r>
       <w:r>
         <w:rPr>
@@ -4392,69 +4398,3002 @@
         </w:rPr>
         <w:t>аналогичен предыдущему, но ждет только в течении указанного времени</w:t>
       </w:r>
-      <w:bookmarkStart w:id="2" w:name="_GoBack"/>
+    </w:p>
+    <w:p>
+      <w:pPr>
+        <w:rPr>
+          <w:rFonts w:ascii="Times New Roman" w:hAnsi="Times New Roman" w:cs="Times New Roman"/>
+          <w:sz w:val="28"/>
+          <w:szCs w:val="28"/>
+        </w:rPr>
+      </w:pPr>
+    </w:p>
+    <w:p>
+      <w:pPr>
+        <w:rPr>
+          <w:rFonts w:ascii="Times New Roman" w:hAnsi="Times New Roman" w:cs="Times New Roman"/>
+          <w:b/>
+          <w:sz w:val="28"/>
+          <w:szCs w:val="28"/>
+        </w:rPr>
+      </w:pPr>
+      <w:r>
+        <w:rPr>
+          <w:rFonts w:ascii="Times New Roman" w:hAnsi="Times New Roman" w:cs="Times New Roman"/>
+          <w:b/>
+          <w:sz w:val="28"/>
+          <w:szCs w:val="28"/>
+          <w:lang w:val="en-US"/>
+        </w:rPr>
+        <w:t>CALLABLE</w:t>
+      </w:r>
+    </w:p>
+    <w:p>
+      <w:pPr>
+        <w:rPr>
+          <w:rFonts w:ascii="Times New Roman" w:hAnsi="Times New Roman" w:cs="Times New Roman"/>
+          <w:sz w:val="28"/>
+          <w:szCs w:val="28"/>
+        </w:rPr>
+      </w:pPr>
+      <w:r>
+        <w:rPr>
+          <w:rFonts w:ascii="Times New Roman" w:hAnsi="Times New Roman" w:cs="Times New Roman"/>
+          <w:sz w:val="28"/>
+          <w:szCs w:val="28"/>
+        </w:rPr>
+        <w:t xml:space="preserve">Интерфейс </w:t>
+      </w:r>
+      <w:r>
+        <w:rPr>
+          <w:rFonts w:ascii="Times New Roman" w:hAnsi="Times New Roman" w:cs="Times New Roman"/>
+          <w:b/>
+          <w:sz w:val="28"/>
+          <w:szCs w:val="28"/>
+          <w:lang w:val="en-US"/>
+        </w:rPr>
+        <w:t>Callable</w:t>
+      </w:r>
+      <w:r>
+        <w:rPr>
+          <w:rFonts w:ascii="Times New Roman" w:hAnsi="Times New Roman" w:cs="Times New Roman"/>
+          <w:b/>
+          <w:sz w:val="28"/>
+          <w:szCs w:val="28"/>
+        </w:rPr>
+        <w:t>&lt;</w:t>
+      </w:r>
+      <w:r>
+        <w:rPr>
+          <w:rFonts w:ascii="Times New Roman" w:hAnsi="Times New Roman" w:cs="Times New Roman"/>
+          <w:b/>
+          <w:sz w:val="28"/>
+          <w:szCs w:val="28"/>
+          <w:lang w:val="en-US"/>
+        </w:rPr>
+        <w:t>V</w:t>
+      </w:r>
+      <w:r>
+        <w:rPr>
+          <w:rFonts w:ascii="Times New Roman" w:hAnsi="Times New Roman" w:cs="Times New Roman"/>
+          <w:b/>
+          <w:sz w:val="28"/>
+          <w:szCs w:val="28"/>
+        </w:rPr>
+        <w:t>&gt;</w:t>
+      </w:r>
+      <w:r>
+        <w:rPr>
+          <w:rFonts w:ascii="Times New Roman" w:hAnsi="Times New Roman" w:cs="Times New Roman"/>
+          <w:b/>
+          <w:sz w:val="28"/>
+          <w:szCs w:val="28"/>
+        </w:rPr>
+        <w:t xml:space="preserve"> </w:t>
+      </w:r>
+      <w:r>
+        <w:rPr>
+          <w:rFonts w:ascii="Times New Roman" w:hAnsi="Times New Roman" w:cs="Times New Roman"/>
+          <w:sz w:val="28"/>
+          <w:szCs w:val="28"/>
+        </w:rPr>
+        <w:t>определяет поток исполнения, возвращающий значение.</w:t>
+      </w:r>
+      <w:r>
+        <w:rPr>
+          <w:rFonts w:ascii="Times New Roman" w:hAnsi="Times New Roman" w:cs="Times New Roman"/>
+          <w:sz w:val="28"/>
+          <w:szCs w:val="28"/>
+        </w:rPr>
+        <w:t xml:space="preserve"> </w:t>
+      </w:r>
+      <w:r>
+        <w:rPr>
+          <w:rFonts w:ascii="Times New Roman" w:hAnsi="Times New Roman" w:cs="Times New Roman"/>
+          <w:b/>
+          <w:sz w:val="28"/>
+          <w:szCs w:val="28"/>
+          <w:lang w:val="en-US"/>
+        </w:rPr>
+        <w:t xml:space="preserve">V – </w:t>
+      </w:r>
+      <w:r>
+        <w:rPr>
+          <w:rFonts w:ascii="Times New Roman" w:hAnsi="Times New Roman" w:cs="Times New Roman"/>
+          <w:sz w:val="28"/>
+          <w:szCs w:val="28"/>
+        </w:rPr>
+        <w:t>обозначает тип данных, возвращаемых потоком исполнения.</w:t>
+      </w:r>
+    </w:p>
+    <w:p>
+      <w:pPr>
+        <w:rPr>
+          <w:rFonts w:ascii="Times New Roman" w:hAnsi="Times New Roman" w:cs="Times New Roman"/>
+          <w:sz w:val="28"/>
+          <w:szCs w:val="28"/>
+        </w:rPr>
+      </w:pPr>
+      <w:r>
+        <w:rPr>
+          <w:rFonts w:ascii="Times New Roman" w:hAnsi="Times New Roman" w:cs="Times New Roman"/>
+          <w:sz w:val="28"/>
+          <w:szCs w:val="28"/>
+        </w:rPr>
+        <w:t xml:space="preserve">В нем определяется единственный метод </w:t>
+      </w:r>
+      <w:proofErr w:type="gramStart"/>
+      <w:r>
+        <w:rPr>
+          <w:rFonts w:ascii="Times New Roman" w:hAnsi="Times New Roman" w:cs="Times New Roman"/>
+          <w:b/>
+          <w:sz w:val="28"/>
+          <w:szCs w:val="28"/>
+          <w:lang w:val="en-US"/>
+        </w:rPr>
+        <w:t>call</w:t>
+      </w:r>
+      <w:r>
+        <w:rPr>
+          <w:rFonts w:ascii="Times New Roman" w:hAnsi="Times New Roman" w:cs="Times New Roman"/>
+          <w:b/>
+          <w:sz w:val="28"/>
+          <w:szCs w:val="28"/>
+        </w:rPr>
+        <w:t>(</w:t>
+      </w:r>
+      <w:proofErr w:type="gramEnd"/>
+      <w:r>
+        <w:rPr>
+          <w:rFonts w:ascii="Times New Roman" w:hAnsi="Times New Roman" w:cs="Times New Roman"/>
+          <w:b/>
+          <w:sz w:val="28"/>
+          <w:szCs w:val="28"/>
+        </w:rPr>
+        <w:t xml:space="preserve">). </w:t>
+      </w:r>
+      <w:r>
+        <w:rPr>
+          <w:rFonts w:ascii="Times New Roman" w:hAnsi="Times New Roman" w:cs="Times New Roman"/>
+          <w:sz w:val="28"/>
+          <w:szCs w:val="28"/>
+        </w:rPr>
+        <w:t xml:space="preserve">Внутри него определяется код, который нужно выполнить. Если результат нельзя вычислить, метод </w:t>
+      </w:r>
+      <w:proofErr w:type="gramStart"/>
+      <w:r>
+        <w:rPr>
+          <w:rFonts w:ascii="Times New Roman" w:hAnsi="Times New Roman" w:cs="Times New Roman"/>
+          <w:sz w:val="28"/>
+          <w:szCs w:val="28"/>
+          <w:lang w:val="en-US"/>
+        </w:rPr>
+        <w:t>call</w:t>
+      </w:r>
+      <w:r>
+        <w:rPr>
+          <w:rFonts w:ascii="Times New Roman" w:hAnsi="Times New Roman" w:cs="Times New Roman"/>
+          <w:sz w:val="28"/>
+          <w:szCs w:val="28"/>
+        </w:rPr>
+        <w:t>(</w:t>
+      </w:r>
+      <w:proofErr w:type="gramEnd"/>
+      <w:r>
+        <w:rPr>
+          <w:rFonts w:ascii="Times New Roman" w:hAnsi="Times New Roman" w:cs="Times New Roman"/>
+          <w:sz w:val="28"/>
+          <w:szCs w:val="28"/>
+        </w:rPr>
+        <w:t xml:space="preserve">) </w:t>
+      </w:r>
+      <w:r>
+        <w:rPr>
+          <w:rFonts w:ascii="Times New Roman" w:hAnsi="Times New Roman" w:cs="Times New Roman"/>
+          <w:sz w:val="28"/>
+          <w:szCs w:val="28"/>
+        </w:rPr>
+        <w:t>генерирует исключение.</w:t>
+      </w:r>
+    </w:p>
+    <w:p>
+      <w:pPr>
+        <w:rPr>
+          <w:rFonts w:ascii="Times New Roman" w:hAnsi="Times New Roman" w:cs="Times New Roman"/>
+          <w:sz w:val="28"/>
+          <w:szCs w:val="28"/>
+        </w:rPr>
+      </w:pPr>
+      <w:r>
+        <w:rPr>
+          <w:rFonts w:ascii="Times New Roman" w:hAnsi="Times New Roman" w:cs="Times New Roman"/>
+          <w:sz w:val="28"/>
+          <w:szCs w:val="28"/>
+        </w:rPr>
+        <w:t xml:space="preserve">Запускается </w:t>
+      </w:r>
+      <w:r>
+        <w:rPr>
+          <w:rFonts w:ascii="Times New Roman" w:hAnsi="Times New Roman" w:cs="Times New Roman"/>
+          <w:sz w:val="28"/>
+          <w:szCs w:val="28"/>
+          <w:lang w:val="en-US"/>
+        </w:rPr>
+        <w:t>Callable</w:t>
+      </w:r>
+      <w:r>
+        <w:rPr>
+          <w:rFonts w:ascii="Times New Roman" w:hAnsi="Times New Roman" w:cs="Times New Roman"/>
+          <w:sz w:val="28"/>
+          <w:szCs w:val="28"/>
+        </w:rPr>
+        <w:t xml:space="preserve"> </w:t>
+      </w:r>
+      <w:r>
+        <w:rPr>
+          <w:rFonts w:ascii="Times New Roman" w:hAnsi="Times New Roman" w:cs="Times New Roman"/>
+          <w:sz w:val="28"/>
+          <w:szCs w:val="28"/>
+        </w:rPr>
+        <w:t xml:space="preserve">вызовом метода </w:t>
+      </w:r>
+      <w:proofErr w:type="gramStart"/>
+      <w:r>
+        <w:rPr>
+          <w:rFonts w:ascii="Times New Roman" w:hAnsi="Times New Roman" w:cs="Times New Roman"/>
+          <w:b/>
+          <w:sz w:val="28"/>
+          <w:szCs w:val="28"/>
+          <w:lang w:val="en-US"/>
+        </w:rPr>
+        <w:t>submit</w:t>
+      </w:r>
+      <w:r>
+        <w:rPr>
+          <w:rFonts w:ascii="Times New Roman" w:hAnsi="Times New Roman" w:cs="Times New Roman"/>
+          <w:b/>
+          <w:sz w:val="28"/>
+          <w:szCs w:val="28"/>
+        </w:rPr>
+        <w:t>(</w:t>
+      </w:r>
+      <w:proofErr w:type="gramEnd"/>
+      <w:r>
+        <w:rPr>
+          <w:rFonts w:ascii="Times New Roman" w:hAnsi="Times New Roman" w:cs="Times New Roman"/>
+          <w:b/>
+          <w:sz w:val="28"/>
+          <w:szCs w:val="28"/>
+          <w:lang w:val="en-US"/>
+        </w:rPr>
+        <w:t>Callable</w:t>
+      </w:r>
+      <w:r>
+        <w:rPr>
+          <w:rFonts w:ascii="Times New Roman" w:hAnsi="Times New Roman" w:cs="Times New Roman"/>
+          <w:b/>
+          <w:sz w:val="28"/>
+          <w:szCs w:val="28"/>
+        </w:rPr>
+        <w:t>&lt;</w:t>
+      </w:r>
+      <w:r>
+        <w:rPr>
+          <w:rFonts w:ascii="Times New Roman" w:hAnsi="Times New Roman" w:cs="Times New Roman"/>
+          <w:b/>
+          <w:sz w:val="28"/>
+          <w:szCs w:val="28"/>
+          <w:lang w:val="en-US"/>
+        </w:rPr>
+        <w:t>T</w:t>
+      </w:r>
+      <w:r>
+        <w:rPr>
+          <w:rFonts w:ascii="Times New Roman" w:hAnsi="Times New Roman" w:cs="Times New Roman"/>
+          <w:b/>
+          <w:sz w:val="28"/>
+          <w:szCs w:val="28"/>
+        </w:rPr>
+        <w:t xml:space="preserve">&gt; </w:t>
+      </w:r>
+      <w:r>
+        <w:rPr>
+          <w:rFonts w:ascii="Times New Roman" w:hAnsi="Times New Roman" w:cs="Times New Roman"/>
+          <w:b/>
+          <w:sz w:val="28"/>
+          <w:szCs w:val="28"/>
+          <w:lang w:val="en-US"/>
+        </w:rPr>
+        <w:t>callable</w:t>
+      </w:r>
+      <w:r>
+        <w:rPr>
+          <w:rFonts w:ascii="Times New Roman" w:hAnsi="Times New Roman" w:cs="Times New Roman"/>
+          <w:b/>
+          <w:sz w:val="28"/>
+          <w:szCs w:val="28"/>
+        </w:rPr>
+        <w:t xml:space="preserve">) </w:t>
+      </w:r>
+      <w:r>
+        <w:rPr>
+          <w:rFonts w:ascii="Times New Roman" w:hAnsi="Times New Roman" w:cs="Times New Roman"/>
+          <w:sz w:val="28"/>
+          <w:szCs w:val="28"/>
+        </w:rPr>
+        <w:t xml:space="preserve">определенного в интерфейсе </w:t>
+      </w:r>
+      <w:proofErr w:type="spellStart"/>
+      <w:r>
+        <w:rPr>
+          <w:rFonts w:ascii="Times New Roman" w:hAnsi="Times New Roman" w:cs="Times New Roman"/>
+          <w:b/>
+          <w:sz w:val="28"/>
+          <w:szCs w:val="28"/>
+          <w:lang w:val="en-US"/>
+        </w:rPr>
+        <w:t>ExecutorService</w:t>
+      </w:r>
+      <w:proofErr w:type="spellEnd"/>
+      <w:r>
+        <w:rPr>
+          <w:rFonts w:ascii="Times New Roman" w:hAnsi="Times New Roman" w:cs="Times New Roman"/>
+          <w:b/>
+          <w:sz w:val="28"/>
+          <w:szCs w:val="28"/>
+        </w:rPr>
+        <w:t xml:space="preserve">. </w:t>
+      </w:r>
+      <w:r>
+        <w:rPr>
+          <w:rFonts w:ascii="Times New Roman" w:hAnsi="Times New Roman" w:cs="Times New Roman"/>
+          <w:sz w:val="28"/>
+          <w:szCs w:val="28"/>
+        </w:rPr>
+        <w:t xml:space="preserve">Результат возвращается через объект типа </w:t>
+      </w:r>
+      <w:r>
+        <w:rPr>
+          <w:rFonts w:ascii="Times New Roman" w:hAnsi="Times New Roman" w:cs="Times New Roman"/>
+          <w:sz w:val="28"/>
+          <w:szCs w:val="28"/>
+          <w:lang w:val="en-US"/>
+        </w:rPr>
+        <w:t>Future</w:t>
+      </w:r>
+      <w:r>
+        <w:rPr>
+          <w:rFonts w:ascii="Times New Roman" w:hAnsi="Times New Roman" w:cs="Times New Roman"/>
+          <w:sz w:val="28"/>
+          <w:szCs w:val="28"/>
+        </w:rPr>
+        <w:t>.</w:t>
+      </w:r>
+    </w:p>
+    <w:p>
+      <w:pPr>
+        <w:rPr>
+          <w:rFonts w:ascii="Times New Roman" w:hAnsi="Times New Roman" w:cs="Times New Roman"/>
+          <w:sz w:val="28"/>
+          <w:szCs w:val="28"/>
+        </w:rPr>
+      </w:pPr>
+    </w:p>
+    <w:p>
+      <w:pPr>
+        <w:rPr>
+          <w:rFonts w:ascii="Times New Roman" w:hAnsi="Times New Roman" w:cs="Times New Roman"/>
+          <w:b/>
+          <w:sz w:val="28"/>
+          <w:szCs w:val="28"/>
+        </w:rPr>
+      </w:pPr>
+      <w:r>
+        <w:rPr>
+          <w:rFonts w:ascii="Times New Roman" w:hAnsi="Times New Roman" w:cs="Times New Roman"/>
+          <w:b/>
+          <w:sz w:val="28"/>
+          <w:szCs w:val="28"/>
+          <w:lang w:val="en-US"/>
+        </w:rPr>
+        <w:t>ATOMICS</w:t>
+      </w:r>
+    </w:p>
+    <w:p>
+      <w:pPr>
+        <w:rPr>
+          <w:rFonts w:ascii="Times New Roman" w:hAnsi="Times New Roman" w:cs="Times New Roman"/>
+          <w:sz w:val="28"/>
+          <w:szCs w:val="28"/>
+        </w:rPr>
+      </w:pPr>
+      <w:r>
+        <w:rPr>
+          <w:rFonts w:ascii="Times New Roman" w:hAnsi="Times New Roman" w:cs="Times New Roman"/>
+          <w:sz w:val="28"/>
+          <w:szCs w:val="28"/>
+        </w:rPr>
+        <w:t>Средства</w:t>
+      </w:r>
+      <w:r>
+        <w:rPr>
+          <w:rFonts w:ascii="Times New Roman" w:hAnsi="Times New Roman" w:cs="Times New Roman"/>
+          <w:sz w:val="28"/>
+          <w:szCs w:val="28"/>
+        </w:rPr>
+        <w:t xml:space="preserve"> </w:t>
+      </w:r>
+      <w:r>
+        <w:rPr>
+          <w:rFonts w:ascii="Times New Roman" w:hAnsi="Times New Roman" w:cs="Times New Roman"/>
+          <w:sz w:val="28"/>
+          <w:szCs w:val="28"/>
+        </w:rPr>
+        <w:t>пакета</w:t>
+      </w:r>
+      <w:r>
+        <w:rPr>
+          <w:rFonts w:ascii="Times New Roman" w:hAnsi="Times New Roman" w:cs="Times New Roman"/>
+          <w:sz w:val="28"/>
+          <w:szCs w:val="28"/>
+        </w:rPr>
+        <w:t xml:space="preserve"> </w:t>
+      </w:r>
+      <w:proofErr w:type="gramStart"/>
+      <w:r>
+        <w:rPr>
+          <w:rFonts w:ascii="Times New Roman" w:hAnsi="Times New Roman" w:cs="Times New Roman"/>
+          <w:sz w:val="28"/>
+          <w:szCs w:val="28"/>
+          <w:lang w:val="en-US"/>
+        </w:rPr>
+        <w:t>java</w:t>
+      </w:r>
+      <w:r>
+        <w:rPr>
+          <w:rFonts w:ascii="Times New Roman" w:hAnsi="Times New Roman" w:cs="Times New Roman"/>
+          <w:sz w:val="28"/>
+          <w:szCs w:val="28"/>
+        </w:rPr>
+        <w:t>.</w:t>
+      </w:r>
+      <w:r>
+        <w:rPr>
+          <w:rFonts w:ascii="Times New Roman" w:hAnsi="Times New Roman" w:cs="Times New Roman"/>
+          <w:sz w:val="28"/>
+          <w:szCs w:val="28"/>
+          <w:lang w:val="en-US"/>
+        </w:rPr>
+        <w:t>util</w:t>
+      </w:r>
+      <w:proofErr w:type="gramEnd"/>
+      <w:r>
+        <w:rPr>
+          <w:rFonts w:ascii="Times New Roman" w:hAnsi="Times New Roman" w:cs="Times New Roman"/>
+          <w:sz w:val="28"/>
+          <w:szCs w:val="28"/>
+        </w:rPr>
+        <w:t>.</w:t>
+      </w:r>
+      <w:r>
+        <w:rPr>
+          <w:rFonts w:ascii="Times New Roman" w:hAnsi="Times New Roman" w:cs="Times New Roman"/>
+          <w:sz w:val="28"/>
+          <w:szCs w:val="28"/>
+          <w:lang w:val="en-US"/>
+        </w:rPr>
+        <w:t>concurrent</w:t>
+      </w:r>
+      <w:r>
+        <w:rPr>
+          <w:rFonts w:ascii="Times New Roman" w:hAnsi="Times New Roman" w:cs="Times New Roman"/>
+          <w:sz w:val="28"/>
+          <w:szCs w:val="28"/>
+        </w:rPr>
+        <w:t>.</w:t>
+      </w:r>
+      <w:r>
+        <w:rPr>
+          <w:rFonts w:ascii="Times New Roman" w:hAnsi="Times New Roman" w:cs="Times New Roman"/>
+          <w:sz w:val="28"/>
+          <w:szCs w:val="28"/>
+          <w:lang w:val="en-US"/>
+        </w:rPr>
+        <w:t>atomic</w:t>
+      </w:r>
+      <w:r>
+        <w:rPr>
+          <w:rFonts w:ascii="Times New Roman" w:hAnsi="Times New Roman" w:cs="Times New Roman"/>
+          <w:sz w:val="28"/>
+          <w:szCs w:val="28"/>
+        </w:rPr>
+        <w:t xml:space="preserve"> </w:t>
+      </w:r>
+      <w:r>
+        <w:rPr>
+          <w:rFonts w:ascii="Times New Roman" w:hAnsi="Times New Roman" w:cs="Times New Roman"/>
+          <w:sz w:val="28"/>
+          <w:szCs w:val="28"/>
+        </w:rPr>
+        <w:t>упрощают</w:t>
+      </w:r>
+      <w:r>
+        <w:rPr>
+          <w:rFonts w:ascii="Times New Roman" w:hAnsi="Times New Roman" w:cs="Times New Roman"/>
+          <w:sz w:val="28"/>
+          <w:szCs w:val="28"/>
+        </w:rPr>
+        <w:t xml:space="preserve"> </w:t>
+      </w:r>
+      <w:r>
+        <w:rPr>
+          <w:rFonts w:ascii="Times New Roman" w:hAnsi="Times New Roman" w:cs="Times New Roman"/>
+          <w:sz w:val="28"/>
+          <w:szCs w:val="28"/>
+        </w:rPr>
+        <w:t>присваивание</w:t>
+      </w:r>
+      <w:r>
+        <w:rPr>
+          <w:rFonts w:ascii="Times New Roman" w:hAnsi="Times New Roman" w:cs="Times New Roman"/>
+          <w:sz w:val="28"/>
+          <w:szCs w:val="28"/>
+        </w:rPr>
+        <w:t xml:space="preserve"> </w:t>
+      </w:r>
+      <w:r>
+        <w:rPr>
+          <w:rFonts w:ascii="Times New Roman" w:hAnsi="Times New Roman" w:cs="Times New Roman"/>
+          <w:sz w:val="28"/>
+          <w:szCs w:val="28"/>
+        </w:rPr>
+        <w:t>переменным</w:t>
+      </w:r>
+      <w:r>
+        <w:rPr>
+          <w:rFonts w:ascii="Times New Roman" w:hAnsi="Times New Roman" w:cs="Times New Roman"/>
+          <w:sz w:val="28"/>
+          <w:szCs w:val="28"/>
+        </w:rPr>
+        <w:t xml:space="preserve"> </w:t>
+      </w:r>
+      <w:r>
+        <w:rPr>
+          <w:rFonts w:ascii="Times New Roman" w:hAnsi="Times New Roman" w:cs="Times New Roman"/>
+          <w:sz w:val="28"/>
+          <w:szCs w:val="28"/>
+        </w:rPr>
+        <w:t xml:space="preserve">и чтение из них без </w:t>
+      </w:r>
+      <w:r>
+        <w:rPr>
+          <w:rFonts w:ascii="Times New Roman" w:hAnsi="Times New Roman" w:cs="Times New Roman"/>
+          <w:sz w:val="28"/>
+          <w:szCs w:val="28"/>
+        </w:rPr>
+        <w:t>применения блокировок.</w:t>
+      </w:r>
+    </w:p>
+    <w:p>
+      <w:pPr>
+        <w:rPr>
+          <w:rFonts w:ascii="Times New Roman" w:hAnsi="Times New Roman" w:cs="Times New Roman"/>
+          <w:sz w:val="28"/>
+          <w:szCs w:val="28"/>
+        </w:rPr>
+      </w:pPr>
+      <w:r>
+        <w:rPr>
+          <w:rFonts w:ascii="Times New Roman" w:hAnsi="Times New Roman" w:cs="Times New Roman"/>
+          <w:sz w:val="28"/>
+          <w:szCs w:val="28"/>
+        </w:rPr>
+        <w:t xml:space="preserve">Атомарные операции выполняются с помощью классов </w:t>
+      </w:r>
+      <w:proofErr w:type="spellStart"/>
+      <w:r>
+        <w:rPr>
+          <w:rFonts w:ascii="Times New Roman" w:hAnsi="Times New Roman" w:cs="Times New Roman"/>
+          <w:b/>
+          <w:bCs/>
+          <w:sz w:val="28"/>
+          <w:szCs w:val="28"/>
+          <w:lang w:val="en-US"/>
+        </w:rPr>
+        <w:t>AtomicInteger</w:t>
+      </w:r>
+      <w:proofErr w:type="spellEnd"/>
+      <w:r>
+        <w:rPr>
+          <w:rFonts w:ascii="Times New Roman" w:hAnsi="Times New Roman" w:cs="Times New Roman"/>
+          <w:sz w:val="28"/>
+          <w:szCs w:val="28"/>
+        </w:rPr>
+        <w:t xml:space="preserve"> </w:t>
+      </w:r>
+      <w:r>
+        <w:rPr>
+          <w:rFonts w:ascii="Times New Roman" w:hAnsi="Times New Roman" w:cs="Times New Roman"/>
+          <w:sz w:val="28"/>
+          <w:szCs w:val="28"/>
+        </w:rPr>
+        <w:t xml:space="preserve">и </w:t>
+      </w:r>
+      <w:proofErr w:type="spellStart"/>
+      <w:r>
+        <w:rPr>
+          <w:rFonts w:ascii="Times New Roman" w:hAnsi="Times New Roman" w:cs="Times New Roman"/>
+          <w:b/>
+          <w:bCs/>
+          <w:sz w:val="28"/>
+          <w:szCs w:val="28"/>
+          <w:lang w:val="en-US"/>
+        </w:rPr>
+        <w:t>AtomicLong</w:t>
+      </w:r>
+      <w:proofErr w:type="spellEnd"/>
+      <w:r>
+        <w:rPr>
+          <w:rFonts w:ascii="Times New Roman" w:hAnsi="Times New Roman" w:cs="Times New Roman"/>
+          <w:sz w:val="28"/>
+          <w:szCs w:val="28"/>
+        </w:rPr>
+        <w:t xml:space="preserve">. </w:t>
+      </w:r>
+    </w:p>
+    <w:p>
+      <w:pPr>
+        <w:rPr>
+          <w:rFonts w:ascii="Times New Roman" w:hAnsi="Times New Roman" w:cs="Times New Roman"/>
+          <w:b/>
+          <w:bCs/>
+          <w:sz w:val="28"/>
+          <w:szCs w:val="28"/>
+        </w:rPr>
+      </w:pPr>
+      <w:r>
+        <w:rPr>
+          <w:rFonts w:ascii="Times New Roman" w:hAnsi="Times New Roman" w:cs="Times New Roman"/>
+          <w:b/>
+          <w:bCs/>
+          <w:sz w:val="28"/>
+          <w:szCs w:val="28"/>
+        </w:rPr>
+        <w:t>Методы этих классов:</w:t>
+      </w:r>
+    </w:p>
+    <w:p>
+      <w:pPr>
+        <w:pStyle w:val="a3"/>
+        <w:numPr>
+          <w:ilvl w:val="0"/>
+          <w:numId w:val="9"/>
+        </w:numPr>
+        <w:rPr>
+          <w:rFonts w:ascii="Times New Roman" w:hAnsi="Times New Roman" w:cs="Times New Roman"/>
+          <w:b/>
+          <w:bCs/>
+          <w:sz w:val="28"/>
+          <w:szCs w:val="28"/>
+        </w:rPr>
+      </w:pPr>
+      <w:proofErr w:type="gramStart"/>
+      <w:r>
+        <w:rPr>
+          <w:rFonts w:ascii="Times New Roman" w:hAnsi="Times New Roman" w:cs="Times New Roman"/>
+          <w:b/>
+          <w:bCs/>
+          <w:sz w:val="28"/>
+          <w:szCs w:val="28"/>
+          <w:lang w:val="en-US"/>
+        </w:rPr>
+        <w:t>get(</w:t>
+      </w:r>
+      <w:proofErr w:type="gramEnd"/>
+      <w:r>
+        <w:rPr>
+          <w:rFonts w:ascii="Times New Roman" w:hAnsi="Times New Roman" w:cs="Times New Roman"/>
+          <w:b/>
+          <w:bCs/>
+          <w:sz w:val="28"/>
+          <w:szCs w:val="28"/>
+          <w:lang w:val="en-US"/>
+        </w:rPr>
+        <w:t xml:space="preserve">) - </w:t>
+      </w:r>
+      <w:r>
+        <w:rPr>
+          <w:rFonts w:ascii="Times New Roman" w:hAnsi="Times New Roman" w:cs="Times New Roman"/>
+          <w:sz w:val="28"/>
+          <w:szCs w:val="28"/>
+        </w:rPr>
+        <w:t>получение</w:t>
+      </w:r>
+    </w:p>
+    <w:p>
+      <w:pPr>
+        <w:pStyle w:val="a3"/>
+        <w:numPr>
+          <w:ilvl w:val="0"/>
+          <w:numId w:val="9"/>
+        </w:numPr>
+        <w:rPr>
+          <w:rFonts w:ascii="Times New Roman" w:hAnsi="Times New Roman" w:cs="Times New Roman"/>
+          <w:b/>
+          <w:bCs/>
+          <w:sz w:val="28"/>
+          <w:szCs w:val="28"/>
+        </w:rPr>
+      </w:pPr>
+      <w:proofErr w:type="gramStart"/>
+      <w:r>
+        <w:rPr>
+          <w:rFonts w:ascii="Times New Roman" w:hAnsi="Times New Roman" w:cs="Times New Roman"/>
+          <w:b/>
+          <w:bCs/>
+          <w:sz w:val="28"/>
+          <w:szCs w:val="28"/>
+          <w:lang w:val="en-US"/>
+        </w:rPr>
+        <w:t>set(</w:t>
+      </w:r>
+      <w:proofErr w:type="gramEnd"/>
+      <w:r>
+        <w:rPr>
+          <w:rFonts w:ascii="Times New Roman" w:hAnsi="Times New Roman" w:cs="Times New Roman"/>
+          <w:b/>
+          <w:bCs/>
+          <w:sz w:val="28"/>
+          <w:szCs w:val="28"/>
+          <w:lang w:val="en-US"/>
+        </w:rPr>
+        <w:t>)</w:t>
+      </w:r>
+      <w:r>
+        <w:rPr>
+          <w:rFonts w:ascii="Times New Roman" w:hAnsi="Times New Roman" w:cs="Times New Roman"/>
+          <w:b/>
+          <w:bCs/>
+          <w:sz w:val="28"/>
+          <w:szCs w:val="28"/>
+        </w:rPr>
+        <w:t xml:space="preserve"> – </w:t>
+      </w:r>
+      <w:r>
+        <w:rPr>
+          <w:rFonts w:ascii="Times New Roman" w:hAnsi="Times New Roman" w:cs="Times New Roman"/>
+          <w:sz w:val="28"/>
+          <w:szCs w:val="28"/>
+        </w:rPr>
+        <w:t>установка</w:t>
+      </w:r>
+    </w:p>
+    <w:p>
+      <w:pPr>
+        <w:pStyle w:val="a3"/>
+        <w:numPr>
+          <w:ilvl w:val="0"/>
+          <w:numId w:val="9"/>
+        </w:numPr>
+        <w:rPr>
+          <w:rFonts w:ascii="Times New Roman" w:hAnsi="Times New Roman" w:cs="Times New Roman"/>
+          <w:b/>
+          <w:bCs/>
+          <w:sz w:val="28"/>
+          <w:szCs w:val="28"/>
+        </w:rPr>
+      </w:pPr>
+      <w:proofErr w:type="spellStart"/>
+      <w:proofErr w:type="gramStart"/>
+      <w:r>
+        <w:rPr>
+          <w:rFonts w:ascii="Times New Roman" w:hAnsi="Times New Roman" w:cs="Times New Roman"/>
+          <w:b/>
+          <w:bCs/>
+          <w:sz w:val="28"/>
+          <w:szCs w:val="28"/>
+          <w:lang w:val="en-US"/>
+        </w:rPr>
+        <w:t>compareAndSet</w:t>
+      </w:r>
+      <w:proofErr w:type="spellEnd"/>
+      <w:r>
+        <w:rPr>
+          <w:rFonts w:ascii="Times New Roman" w:hAnsi="Times New Roman" w:cs="Times New Roman"/>
+          <w:b/>
+          <w:bCs/>
+          <w:sz w:val="28"/>
+          <w:szCs w:val="28"/>
+          <w:lang w:val="en-US"/>
+        </w:rPr>
+        <w:t>(</w:t>
+      </w:r>
+      <w:proofErr w:type="gramEnd"/>
+      <w:r>
+        <w:rPr>
+          <w:rFonts w:ascii="Times New Roman" w:hAnsi="Times New Roman" w:cs="Times New Roman"/>
+          <w:b/>
+          <w:bCs/>
+          <w:sz w:val="28"/>
+          <w:szCs w:val="28"/>
+          <w:lang w:val="en-US"/>
+        </w:rPr>
+        <w:t>)</w:t>
+      </w:r>
+      <w:r>
+        <w:rPr>
+          <w:rFonts w:ascii="Times New Roman" w:hAnsi="Times New Roman" w:cs="Times New Roman"/>
+          <w:b/>
+          <w:bCs/>
+          <w:sz w:val="28"/>
+          <w:szCs w:val="28"/>
+        </w:rPr>
+        <w:t xml:space="preserve"> – </w:t>
+      </w:r>
+      <w:r>
+        <w:rPr>
+          <w:rFonts w:ascii="Times New Roman" w:hAnsi="Times New Roman" w:cs="Times New Roman"/>
+          <w:sz w:val="28"/>
+          <w:szCs w:val="28"/>
+        </w:rPr>
+        <w:t>сравнение и установка</w:t>
+      </w:r>
+    </w:p>
+    <w:p>
+      <w:pPr>
+        <w:pStyle w:val="a3"/>
+        <w:numPr>
+          <w:ilvl w:val="0"/>
+          <w:numId w:val="9"/>
+        </w:numPr>
+        <w:rPr>
+          <w:rFonts w:ascii="Times New Roman" w:hAnsi="Times New Roman" w:cs="Times New Roman"/>
+          <w:b/>
+          <w:bCs/>
+          <w:sz w:val="28"/>
+          <w:szCs w:val="28"/>
+        </w:rPr>
+      </w:pPr>
+      <w:proofErr w:type="spellStart"/>
+      <w:proofErr w:type="gramStart"/>
+      <w:r>
+        <w:rPr>
+          <w:rFonts w:ascii="Times New Roman" w:hAnsi="Times New Roman" w:cs="Times New Roman"/>
+          <w:b/>
+          <w:bCs/>
+          <w:sz w:val="28"/>
+          <w:szCs w:val="28"/>
+          <w:lang w:val="en-US"/>
+        </w:rPr>
+        <w:t>decrementAndGet</w:t>
+      </w:r>
+      <w:proofErr w:type="spellEnd"/>
+      <w:r>
+        <w:rPr>
+          <w:rFonts w:ascii="Times New Roman" w:hAnsi="Times New Roman" w:cs="Times New Roman"/>
+          <w:b/>
+          <w:bCs/>
+          <w:sz w:val="28"/>
+          <w:szCs w:val="28"/>
+          <w:lang w:val="en-US"/>
+        </w:rPr>
+        <w:t>(</w:t>
+      </w:r>
+      <w:proofErr w:type="gramEnd"/>
+      <w:r>
+        <w:rPr>
+          <w:rFonts w:ascii="Times New Roman" w:hAnsi="Times New Roman" w:cs="Times New Roman"/>
+          <w:b/>
+          <w:bCs/>
+          <w:sz w:val="28"/>
+          <w:szCs w:val="28"/>
+          <w:lang w:val="en-US"/>
+        </w:rPr>
+        <w:t>)</w:t>
+      </w:r>
+      <w:r>
+        <w:rPr>
+          <w:rFonts w:ascii="Times New Roman" w:hAnsi="Times New Roman" w:cs="Times New Roman"/>
+          <w:b/>
+          <w:bCs/>
+          <w:sz w:val="28"/>
+          <w:szCs w:val="28"/>
+        </w:rPr>
+        <w:t xml:space="preserve"> </w:t>
+      </w:r>
+      <w:r>
+        <w:rPr>
+          <w:rFonts w:ascii="Times New Roman" w:hAnsi="Times New Roman" w:cs="Times New Roman"/>
+          <w:b/>
+          <w:bCs/>
+          <w:sz w:val="28"/>
+          <w:szCs w:val="28"/>
+        </w:rPr>
+        <w:t>–</w:t>
+      </w:r>
+      <w:r>
+        <w:rPr>
+          <w:rFonts w:ascii="Times New Roman" w:hAnsi="Times New Roman" w:cs="Times New Roman"/>
+          <w:b/>
+          <w:bCs/>
+          <w:sz w:val="28"/>
+          <w:szCs w:val="28"/>
+        </w:rPr>
+        <w:t xml:space="preserve"> </w:t>
+      </w:r>
+      <w:r>
+        <w:rPr>
+          <w:rFonts w:ascii="Times New Roman" w:hAnsi="Times New Roman" w:cs="Times New Roman"/>
+          <w:sz w:val="28"/>
+          <w:szCs w:val="28"/>
+        </w:rPr>
+        <w:t>декремент и получение</w:t>
+      </w:r>
+    </w:p>
+    <w:p>
+      <w:pPr>
+        <w:pStyle w:val="a3"/>
+        <w:numPr>
+          <w:ilvl w:val="0"/>
+          <w:numId w:val="9"/>
+        </w:numPr>
+        <w:rPr>
+          <w:rFonts w:ascii="Times New Roman" w:hAnsi="Times New Roman" w:cs="Times New Roman"/>
+          <w:b/>
+          <w:bCs/>
+          <w:sz w:val="28"/>
+          <w:szCs w:val="28"/>
+        </w:rPr>
+      </w:pPr>
+      <w:proofErr w:type="spellStart"/>
+      <w:proofErr w:type="gramStart"/>
+      <w:r>
+        <w:rPr>
+          <w:rFonts w:ascii="Times New Roman" w:hAnsi="Times New Roman" w:cs="Times New Roman"/>
+          <w:b/>
+          <w:bCs/>
+          <w:sz w:val="28"/>
+          <w:szCs w:val="28"/>
+          <w:lang w:val="en-US"/>
+        </w:rPr>
+        <w:t>getAndSet</w:t>
+      </w:r>
+      <w:proofErr w:type="spellEnd"/>
+      <w:r>
+        <w:rPr>
+          <w:rFonts w:ascii="Times New Roman" w:hAnsi="Times New Roman" w:cs="Times New Roman"/>
+          <w:b/>
+          <w:bCs/>
+          <w:sz w:val="28"/>
+          <w:szCs w:val="28"/>
+          <w:lang w:val="en-US"/>
+        </w:rPr>
+        <w:t>(</w:t>
+      </w:r>
+      <w:proofErr w:type="gramEnd"/>
+      <w:r>
+        <w:rPr>
+          <w:rFonts w:ascii="Times New Roman" w:hAnsi="Times New Roman" w:cs="Times New Roman"/>
+          <w:b/>
+          <w:bCs/>
+          <w:sz w:val="28"/>
+          <w:szCs w:val="28"/>
+          <w:lang w:val="en-US"/>
+        </w:rPr>
+        <w:t>)</w:t>
+      </w:r>
+      <w:r>
+        <w:rPr>
+          <w:rFonts w:ascii="Times New Roman" w:hAnsi="Times New Roman" w:cs="Times New Roman"/>
+          <w:b/>
+          <w:bCs/>
+          <w:sz w:val="28"/>
+          <w:szCs w:val="28"/>
+        </w:rPr>
+        <w:t xml:space="preserve"> – </w:t>
+      </w:r>
+      <w:r>
+        <w:rPr>
+          <w:rFonts w:ascii="Times New Roman" w:hAnsi="Times New Roman" w:cs="Times New Roman"/>
+          <w:sz w:val="28"/>
+          <w:szCs w:val="28"/>
+        </w:rPr>
+        <w:t>получение и установка</w:t>
+      </w:r>
+    </w:p>
+    <w:p>
+      <w:pPr>
+        <w:rPr>
+          <w:rFonts w:ascii="Times New Roman" w:hAnsi="Times New Roman" w:cs="Times New Roman"/>
+          <w:b/>
+          <w:bCs/>
+          <w:sz w:val="28"/>
+          <w:szCs w:val="28"/>
+        </w:rPr>
+      </w:pPr>
+    </w:p>
+    <w:p>
+      <w:pPr>
+        <w:rPr>
+          <w:rFonts w:ascii="Times New Roman" w:hAnsi="Times New Roman" w:cs="Times New Roman"/>
+          <w:b/>
+          <w:bCs/>
+          <w:sz w:val="28"/>
+          <w:szCs w:val="28"/>
+          <w:lang w:val="en-US"/>
+        </w:rPr>
+      </w:pPr>
+      <w:r>
+        <w:rPr>
+          <w:rFonts w:ascii="Times New Roman" w:hAnsi="Times New Roman" w:cs="Times New Roman"/>
+          <w:b/>
+          <w:bCs/>
+          <w:sz w:val="28"/>
+          <w:szCs w:val="28"/>
+          <w:lang w:val="en-US"/>
+        </w:rPr>
+        <w:t>FORK/JOIN FRAMEWORK</w:t>
+      </w:r>
+    </w:p>
+    <w:p>
+      <w:pPr>
+        <w:rPr>
+          <w:rFonts w:ascii="Times New Roman" w:hAnsi="Times New Roman" w:cs="Times New Roman"/>
+          <w:sz w:val="28"/>
+          <w:szCs w:val="28"/>
+        </w:rPr>
+      </w:pPr>
+      <w:r>
+        <w:rPr>
+          <w:rFonts w:ascii="Times New Roman" w:hAnsi="Times New Roman" w:cs="Times New Roman"/>
+          <w:sz w:val="28"/>
+          <w:szCs w:val="28"/>
+        </w:rPr>
+        <w:t>Набор новых классов и интерфейсов для поддержки параллельного программирования (когда используется несколько процессоров).</w:t>
+      </w:r>
+    </w:p>
+    <w:p>
+      <w:pPr>
+        <w:rPr>
+          <w:rFonts w:ascii="Times New Roman" w:hAnsi="Times New Roman" w:cs="Times New Roman"/>
+          <w:sz w:val="28"/>
+          <w:szCs w:val="28"/>
+        </w:rPr>
+      </w:pPr>
+      <w:r>
+        <w:rPr>
+          <w:rFonts w:ascii="Times New Roman" w:hAnsi="Times New Roman" w:cs="Times New Roman"/>
+          <w:sz w:val="28"/>
+          <w:szCs w:val="28"/>
+          <w:lang w:val="en-US"/>
+        </w:rPr>
+        <w:t>Fork</w:t>
+      </w:r>
+      <w:r>
+        <w:rPr>
+          <w:rFonts w:ascii="Times New Roman" w:hAnsi="Times New Roman" w:cs="Times New Roman"/>
+          <w:sz w:val="28"/>
+          <w:szCs w:val="28"/>
+        </w:rPr>
+        <w:t>/</w:t>
+      </w:r>
+      <w:r>
+        <w:rPr>
+          <w:rFonts w:ascii="Times New Roman" w:hAnsi="Times New Roman" w:cs="Times New Roman"/>
+          <w:sz w:val="28"/>
+          <w:szCs w:val="28"/>
+          <w:lang w:val="en-US"/>
+        </w:rPr>
+        <w:t>Join</w:t>
+      </w:r>
+      <w:r>
+        <w:rPr>
+          <w:rFonts w:ascii="Times New Roman" w:hAnsi="Times New Roman" w:cs="Times New Roman"/>
+          <w:sz w:val="28"/>
+          <w:szCs w:val="28"/>
+        </w:rPr>
+        <w:t xml:space="preserve"> </w:t>
+      </w:r>
+      <w:r>
+        <w:rPr>
+          <w:rFonts w:ascii="Times New Roman" w:hAnsi="Times New Roman" w:cs="Times New Roman"/>
+          <w:sz w:val="28"/>
+          <w:szCs w:val="28"/>
+          <w:lang w:val="en-US"/>
+        </w:rPr>
+        <w:t>Framework</w:t>
+      </w:r>
+      <w:r>
+        <w:rPr>
+          <w:rFonts w:ascii="Times New Roman" w:hAnsi="Times New Roman" w:cs="Times New Roman"/>
+          <w:sz w:val="28"/>
+          <w:szCs w:val="28"/>
+        </w:rPr>
+        <w:t xml:space="preserve"> </w:t>
+      </w:r>
+      <w:r>
+        <w:rPr>
+          <w:rFonts w:ascii="Times New Roman" w:hAnsi="Times New Roman" w:cs="Times New Roman"/>
+          <w:sz w:val="28"/>
+          <w:szCs w:val="28"/>
+        </w:rPr>
+        <w:t>упрощает создание и использование нескольких потоков исполнения, и автоматизирует использование нескольких процессоров.</w:t>
+      </w:r>
+    </w:p>
+    <w:p>
+      <w:pPr>
+        <w:rPr>
+          <w:rFonts w:ascii="Times New Roman" w:hAnsi="Times New Roman" w:cs="Times New Roman"/>
+          <w:sz w:val="28"/>
+          <w:szCs w:val="28"/>
+        </w:rPr>
+      </w:pPr>
+    </w:p>
+    <w:p>
+      <w:pPr>
+        <w:rPr>
+          <w:rFonts w:ascii="Times New Roman" w:hAnsi="Times New Roman" w:cs="Times New Roman"/>
+          <w:sz w:val="28"/>
+          <w:szCs w:val="28"/>
+        </w:rPr>
+      </w:pPr>
+      <w:proofErr w:type="spellStart"/>
+      <w:r>
+        <w:rPr>
+          <w:rFonts w:ascii="Times New Roman" w:hAnsi="Times New Roman" w:cs="Times New Roman"/>
+          <w:b/>
+          <w:bCs/>
+          <w:sz w:val="28"/>
+          <w:szCs w:val="28"/>
+          <w:lang w:val="en-US"/>
+        </w:rPr>
+        <w:t>ForkJoinTask</w:t>
+      </w:r>
+      <w:proofErr w:type="spellEnd"/>
+      <w:r>
+        <w:rPr>
+          <w:rFonts w:ascii="Times New Roman" w:hAnsi="Times New Roman" w:cs="Times New Roman"/>
+          <w:b/>
+          <w:bCs/>
+          <w:sz w:val="28"/>
+          <w:szCs w:val="28"/>
+        </w:rPr>
+        <w:t>&lt;</w:t>
+      </w:r>
+      <w:r>
+        <w:rPr>
+          <w:rFonts w:ascii="Times New Roman" w:hAnsi="Times New Roman" w:cs="Times New Roman"/>
+          <w:b/>
+          <w:bCs/>
+          <w:sz w:val="28"/>
+          <w:szCs w:val="28"/>
+          <w:lang w:val="en-US"/>
+        </w:rPr>
+        <w:t>V</w:t>
+      </w:r>
+      <w:r>
+        <w:rPr>
+          <w:rFonts w:ascii="Times New Roman" w:hAnsi="Times New Roman" w:cs="Times New Roman"/>
+          <w:b/>
+          <w:bCs/>
+          <w:sz w:val="28"/>
+          <w:szCs w:val="28"/>
+        </w:rPr>
+        <w:t xml:space="preserve">&gt; </w:t>
+      </w:r>
+      <w:r>
+        <w:rPr>
+          <w:rFonts w:ascii="Times New Roman" w:hAnsi="Times New Roman" w:cs="Times New Roman"/>
+          <w:sz w:val="28"/>
+          <w:szCs w:val="28"/>
+        </w:rPr>
+        <w:t xml:space="preserve">- </w:t>
+      </w:r>
+      <w:r>
+        <w:rPr>
+          <w:rFonts w:ascii="Times New Roman" w:hAnsi="Times New Roman" w:cs="Times New Roman"/>
+          <w:sz w:val="28"/>
+          <w:szCs w:val="28"/>
+        </w:rPr>
+        <w:t>абстрактный класс, определяющий выполняемую задачу.</w:t>
+      </w:r>
+      <w:r>
+        <w:rPr>
+          <w:rFonts w:ascii="Times New Roman" w:hAnsi="Times New Roman" w:cs="Times New Roman"/>
+          <w:sz w:val="28"/>
+          <w:szCs w:val="28"/>
+        </w:rPr>
+        <w:t xml:space="preserve"> </w:t>
+      </w:r>
+      <w:r>
+        <w:rPr>
+          <w:rFonts w:ascii="Times New Roman" w:hAnsi="Times New Roman" w:cs="Times New Roman"/>
+          <w:sz w:val="28"/>
+          <w:szCs w:val="28"/>
+          <w:lang w:val="en-US"/>
+        </w:rPr>
+        <w:t>V</w:t>
+      </w:r>
+      <w:r>
+        <w:rPr>
+          <w:rFonts w:ascii="Times New Roman" w:hAnsi="Times New Roman" w:cs="Times New Roman"/>
+          <w:sz w:val="28"/>
+          <w:szCs w:val="28"/>
+        </w:rPr>
+        <w:t xml:space="preserve"> – </w:t>
+      </w:r>
+      <w:r>
+        <w:rPr>
+          <w:rFonts w:ascii="Times New Roman" w:hAnsi="Times New Roman" w:cs="Times New Roman"/>
+          <w:sz w:val="28"/>
+          <w:szCs w:val="28"/>
+        </w:rPr>
+        <w:t xml:space="preserve">тип результата выполняемой задачи. Этот класс отличается от </w:t>
+      </w:r>
+      <w:r>
+        <w:rPr>
+          <w:rFonts w:ascii="Times New Roman" w:hAnsi="Times New Roman" w:cs="Times New Roman"/>
+          <w:sz w:val="28"/>
+          <w:szCs w:val="28"/>
+          <w:lang w:val="en-US"/>
+        </w:rPr>
+        <w:t>Thread</w:t>
+      </w:r>
+      <w:r>
+        <w:rPr>
+          <w:rFonts w:ascii="Times New Roman" w:hAnsi="Times New Roman" w:cs="Times New Roman"/>
+          <w:sz w:val="28"/>
+          <w:szCs w:val="28"/>
+        </w:rPr>
+        <w:t xml:space="preserve"> </w:t>
+      </w:r>
+      <w:r>
+        <w:rPr>
+          <w:rFonts w:ascii="Times New Roman" w:hAnsi="Times New Roman" w:cs="Times New Roman"/>
+          <w:sz w:val="28"/>
+          <w:szCs w:val="28"/>
+        </w:rPr>
+        <w:t xml:space="preserve">тем, что он представляет облегченную абстракцию задачи, а не поток исполнения. </w:t>
+      </w:r>
+    </w:p>
+    <w:p>
+      <w:pPr>
+        <w:rPr>
+          <w:rFonts w:ascii="Times New Roman" w:hAnsi="Times New Roman" w:cs="Times New Roman"/>
+          <w:sz w:val="28"/>
+          <w:szCs w:val="28"/>
+        </w:rPr>
+      </w:pPr>
+      <w:r>
+        <w:rPr>
+          <w:rFonts w:ascii="Times New Roman" w:hAnsi="Times New Roman" w:cs="Times New Roman"/>
+          <w:sz w:val="28"/>
+          <w:szCs w:val="28"/>
+        </w:rPr>
+        <w:t xml:space="preserve">Задача </w:t>
+      </w:r>
+      <w:proofErr w:type="spellStart"/>
+      <w:r>
+        <w:rPr>
+          <w:rFonts w:ascii="Times New Roman" w:hAnsi="Times New Roman" w:cs="Times New Roman"/>
+          <w:sz w:val="28"/>
+          <w:szCs w:val="28"/>
+          <w:lang w:val="en-US"/>
+        </w:rPr>
+        <w:t>ForkJoinTask</w:t>
+      </w:r>
+      <w:proofErr w:type="spellEnd"/>
+      <w:r>
+        <w:rPr>
+          <w:rFonts w:ascii="Times New Roman" w:hAnsi="Times New Roman" w:cs="Times New Roman"/>
+          <w:sz w:val="28"/>
+          <w:szCs w:val="28"/>
+        </w:rPr>
+        <w:t xml:space="preserve"> </w:t>
+      </w:r>
+      <w:r>
+        <w:rPr>
+          <w:rFonts w:ascii="Times New Roman" w:hAnsi="Times New Roman" w:cs="Times New Roman"/>
+          <w:sz w:val="28"/>
+          <w:szCs w:val="28"/>
+        </w:rPr>
+        <w:t xml:space="preserve">выполняется потоками, управляемыми из пула потоков </w:t>
+      </w:r>
+      <w:proofErr w:type="spellStart"/>
+      <w:r>
+        <w:rPr>
+          <w:rFonts w:ascii="Times New Roman" w:hAnsi="Times New Roman" w:cs="Times New Roman"/>
+          <w:sz w:val="28"/>
+          <w:szCs w:val="28"/>
+        </w:rPr>
+        <w:t>ForkJoinPool</w:t>
+      </w:r>
+      <w:proofErr w:type="spellEnd"/>
+      <w:r>
+        <w:rPr>
+          <w:rFonts w:ascii="Times New Roman" w:hAnsi="Times New Roman" w:cs="Times New Roman"/>
+          <w:sz w:val="28"/>
+          <w:szCs w:val="28"/>
+        </w:rPr>
+        <w:t>. Такой механизм позволяет управлять выполнением большого количества задач, фактически используя небольшое число потоков исполнения.</w:t>
+      </w:r>
+    </w:p>
+    <w:p>
+      <w:pPr>
+        <w:rPr>
+          <w:rFonts w:ascii="Times New Roman" w:hAnsi="Times New Roman" w:cs="Times New Roman"/>
+          <w:b/>
+          <w:bCs/>
+          <w:sz w:val="28"/>
+          <w:szCs w:val="28"/>
+        </w:rPr>
+      </w:pPr>
+      <w:r>
+        <w:rPr>
+          <w:rFonts w:ascii="Times New Roman" w:hAnsi="Times New Roman" w:cs="Times New Roman"/>
+          <w:b/>
+          <w:bCs/>
+          <w:sz w:val="28"/>
+          <w:szCs w:val="28"/>
+        </w:rPr>
+        <w:t>Основные методы:</w:t>
+      </w:r>
+    </w:p>
+    <w:p>
+      <w:pPr>
+        <w:pStyle w:val="a3"/>
+        <w:numPr>
+          <w:ilvl w:val="0"/>
+          <w:numId w:val="10"/>
+        </w:numPr>
+        <w:rPr>
+          <w:rFonts w:ascii="Times New Roman" w:hAnsi="Times New Roman" w:cs="Times New Roman"/>
+          <w:sz w:val="28"/>
+          <w:szCs w:val="28"/>
+        </w:rPr>
+      </w:pPr>
+      <w:proofErr w:type="gramStart"/>
+      <w:r>
+        <w:rPr>
+          <w:rFonts w:ascii="Times New Roman" w:hAnsi="Times New Roman" w:cs="Times New Roman"/>
+          <w:b/>
+          <w:bCs/>
+          <w:sz w:val="28"/>
+          <w:szCs w:val="28"/>
+          <w:lang w:val="en-US"/>
+        </w:rPr>
+        <w:t>fork</w:t>
+      </w:r>
+      <w:r>
+        <w:rPr>
+          <w:rFonts w:ascii="Times New Roman" w:hAnsi="Times New Roman" w:cs="Times New Roman"/>
+          <w:b/>
+          <w:bCs/>
+          <w:sz w:val="28"/>
+          <w:szCs w:val="28"/>
+        </w:rPr>
+        <w:t>(</w:t>
+      </w:r>
+      <w:proofErr w:type="gramEnd"/>
+      <w:r>
+        <w:rPr>
+          <w:rFonts w:ascii="Times New Roman" w:hAnsi="Times New Roman" w:cs="Times New Roman"/>
+          <w:b/>
+          <w:bCs/>
+          <w:sz w:val="28"/>
+          <w:szCs w:val="28"/>
+        </w:rPr>
+        <w:t xml:space="preserve">) </w:t>
+      </w:r>
+      <w:r>
+        <w:rPr>
+          <w:rFonts w:ascii="Times New Roman" w:hAnsi="Times New Roman" w:cs="Times New Roman"/>
+          <w:sz w:val="28"/>
+          <w:szCs w:val="28"/>
+        </w:rPr>
+        <w:t xml:space="preserve">– </w:t>
+      </w:r>
+      <w:r>
+        <w:rPr>
+          <w:rFonts w:ascii="Times New Roman" w:hAnsi="Times New Roman" w:cs="Times New Roman"/>
+          <w:sz w:val="28"/>
+          <w:szCs w:val="28"/>
+        </w:rPr>
+        <w:t xml:space="preserve">передает вызывающую задачу для асинхронного выполнения. Поток исполнения, из которого вызывается метод </w:t>
+      </w:r>
+      <w:proofErr w:type="gramStart"/>
+      <w:r>
+        <w:rPr>
+          <w:rFonts w:ascii="Times New Roman" w:hAnsi="Times New Roman" w:cs="Times New Roman"/>
+          <w:sz w:val="28"/>
+          <w:szCs w:val="28"/>
+          <w:lang w:val="en-US"/>
+        </w:rPr>
+        <w:t>fork</w:t>
+      </w:r>
+      <w:r>
+        <w:rPr>
+          <w:rFonts w:ascii="Times New Roman" w:hAnsi="Times New Roman" w:cs="Times New Roman"/>
+          <w:sz w:val="28"/>
+          <w:szCs w:val="28"/>
+        </w:rPr>
+        <w:t>(</w:t>
+      </w:r>
+      <w:proofErr w:type="gramEnd"/>
+      <w:r>
+        <w:rPr>
+          <w:rFonts w:ascii="Times New Roman" w:hAnsi="Times New Roman" w:cs="Times New Roman"/>
+          <w:sz w:val="28"/>
+          <w:szCs w:val="28"/>
+        </w:rPr>
+        <w:t xml:space="preserve">), </w:t>
+      </w:r>
+      <w:r>
+        <w:rPr>
+          <w:rFonts w:ascii="Times New Roman" w:hAnsi="Times New Roman" w:cs="Times New Roman"/>
+          <w:sz w:val="28"/>
+          <w:szCs w:val="28"/>
+        </w:rPr>
+        <w:t xml:space="preserve">продолжает выполняться. Как только задача будет запланирована для выполнения, метод </w:t>
+      </w:r>
+      <w:proofErr w:type="gramStart"/>
+      <w:r>
+        <w:rPr>
+          <w:rFonts w:ascii="Times New Roman" w:hAnsi="Times New Roman" w:cs="Times New Roman"/>
+          <w:sz w:val="28"/>
+          <w:szCs w:val="28"/>
+          <w:lang w:val="en-US"/>
+        </w:rPr>
+        <w:t>fork</w:t>
+      </w:r>
+      <w:r>
+        <w:rPr>
+          <w:rFonts w:ascii="Times New Roman" w:hAnsi="Times New Roman" w:cs="Times New Roman"/>
+          <w:sz w:val="28"/>
+          <w:szCs w:val="28"/>
+        </w:rPr>
+        <w:t>(</w:t>
+      </w:r>
+      <w:proofErr w:type="gramEnd"/>
+      <w:r>
+        <w:rPr>
+          <w:rFonts w:ascii="Times New Roman" w:hAnsi="Times New Roman" w:cs="Times New Roman"/>
+          <w:sz w:val="28"/>
+          <w:szCs w:val="28"/>
+        </w:rPr>
+        <w:t xml:space="preserve">) </w:t>
+      </w:r>
+      <w:r>
+        <w:rPr>
+          <w:rFonts w:ascii="Times New Roman" w:hAnsi="Times New Roman" w:cs="Times New Roman"/>
+          <w:sz w:val="28"/>
+          <w:szCs w:val="28"/>
+        </w:rPr>
+        <w:t xml:space="preserve">возвратит ссылку </w:t>
+      </w:r>
+      <w:r>
+        <w:rPr>
+          <w:rFonts w:ascii="Times New Roman" w:hAnsi="Times New Roman" w:cs="Times New Roman"/>
+          <w:sz w:val="28"/>
+          <w:szCs w:val="28"/>
+          <w:lang w:val="en-US"/>
+        </w:rPr>
+        <w:t>this</w:t>
+      </w:r>
+      <w:r>
+        <w:rPr>
+          <w:rFonts w:ascii="Times New Roman" w:hAnsi="Times New Roman" w:cs="Times New Roman"/>
+          <w:sz w:val="28"/>
+          <w:szCs w:val="28"/>
+        </w:rPr>
+        <w:t xml:space="preserve"> </w:t>
+      </w:r>
+      <w:r>
+        <w:rPr>
+          <w:rFonts w:ascii="Times New Roman" w:hAnsi="Times New Roman" w:cs="Times New Roman"/>
+          <w:sz w:val="28"/>
+          <w:szCs w:val="28"/>
+        </w:rPr>
+        <w:t>на объект этой задачи.</w:t>
+      </w:r>
+    </w:p>
+    <w:p>
+      <w:pPr>
+        <w:pStyle w:val="a3"/>
+        <w:numPr>
+          <w:ilvl w:val="0"/>
+          <w:numId w:val="10"/>
+        </w:numPr>
+        <w:rPr>
+          <w:rFonts w:ascii="Times New Roman" w:hAnsi="Times New Roman" w:cs="Times New Roman"/>
+          <w:sz w:val="28"/>
+          <w:szCs w:val="28"/>
+        </w:rPr>
+      </w:pPr>
+      <w:proofErr w:type="gramStart"/>
+      <w:r>
+        <w:rPr>
+          <w:rFonts w:ascii="Times New Roman" w:hAnsi="Times New Roman" w:cs="Times New Roman"/>
+          <w:b/>
+          <w:bCs/>
+          <w:sz w:val="28"/>
+          <w:szCs w:val="28"/>
+          <w:lang w:val="en-US"/>
+        </w:rPr>
+        <w:t>join</w:t>
+      </w:r>
+      <w:r>
+        <w:rPr>
+          <w:rFonts w:ascii="Times New Roman" w:hAnsi="Times New Roman" w:cs="Times New Roman"/>
+          <w:b/>
+          <w:bCs/>
+          <w:sz w:val="28"/>
+          <w:szCs w:val="28"/>
+        </w:rPr>
+        <w:t>(</w:t>
+      </w:r>
+      <w:proofErr w:type="gramEnd"/>
+      <w:r>
+        <w:rPr>
+          <w:rFonts w:ascii="Times New Roman" w:hAnsi="Times New Roman" w:cs="Times New Roman"/>
+          <w:b/>
+          <w:bCs/>
+          <w:sz w:val="28"/>
+          <w:szCs w:val="28"/>
+        </w:rPr>
+        <w:t xml:space="preserve">) </w:t>
+      </w:r>
+      <w:r>
+        <w:rPr>
+          <w:rFonts w:ascii="Times New Roman" w:hAnsi="Times New Roman" w:cs="Times New Roman"/>
+          <w:sz w:val="28"/>
+          <w:szCs w:val="28"/>
+        </w:rPr>
+        <w:t>–</w:t>
+      </w:r>
+      <w:r>
+        <w:rPr>
+          <w:rFonts w:ascii="Times New Roman" w:hAnsi="Times New Roman" w:cs="Times New Roman"/>
+          <w:sz w:val="28"/>
+          <w:szCs w:val="28"/>
+        </w:rPr>
+        <w:t xml:space="preserve"> </w:t>
+      </w:r>
+      <w:r>
+        <w:rPr>
+          <w:rFonts w:ascii="Times New Roman" w:hAnsi="Times New Roman" w:cs="Times New Roman"/>
+          <w:sz w:val="28"/>
+          <w:szCs w:val="28"/>
+        </w:rPr>
+        <w:t>ожидает завершение  задачи, для которой он вызван. Возвращается результат выполнения задачи.</w:t>
+      </w:r>
+    </w:p>
+    <w:p>
+      <w:pPr>
+        <w:pStyle w:val="a3"/>
+        <w:numPr>
+          <w:ilvl w:val="0"/>
+          <w:numId w:val="10"/>
+        </w:numPr>
+        <w:rPr>
+          <w:rFonts w:ascii="Times New Roman" w:hAnsi="Times New Roman" w:cs="Times New Roman"/>
+          <w:sz w:val="28"/>
+          <w:szCs w:val="28"/>
+        </w:rPr>
+      </w:pPr>
+      <w:proofErr w:type="gramStart"/>
+      <w:r>
+        <w:rPr>
+          <w:rFonts w:ascii="Times New Roman" w:hAnsi="Times New Roman" w:cs="Times New Roman"/>
+          <w:b/>
+          <w:bCs/>
+          <w:sz w:val="28"/>
+          <w:szCs w:val="28"/>
+          <w:lang w:val="en-US"/>
+        </w:rPr>
+        <w:t>invoke</w:t>
+      </w:r>
+      <w:r>
+        <w:rPr>
+          <w:rFonts w:ascii="Times New Roman" w:hAnsi="Times New Roman" w:cs="Times New Roman"/>
+          <w:b/>
+          <w:bCs/>
+          <w:sz w:val="28"/>
+          <w:szCs w:val="28"/>
+        </w:rPr>
+        <w:t>(</w:t>
+      </w:r>
+      <w:proofErr w:type="gramEnd"/>
+      <w:r>
+        <w:rPr>
+          <w:rFonts w:ascii="Times New Roman" w:hAnsi="Times New Roman" w:cs="Times New Roman"/>
+          <w:b/>
+          <w:bCs/>
+          <w:sz w:val="28"/>
+          <w:szCs w:val="28"/>
+        </w:rPr>
+        <w:t xml:space="preserve">) – </w:t>
+      </w:r>
+      <w:r>
+        <w:rPr>
+          <w:rFonts w:ascii="Times New Roman" w:hAnsi="Times New Roman" w:cs="Times New Roman"/>
+          <w:sz w:val="28"/>
+          <w:szCs w:val="28"/>
+        </w:rPr>
+        <w:t>запускает задачу на выполнение, а затем ожидает ее завершения.</w:t>
+      </w:r>
+    </w:p>
+    <w:p>
+      <w:pPr>
+        <w:pStyle w:val="a3"/>
+        <w:numPr>
+          <w:ilvl w:val="0"/>
+          <w:numId w:val="10"/>
+        </w:numPr>
+        <w:rPr>
+          <w:rFonts w:ascii="Times New Roman" w:hAnsi="Times New Roman" w:cs="Times New Roman"/>
+          <w:sz w:val="28"/>
+          <w:szCs w:val="28"/>
+        </w:rPr>
+      </w:pPr>
+      <w:proofErr w:type="spellStart"/>
+      <w:proofErr w:type="gramStart"/>
+      <w:r>
+        <w:rPr>
+          <w:rFonts w:ascii="Times New Roman" w:hAnsi="Times New Roman" w:cs="Times New Roman"/>
+          <w:b/>
+          <w:bCs/>
+          <w:sz w:val="28"/>
+          <w:szCs w:val="28"/>
+          <w:lang w:val="en-US"/>
+        </w:rPr>
+        <w:t>invokeAll</w:t>
+      </w:r>
+      <w:proofErr w:type="spellEnd"/>
+      <w:r>
+        <w:rPr>
+          <w:rFonts w:ascii="Times New Roman" w:hAnsi="Times New Roman" w:cs="Times New Roman"/>
+          <w:b/>
+          <w:bCs/>
+          <w:sz w:val="28"/>
+          <w:szCs w:val="28"/>
+        </w:rPr>
+        <w:t>(</w:t>
+      </w:r>
+      <w:proofErr w:type="gramEnd"/>
+      <w:r>
+        <w:rPr>
+          <w:rFonts w:ascii="Times New Roman" w:hAnsi="Times New Roman" w:cs="Times New Roman"/>
+          <w:b/>
+          <w:bCs/>
+          <w:sz w:val="28"/>
+          <w:szCs w:val="28"/>
+        </w:rPr>
+        <w:t xml:space="preserve">) – </w:t>
+      </w:r>
+      <w:r>
+        <w:rPr>
+          <w:rFonts w:ascii="Times New Roman" w:hAnsi="Times New Roman" w:cs="Times New Roman"/>
+          <w:sz w:val="28"/>
+          <w:szCs w:val="28"/>
+        </w:rPr>
+        <w:t>позволяет запустить сразу несколько задач. Вызывающий поток ожидает завершения всех задач.</w:t>
+      </w:r>
+      <w:r>
+        <w:rPr>
+          <w:rFonts w:ascii="Times New Roman" w:hAnsi="Times New Roman" w:cs="Times New Roman"/>
+          <w:b/>
+          <w:bCs/>
+          <w:sz w:val="28"/>
+          <w:szCs w:val="28"/>
+        </w:rPr>
+        <w:t xml:space="preserve"> </w:t>
+      </w:r>
+    </w:p>
+    <w:p>
+      <w:pPr>
+        <w:pStyle w:val="a3"/>
+        <w:numPr>
+          <w:ilvl w:val="0"/>
+          <w:numId w:val="10"/>
+        </w:numPr>
+        <w:rPr>
+          <w:rFonts w:ascii="Times New Roman" w:hAnsi="Times New Roman" w:cs="Times New Roman"/>
+          <w:sz w:val="28"/>
+          <w:szCs w:val="28"/>
+        </w:rPr>
+      </w:pPr>
+      <w:proofErr w:type="gramStart"/>
+      <w:r>
+        <w:rPr>
+          <w:rFonts w:ascii="Times New Roman" w:hAnsi="Times New Roman" w:cs="Times New Roman"/>
+          <w:b/>
+          <w:bCs/>
+          <w:sz w:val="28"/>
+          <w:szCs w:val="28"/>
+          <w:lang w:val="en-US"/>
+        </w:rPr>
+        <w:t>cancel</w:t>
+      </w:r>
+      <w:r>
+        <w:rPr>
+          <w:rFonts w:ascii="Times New Roman" w:hAnsi="Times New Roman" w:cs="Times New Roman"/>
+          <w:b/>
+          <w:bCs/>
+          <w:sz w:val="28"/>
+          <w:szCs w:val="28"/>
+        </w:rPr>
+        <w:t>(</w:t>
+      </w:r>
+      <w:proofErr w:type="spellStart"/>
+      <w:proofErr w:type="gramEnd"/>
+      <w:r>
+        <w:rPr>
+          <w:rFonts w:ascii="Times New Roman" w:hAnsi="Times New Roman" w:cs="Times New Roman"/>
+          <w:b/>
+          <w:bCs/>
+          <w:sz w:val="28"/>
+          <w:szCs w:val="28"/>
+          <w:lang w:val="en-US"/>
+        </w:rPr>
+        <w:t>boolean</w:t>
+      </w:r>
+      <w:proofErr w:type="spellEnd"/>
+      <w:r>
+        <w:rPr>
+          <w:rFonts w:ascii="Times New Roman" w:hAnsi="Times New Roman" w:cs="Times New Roman"/>
+          <w:b/>
+          <w:bCs/>
+          <w:sz w:val="28"/>
+          <w:szCs w:val="28"/>
+        </w:rPr>
+        <w:t xml:space="preserve"> </w:t>
+      </w:r>
+      <w:r>
+        <w:rPr>
+          <w:rFonts w:ascii="Times New Roman" w:hAnsi="Times New Roman" w:cs="Times New Roman"/>
+          <w:b/>
+          <w:bCs/>
+          <w:sz w:val="28"/>
+          <w:szCs w:val="28"/>
+        </w:rPr>
+        <w:t>прерывание</w:t>
+      </w:r>
+      <w:r>
+        <w:rPr>
+          <w:rFonts w:ascii="Times New Roman" w:hAnsi="Times New Roman" w:cs="Times New Roman"/>
+          <w:b/>
+          <w:bCs/>
+          <w:sz w:val="28"/>
+          <w:szCs w:val="28"/>
+        </w:rPr>
+        <w:t>)</w:t>
+      </w:r>
+      <w:r>
+        <w:rPr>
+          <w:rFonts w:ascii="Times New Roman" w:hAnsi="Times New Roman" w:cs="Times New Roman"/>
+          <w:b/>
+          <w:bCs/>
+          <w:sz w:val="28"/>
+          <w:szCs w:val="28"/>
+        </w:rPr>
+        <w:t xml:space="preserve"> –</w:t>
+      </w:r>
+      <w:r>
+        <w:rPr>
+          <w:rFonts w:ascii="Times New Roman" w:hAnsi="Times New Roman" w:cs="Times New Roman"/>
+          <w:sz w:val="28"/>
+          <w:szCs w:val="28"/>
+        </w:rPr>
+        <w:t xml:space="preserve"> отменить задачу. Возвращает </w:t>
+      </w:r>
+      <w:r>
+        <w:rPr>
+          <w:rFonts w:ascii="Times New Roman" w:hAnsi="Times New Roman" w:cs="Times New Roman"/>
+          <w:sz w:val="28"/>
+          <w:szCs w:val="28"/>
+          <w:lang w:val="en-US"/>
+        </w:rPr>
+        <w:t>true</w:t>
+      </w:r>
+      <w:r>
+        <w:rPr>
+          <w:rFonts w:ascii="Times New Roman" w:hAnsi="Times New Roman" w:cs="Times New Roman"/>
+          <w:sz w:val="28"/>
+          <w:szCs w:val="28"/>
+        </w:rPr>
+        <w:t xml:space="preserve"> </w:t>
+      </w:r>
+      <w:r>
+        <w:rPr>
+          <w:rFonts w:ascii="Times New Roman" w:hAnsi="Times New Roman" w:cs="Times New Roman"/>
+          <w:sz w:val="28"/>
+          <w:szCs w:val="28"/>
+        </w:rPr>
+        <w:t>если задача успешно отменена</w:t>
+      </w:r>
+      <w:r>
+        <w:rPr>
+          <w:rFonts w:ascii="Times New Roman" w:hAnsi="Times New Roman" w:cs="Times New Roman"/>
+          <w:sz w:val="28"/>
+          <w:szCs w:val="28"/>
+        </w:rPr>
+        <w:t xml:space="preserve">. </w:t>
+      </w:r>
+      <w:r>
+        <w:rPr>
+          <w:rFonts w:ascii="Times New Roman" w:hAnsi="Times New Roman" w:cs="Times New Roman"/>
+          <w:sz w:val="28"/>
+          <w:szCs w:val="28"/>
+          <w:lang w:val="en-US"/>
+        </w:rPr>
+        <w:t>False</w:t>
+      </w:r>
+      <w:r>
+        <w:rPr>
+          <w:rFonts w:ascii="Times New Roman" w:hAnsi="Times New Roman" w:cs="Times New Roman"/>
+          <w:sz w:val="28"/>
+          <w:szCs w:val="28"/>
+        </w:rPr>
+        <w:t xml:space="preserve"> – </w:t>
+      </w:r>
+      <w:r>
+        <w:rPr>
+          <w:rFonts w:ascii="Times New Roman" w:hAnsi="Times New Roman" w:cs="Times New Roman"/>
+          <w:sz w:val="28"/>
+          <w:szCs w:val="28"/>
+        </w:rPr>
+        <w:t xml:space="preserve">если задача уже отменена, завершена или не может быть отменена. В настоящее время параметр прерывание не используется. Как правела вызов </w:t>
+      </w:r>
+      <w:proofErr w:type="gramStart"/>
+      <w:r>
+        <w:rPr>
+          <w:rFonts w:ascii="Times New Roman" w:hAnsi="Times New Roman" w:cs="Times New Roman"/>
+          <w:sz w:val="28"/>
+          <w:szCs w:val="28"/>
+          <w:lang w:val="en-US"/>
+        </w:rPr>
+        <w:t>cancel</w:t>
+      </w:r>
+      <w:r>
+        <w:rPr>
+          <w:rFonts w:ascii="Times New Roman" w:hAnsi="Times New Roman" w:cs="Times New Roman"/>
+          <w:sz w:val="28"/>
+          <w:szCs w:val="28"/>
+        </w:rPr>
+        <w:t>(</w:t>
+      </w:r>
+      <w:proofErr w:type="gramEnd"/>
+      <w:r>
+        <w:rPr>
+          <w:rFonts w:ascii="Times New Roman" w:hAnsi="Times New Roman" w:cs="Times New Roman"/>
+          <w:sz w:val="28"/>
+          <w:szCs w:val="28"/>
+        </w:rPr>
+        <w:t xml:space="preserve">) </w:t>
+      </w:r>
+      <w:r>
+        <w:rPr>
+          <w:rFonts w:ascii="Times New Roman" w:hAnsi="Times New Roman" w:cs="Times New Roman"/>
+          <w:sz w:val="28"/>
+          <w:szCs w:val="28"/>
+        </w:rPr>
+        <w:t xml:space="preserve">происходит за пределами задачи, поскольку задача может легко отменить себя с помощью </w:t>
+      </w:r>
+      <w:r>
+        <w:rPr>
+          <w:rFonts w:ascii="Times New Roman" w:hAnsi="Times New Roman" w:cs="Times New Roman"/>
+          <w:sz w:val="28"/>
+          <w:szCs w:val="28"/>
+          <w:lang w:val="en-US"/>
+        </w:rPr>
+        <w:t>return</w:t>
+      </w:r>
+    </w:p>
+    <w:p>
+      <w:pPr>
+        <w:pStyle w:val="a3"/>
+        <w:numPr>
+          <w:ilvl w:val="0"/>
+          <w:numId w:val="10"/>
+        </w:numPr>
+        <w:rPr>
+          <w:rFonts w:ascii="Times New Roman" w:hAnsi="Times New Roman" w:cs="Times New Roman"/>
+          <w:sz w:val="28"/>
+          <w:szCs w:val="28"/>
+        </w:rPr>
+      </w:pPr>
+      <w:proofErr w:type="spellStart"/>
+      <w:proofErr w:type="gramStart"/>
+      <w:r>
+        <w:rPr>
+          <w:rFonts w:ascii="Times New Roman" w:hAnsi="Times New Roman" w:cs="Times New Roman"/>
+          <w:b/>
+          <w:bCs/>
+          <w:sz w:val="28"/>
+          <w:szCs w:val="28"/>
+          <w:lang w:val="en-US"/>
+        </w:rPr>
+        <w:t>isCancelled</w:t>
+      </w:r>
+      <w:proofErr w:type="spellEnd"/>
+      <w:r>
+        <w:rPr>
+          <w:rFonts w:ascii="Times New Roman" w:hAnsi="Times New Roman" w:cs="Times New Roman"/>
+          <w:b/>
+          <w:bCs/>
+          <w:sz w:val="28"/>
+          <w:szCs w:val="28"/>
+        </w:rPr>
+        <w:t>(</w:t>
+      </w:r>
+      <w:proofErr w:type="gramEnd"/>
+      <w:r>
+        <w:rPr>
+          <w:rFonts w:ascii="Times New Roman" w:hAnsi="Times New Roman" w:cs="Times New Roman"/>
+          <w:b/>
+          <w:bCs/>
+          <w:sz w:val="28"/>
+          <w:szCs w:val="28"/>
+        </w:rPr>
+        <w:t>) –</w:t>
+      </w:r>
+      <w:r>
+        <w:rPr>
+          <w:rFonts w:ascii="Times New Roman" w:hAnsi="Times New Roman" w:cs="Times New Roman"/>
+          <w:sz w:val="28"/>
+          <w:szCs w:val="28"/>
+        </w:rPr>
+        <w:t xml:space="preserve"> </w:t>
+      </w:r>
+      <w:r>
+        <w:rPr>
+          <w:rFonts w:ascii="Times New Roman" w:hAnsi="Times New Roman" w:cs="Times New Roman"/>
+          <w:sz w:val="28"/>
+          <w:szCs w:val="28"/>
+        </w:rPr>
+        <w:t>проверить, была ли задача отменена.</w:t>
+      </w:r>
+    </w:p>
+    <w:p>
+      <w:pPr>
+        <w:pStyle w:val="a3"/>
+        <w:numPr>
+          <w:ilvl w:val="0"/>
+          <w:numId w:val="10"/>
+        </w:numPr>
+        <w:rPr>
+          <w:rFonts w:ascii="Times New Roman" w:hAnsi="Times New Roman" w:cs="Times New Roman"/>
+          <w:sz w:val="28"/>
+          <w:szCs w:val="28"/>
+        </w:rPr>
+      </w:pPr>
+      <w:proofErr w:type="spellStart"/>
+      <w:proofErr w:type="gramStart"/>
+      <w:r>
+        <w:rPr>
+          <w:rFonts w:ascii="Times New Roman" w:hAnsi="Times New Roman" w:cs="Times New Roman"/>
+          <w:b/>
+          <w:bCs/>
+          <w:sz w:val="28"/>
+          <w:szCs w:val="28"/>
+          <w:lang w:val="en-US"/>
+        </w:rPr>
+        <w:t>isCompletedNormally</w:t>
+      </w:r>
+      <w:proofErr w:type="spellEnd"/>
+      <w:r>
+        <w:rPr>
+          <w:rFonts w:ascii="Times New Roman" w:hAnsi="Times New Roman" w:cs="Times New Roman"/>
+          <w:b/>
+          <w:bCs/>
+          <w:sz w:val="28"/>
+          <w:szCs w:val="28"/>
+        </w:rPr>
+        <w:t>(</w:t>
+      </w:r>
+      <w:proofErr w:type="gramEnd"/>
+      <w:r>
+        <w:rPr>
+          <w:rFonts w:ascii="Times New Roman" w:hAnsi="Times New Roman" w:cs="Times New Roman"/>
+          <w:b/>
+          <w:bCs/>
+          <w:sz w:val="28"/>
+          <w:szCs w:val="28"/>
+        </w:rPr>
+        <w:t>) –</w:t>
+      </w:r>
+      <w:r>
+        <w:rPr>
+          <w:rFonts w:ascii="Times New Roman" w:hAnsi="Times New Roman" w:cs="Times New Roman"/>
+          <w:sz w:val="28"/>
+          <w:szCs w:val="28"/>
+        </w:rPr>
+        <w:t xml:space="preserve"> </w:t>
+      </w:r>
+      <w:r>
+        <w:rPr>
+          <w:rFonts w:ascii="Times New Roman" w:hAnsi="Times New Roman" w:cs="Times New Roman"/>
+          <w:sz w:val="28"/>
+          <w:szCs w:val="28"/>
+        </w:rPr>
+        <w:t xml:space="preserve">проверить была ли задача завершена нормально (без исключений и без </w:t>
+      </w:r>
+      <w:r>
+        <w:rPr>
+          <w:rFonts w:ascii="Times New Roman" w:hAnsi="Times New Roman" w:cs="Times New Roman"/>
+          <w:sz w:val="28"/>
+          <w:szCs w:val="28"/>
+          <w:lang w:val="en-US"/>
+        </w:rPr>
+        <w:t>cancel</w:t>
+      </w:r>
+      <w:r>
+        <w:rPr>
+          <w:rFonts w:ascii="Times New Roman" w:hAnsi="Times New Roman" w:cs="Times New Roman"/>
+          <w:sz w:val="28"/>
+          <w:szCs w:val="28"/>
+        </w:rPr>
+        <w:t>()</w:t>
+      </w:r>
+      <w:r>
+        <w:rPr>
+          <w:rFonts w:ascii="Times New Roman" w:hAnsi="Times New Roman" w:cs="Times New Roman"/>
+          <w:sz w:val="28"/>
+          <w:szCs w:val="28"/>
+        </w:rPr>
+        <w:t>).</w:t>
+      </w:r>
+    </w:p>
+    <w:p>
+      <w:pPr>
+        <w:pStyle w:val="a3"/>
+        <w:numPr>
+          <w:ilvl w:val="0"/>
+          <w:numId w:val="10"/>
+        </w:numPr>
+        <w:rPr>
+          <w:rFonts w:ascii="Times New Roman" w:hAnsi="Times New Roman" w:cs="Times New Roman"/>
+          <w:sz w:val="28"/>
+          <w:szCs w:val="28"/>
+        </w:rPr>
+      </w:pPr>
+      <w:proofErr w:type="spellStart"/>
+      <w:proofErr w:type="gramStart"/>
+      <w:r>
+        <w:rPr>
+          <w:rFonts w:ascii="Times New Roman" w:hAnsi="Times New Roman" w:cs="Times New Roman"/>
+          <w:b/>
+          <w:bCs/>
+          <w:sz w:val="28"/>
+          <w:szCs w:val="28"/>
+          <w:lang w:val="en-US"/>
+        </w:rPr>
+        <w:t>isCompletedAnnormally</w:t>
+      </w:r>
+      <w:proofErr w:type="spellEnd"/>
+      <w:r>
+        <w:rPr>
+          <w:rFonts w:ascii="Times New Roman" w:hAnsi="Times New Roman" w:cs="Times New Roman"/>
+          <w:b/>
+          <w:bCs/>
+          <w:sz w:val="28"/>
+          <w:szCs w:val="28"/>
+        </w:rPr>
+        <w:t>(</w:t>
+      </w:r>
+      <w:proofErr w:type="gramEnd"/>
+      <w:r>
+        <w:rPr>
+          <w:rFonts w:ascii="Times New Roman" w:hAnsi="Times New Roman" w:cs="Times New Roman"/>
+          <w:b/>
+          <w:bCs/>
+          <w:sz w:val="28"/>
+          <w:szCs w:val="28"/>
+        </w:rPr>
+        <w:t>) –</w:t>
+      </w:r>
+      <w:r>
+        <w:rPr>
+          <w:rFonts w:ascii="Times New Roman" w:hAnsi="Times New Roman" w:cs="Times New Roman"/>
+          <w:sz w:val="28"/>
+          <w:szCs w:val="28"/>
+        </w:rPr>
+        <w:t xml:space="preserve"> </w:t>
+      </w:r>
+      <w:r>
+        <w:rPr>
+          <w:rFonts w:ascii="Times New Roman" w:hAnsi="Times New Roman" w:cs="Times New Roman"/>
+          <w:sz w:val="28"/>
+          <w:szCs w:val="28"/>
+        </w:rPr>
+        <w:t>была ли задача завершена ненормально.</w:t>
+      </w:r>
+    </w:p>
+    <w:p>
+      <w:pPr>
+        <w:pStyle w:val="a3"/>
+        <w:numPr>
+          <w:ilvl w:val="0"/>
+          <w:numId w:val="10"/>
+        </w:numPr>
+        <w:rPr>
+          <w:rFonts w:ascii="Times New Roman" w:hAnsi="Times New Roman" w:cs="Times New Roman"/>
+          <w:sz w:val="28"/>
+          <w:szCs w:val="28"/>
+        </w:rPr>
+      </w:pPr>
+      <w:proofErr w:type="gramStart"/>
+      <w:r>
+        <w:rPr>
+          <w:rFonts w:ascii="Times New Roman" w:hAnsi="Times New Roman" w:cs="Times New Roman"/>
+          <w:b/>
+          <w:bCs/>
+          <w:sz w:val="28"/>
+          <w:szCs w:val="28"/>
+          <w:lang w:val="en-US"/>
+        </w:rPr>
+        <w:t>reinitialize</w:t>
+      </w:r>
+      <w:r>
+        <w:rPr>
+          <w:rFonts w:ascii="Times New Roman" w:hAnsi="Times New Roman" w:cs="Times New Roman"/>
+          <w:b/>
+          <w:bCs/>
+          <w:sz w:val="28"/>
+          <w:szCs w:val="28"/>
+        </w:rPr>
+        <w:t>(</w:t>
+      </w:r>
+      <w:proofErr w:type="gramEnd"/>
+      <w:r>
+        <w:rPr>
+          <w:rFonts w:ascii="Times New Roman" w:hAnsi="Times New Roman" w:cs="Times New Roman"/>
+          <w:b/>
+          <w:bCs/>
+          <w:sz w:val="28"/>
+          <w:szCs w:val="28"/>
+        </w:rPr>
+        <w:t>) –</w:t>
+      </w:r>
+      <w:r>
+        <w:rPr>
+          <w:rFonts w:ascii="Times New Roman" w:hAnsi="Times New Roman" w:cs="Times New Roman"/>
+          <w:sz w:val="28"/>
+          <w:szCs w:val="28"/>
+        </w:rPr>
+        <w:t xml:space="preserve"> </w:t>
+      </w:r>
+      <w:r>
+        <w:rPr>
+          <w:rFonts w:ascii="Times New Roman" w:hAnsi="Times New Roman" w:cs="Times New Roman"/>
+          <w:sz w:val="28"/>
+          <w:szCs w:val="28"/>
+        </w:rPr>
+        <w:t>устанавливает задачу в исходное состояние до запуска. Но любые изменения внешних объектов не будут отменены.</w:t>
+      </w:r>
+    </w:p>
+    <w:p>
+      <w:pPr>
+        <w:pStyle w:val="a3"/>
+        <w:numPr>
+          <w:ilvl w:val="0"/>
+          <w:numId w:val="10"/>
+        </w:numPr>
+        <w:rPr>
+          <w:rFonts w:ascii="Times New Roman" w:hAnsi="Times New Roman" w:cs="Times New Roman"/>
+          <w:sz w:val="28"/>
+          <w:szCs w:val="28"/>
+        </w:rPr>
+      </w:pPr>
+      <w:proofErr w:type="spellStart"/>
+      <w:proofErr w:type="gramStart"/>
+      <w:r>
+        <w:rPr>
+          <w:rFonts w:ascii="Times New Roman" w:hAnsi="Times New Roman" w:cs="Times New Roman"/>
+          <w:b/>
+          <w:bCs/>
+          <w:sz w:val="28"/>
+          <w:szCs w:val="28"/>
+          <w:lang w:val="en-US"/>
+        </w:rPr>
+        <w:t>tryUnfork</w:t>
+      </w:r>
+      <w:proofErr w:type="spellEnd"/>
+      <w:r>
+        <w:rPr>
+          <w:rFonts w:ascii="Times New Roman" w:hAnsi="Times New Roman" w:cs="Times New Roman"/>
+          <w:b/>
+          <w:bCs/>
+          <w:sz w:val="28"/>
+          <w:szCs w:val="28"/>
+        </w:rPr>
+        <w:t>(</w:t>
+      </w:r>
+      <w:proofErr w:type="gramEnd"/>
+      <w:r>
+        <w:rPr>
+          <w:rFonts w:ascii="Times New Roman" w:hAnsi="Times New Roman" w:cs="Times New Roman"/>
+          <w:b/>
+          <w:bCs/>
+          <w:sz w:val="28"/>
+          <w:szCs w:val="28"/>
+        </w:rPr>
+        <w:t>) –</w:t>
+      </w:r>
+      <w:r>
+        <w:rPr>
+          <w:rFonts w:ascii="Times New Roman" w:hAnsi="Times New Roman" w:cs="Times New Roman"/>
+          <w:sz w:val="28"/>
+          <w:szCs w:val="28"/>
+        </w:rPr>
+        <w:t xml:space="preserve"> </w:t>
+      </w:r>
+      <w:r>
+        <w:rPr>
+          <w:rFonts w:ascii="Times New Roman" w:hAnsi="Times New Roman" w:cs="Times New Roman"/>
+          <w:sz w:val="28"/>
+          <w:szCs w:val="28"/>
+        </w:rPr>
+        <w:t>попытаться отменить вызов задачи (исключить ее из плана выполнения)</w:t>
+      </w:r>
+    </w:p>
+    <w:p>
+      <w:pPr>
+        <w:rPr>
+          <w:rFonts w:ascii="Times New Roman" w:hAnsi="Times New Roman" w:cs="Times New Roman"/>
+          <w:b/>
+          <w:bCs/>
+          <w:sz w:val="28"/>
+          <w:szCs w:val="28"/>
+        </w:rPr>
+      </w:pPr>
+    </w:p>
+    <w:p>
+      <w:pPr>
+        <w:rPr>
+          <w:rFonts w:ascii="Times New Roman" w:hAnsi="Times New Roman" w:cs="Times New Roman"/>
+          <w:sz w:val="28"/>
+          <w:szCs w:val="28"/>
+        </w:rPr>
+      </w:pPr>
+      <w:proofErr w:type="spellStart"/>
+      <w:r>
+        <w:rPr>
+          <w:rFonts w:ascii="Times New Roman" w:hAnsi="Times New Roman" w:cs="Times New Roman"/>
+          <w:b/>
+          <w:bCs/>
+          <w:sz w:val="28"/>
+          <w:szCs w:val="28"/>
+          <w:lang w:val="en-US"/>
+        </w:rPr>
+        <w:t>RecursiveAction</w:t>
+      </w:r>
+      <w:proofErr w:type="spellEnd"/>
+      <w:r>
+        <w:rPr>
+          <w:rFonts w:ascii="Times New Roman" w:hAnsi="Times New Roman" w:cs="Times New Roman"/>
+          <w:b/>
+          <w:bCs/>
+          <w:sz w:val="28"/>
+          <w:szCs w:val="28"/>
+        </w:rPr>
+        <w:t xml:space="preserve"> – </w:t>
+      </w:r>
+      <w:r>
+        <w:rPr>
+          <w:rFonts w:ascii="Times New Roman" w:hAnsi="Times New Roman" w:cs="Times New Roman"/>
+          <w:sz w:val="28"/>
+          <w:szCs w:val="28"/>
+        </w:rPr>
+        <w:t xml:space="preserve">Является производным от класса </w:t>
+      </w:r>
+      <w:proofErr w:type="spellStart"/>
+      <w:r>
+        <w:rPr>
+          <w:rFonts w:ascii="Times New Roman" w:hAnsi="Times New Roman" w:cs="Times New Roman"/>
+          <w:sz w:val="28"/>
+          <w:szCs w:val="28"/>
+          <w:lang w:val="en-US"/>
+        </w:rPr>
+        <w:t>ForkJoinTask</w:t>
+      </w:r>
+      <w:proofErr w:type="spellEnd"/>
+      <w:r>
+        <w:rPr>
+          <w:rFonts w:ascii="Times New Roman" w:hAnsi="Times New Roman" w:cs="Times New Roman"/>
+          <w:sz w:val="28"/>
+          <w:szCs w:val="28"/>
+        </w:rPr>
+        <w:t>&lt;</w:t>
+      </w:r>
+      <w:r>
+        <w:rPr>
+          <w:rFonts w:ascii="Times New Roman" w:hAnsi="Times New Roman" w:cs="Times New Roman"/>
+          <w:sz w:val="28"/>
+          <w:szCs w:val="28"/>
+          <w:lang w:val="en-US"/>
+        </w:rPr>
+        <w:t>V</w:t>
+      </w:r>
+      <w:r>
+        <w:rPr>
+          <w:rFonts w:ascii="Times New Roman" w:hAnsi="Times New Roman" w:cs="Times New Roman"/>
+          <w:sz w:val="28"/>
+          <w:szCs w:val="28"/>
+        </w:rPr>
+        <w:t xml:space="preserve">&gt; </w:t>
+      </w:r>
+      <w:r>
+        <w:rPr>
+          <w:rFonts w:ascii="Times New Roman" w:hAnsi="Times New Roman" w:cs="Times New Roman"/>
+          <w:sz w:val="28"/>
+          <w:szCs w:val="28"/>
+        </w:rPr>
+        <w:t>для выполнения задач, не возвращающих значения</w:t>
+      </w:r>
+      <w:r>
+        <w:rPr>
+          <w:rFonts w:ascii="Times New Roman" w:hAnsi="Times New Roman" w:cs="Times New Roman"/>
+          <w:sz w:val="28"/>
+          <w:szCs w:val="28"/>
+        </w:rPr>
+        <w:t xml:space="preserve">. Расширяется в прикладном коде, чтобы сформировать задачу возвращающую </w:t>
+      </w:r>
+      <w:r>
+        <w:rPr>
+          <w:rFonts w:ascii="Times New Roman" w:hAnsi="Times New Roman" w:cs="Times New Roman"/>
+          <w:sz w:val="28"/>
+          <w:szCs w:val="28"/>
+          <w:lang w:val="en-US"/>
+        </w:rPr>
+        <w:t>void</w:t>
+      </w:r>
+      <w:r>
+        <w:rPr>
+          <w:rFonts w:ascii="Times New Roman" w:hAnsi="Times New Roman" w:cs="Times New Roman"/>
+          <w:sz w:val="28"/>
+          <w:szCs w:val="28"/>
+        </w:rPr>
+        <w:t>.</w:t>
+      </w:r>
+    </w:p>
+    <w:p>
+      <w:pPr>
+        <w:rPr>
+          <w:rFonts w:ascii="Times New Roman" w:hAnsi="Times New Roman" w:cs="Times New Roman"/>
+          <w:b/>
+          <w:bCs/>
+          <w:sz w:val="28"/>
+          <w:szCs w:val="28"/>
+        </w:rPr>
+      </w:pPr>
+      <w:r>
+        <w:rPr>
+          <w:rFonts w:ascii="Times New Roman" w:hAnsi="Times New Roman" w:cs="Times New Roman"/>
+          <w:b/>
+          <w:bCs/>
+          <w:sz w:val="28"/>
+          <w:szCs w:val="28"/>
+        </w:rPr>
+        <w:t>Методы:</w:t>
+      </w:r>
+    </w:p>
+    <w:p>
+      <w:pPr>
+        <w:pStyle w:val="a3"/>
+        <w:numPr>
+          <w:ilvl w:val="0"/>
+          <w:numId w:val="11"/>
+        </w:numPr>
+        <w:rPr>
+          <w:rFonts w:ascii="Times New Roman" w:hAnsi="Times New Roman" w:cs="Times New Roman"/>
+          <w:b/>
+          <w:bCs/>
+          <w:sz w:val="28"/>
+          <w:szCs w:val="28"/>
+        </w:rPr>
+      </w:pPr>
+      <w:proofErr w:type="gramStart"/>
+      <w:r>
+        <w:rPr>
+          <w:rFonts w:ascii="Times New Roman" w:hAnsi="Times New Roman" w:cs="Times New Roman"/>
+          <w:b/>
+          <w:bCs/>
+          <w:sz w:val="28"/>
+          <w:szCs w:val="28"/>
+          <w:lang w:val="en-US"/>
+        </w:rPr>
+        <w:lastRenderedPageBreak/>
+        <w:t>compute</w:t>
+      </w:r>
+      <w:r>
+        <w:rPr>
+          <w:rFonts w:ascii="Times New Roman" w:hAnsi="Times New Roman" w:cs="Times New Roman"/>
+          <w:b/>
+          <w:bCs/>
+          <w:sz w:val="28"/>
+          <w:szCs w:val="28"/>
+        </w:rPr>
+        <w:t>(</w:t>
+      </w:r>
+      <w:proofErr w:type="gramEnd"/>
+      <w:r>
+        <w:rPr>
+          <w:rFonts w:ascii="Times New Roman" w:hAnsi="Times New Roman" w:cs="Times New Roman"/>
+          <w:b/>
+          <w:bCs/>
+          <w:sz w:val="28"/>
+          <w:szCs w:val="28"/>
+        </w:rPr>
+        <w:t xml:space="preserve">) – </w:t>
+      </w:r>
+      <w:r>
+        <w:rPr>
+          <w:rFonts w:ascii="Times New Roman" w:hAnsi="Times New Roman" w:cs="Times New Roman"/>
+          <w:sz w:val="28"/>
+          <w:szCs w:val="28"/>
+        </w:rPr>
+        <w:t>абстрактный метод, который переопределяют и описывают в нем код выполняемой задачи.</w:t>
+      </w:r>
+    </w:p>
+    <w:p>
+      <w:pPr>
+        <w:rPr>
+          <w:rFonts w:ascii="Times New Roman" w:hAnsi="Times New Roman" w:cs="Times New Roman"/>
+          <w:sz w:val="28"/>
+          <w:szCs w:val="28"/>
+        </w:rPr>
+      </w:pPr>
+      <w:proofErr w:type="spellStart"/>
+      <w:r>
+        <w:rPr>
+          <w:rFonts w:ascii="Times New Roman" w:hAnsi="Times New Roman" w:cs="Times New Roman"/>
+          <w:b/>
+          <w:bCs/>
+          <w:sz w:val="28"/>
+          <w:szCs w:val="28"/>
+          <w:lang w:val="en-US"/>
+        </w:rPr>
+        <w:t>RecursiveTask</w:t>
+      </w:r>
+      <w:proofErr w:type="spellEnd"/>
+      <w:r>
+        <w:rPr>
+          <w:rFonts w:ascii="Times New Roman" w:hAnsi="Times New Roman" w:cs="Times New Roman"/>
+          <w:b/>
+          <w:bCs/>
+          <w:sz w:val="28"/>
+          <w:szCs w:val="28"/>
+        </w:rPr>
+        <w:t>&lt;</w:t>
+      </w:r>
+      <w:r>
+        <w:rPr>
+          <w:rFonts w:ascii="Times New Roman" w:hAnsi="Times New Roman" w:cs="Times New Roman"/>
+          <w:b/>
+          <w:bCs/>
+          <w:sz w:val="28"/>
+          <w:szCs w:val="28"/>
+          <w:lang w:val="en-US"/>
+        </w:rPr>
+        <w:t>V</w:t>
+      </w:r>
+      <w:r>
+        <w:rPr>
+          <w:rFonts w:ascii="Times New Roman" w:hAnsi="Times New Roman" w:cs="Times New Roman"/>
+          <w:b/>
+          <w:bCs/>
+          <w:sz w:val="28"/>
+          <w:szCs w:val="28"/>
+        </w:rPr>
+        <w:t xml:space="preserve">&gt; - </w:t>
+      </w:r>
+      <w:r>
+        <w:rPr>
+          <w:rFonts w:ascii="Times New Roman" w:hAnsi="Times New Roman" w:cs="Times New Roman"/>
+          <w:sz w:val="28"/>
+          <w:szCs w:val="28"/>
+        </w:rPr>
+        <w:t xml:space="preserve">Является производным от класса </w:t>
+      </w:r>
+      <w:proofErr w:type="spellStart"/>
+      <w:r>
+        <w:rPr>
+          <w:rFonts w:ascii="Times New Roman" w:hAnsi="Times New Roman" w:cs="Times New Roman"/>
+          <w:sz w:val="28"/>
+          <w:szCs w:val="28"/>
+          <w:lang w:val="en-US"/>
+        </w:rPr>
+        <w:t>ForkJoinTask</w:t>
+      </w:r>
+      <w:proofErr w:type="spellEnd"/>
+      <w:r>
+        <w:rPr>
+          <w:rFonts w:ascii="Times New Roman" w:hAnsi="Times New Roman" w:cs="Times New Roman"/>
+          <w:sz w:val="28"/>
+          <w:szCs w:val="28"/>
+        </w:rPr>
+        <w:t>&lt;</w:t>
+      </w:r>
+      <w:r>
+        <w:rPr>
+          <w:rFonts w:ascii="Times New Roman" w:hAnsi="Times New Roman" w:cs="Times New Roman"/>
+          <w:sz w:val="28"/>
+          <w:szCs w:val="28"/>
+          <w:lang w:val="en-US"/>
+        </w:rPr>
+        <w:t>V</w:t>
+      </w:r>
+      <w:r>
+        <w:rPr>
+          <w:rFonts w:ascii="Times New Roman" w:hAnsi="Times New Roman" w:cs="Times New Roman"/>
+          <w:sz w:val="28"/>
+          <w:szCs w:val="28"/>
+        </w:rPr>
+        <w:t xml:space="preserve">&gt; </w:t>
+      </w:r>
+      <w:r>
+        <w:rPr>
+          <w:rFonts w:ascii="Times New Roman" w:hAnsi="Times New Roman" w:cs="Times New Roman"/>
+          <w:sz w:val="28"/>
+          <w:szCs w:val="28"/>
+        </w:rPr>
+        <w:t>для выполнения задач, возвращающих значения</w:t>
+      </w:r>
+      <w:r>
+        <w:rPr>
+          <w:rFonts w:ascii="Times New Roman" w:hAnsi="Times New Roman" w:cs="Times New Roman"/>
+          <w:sz w:val="28"/>
+          <w:szCs w:val="28"/>
+        </w:rPr>
+        <w:t>.</w:t>
+      </w:r>
+    </w:p>
+    <w:p>
+      <w:pPr>
+        <w:rPr>
+          <w:rFonts w:ascii="Times New Roman" w:hAnsi="Times New Roman" w:cs="Times New Roman"/>
+          <w:sz w:val="28"/>
+          <w:szCs w:val="28"/>
+        </w:rPr>
+      </w:pPr>
+      <w:r>
+        <w:rPr>
+          <w:rFonts w:ascii="Times New Roman" w:hAnsi="Times New Roman" w:cs="Times New Roman"/>
+          <w:sz w:val="28"/>
+          <w:szCs w:val="28"/>
+        </w:rPr>
+        <w:t xml:space="preserve">Так же имеет метод </w:t>
+      </w:r>
+      <w:proofErr w:type="gramStart"/>
+      <w:r>
+        <w:rPr>
+          <w:rFonts w:ascii="Times New Roman" w:hAnsi="Times New Roman" w:cs="Times New Roman"/>
+          <w:b/>
+          <w:bCs/>
+          <w:sz w:val="28"/>
+          <w:szCs w:val="28"/>
+          <w:lang w:val="en-US"/>
+        </w:rPr>
+        <w:t>compute</w:t>
+      </w:r>
+      <w:r>
+        <w:rPr>
+          <w:rFonts w:ascii="Times New Roman" w:hAnsi="Times New Roman" w:cs="Times New Roman"/>
+          <w:b/>
+          <w:bCs/>
+          <w:sz w:val="28"/>
+          <w:szCs w:val="28"/>
+        </w:rPr>
+        <w:t>(</w:t>
+      </w:r>
+      <w:proofErr w:type="gramEnd"/>
+      <w:r>
+        <w:rPr>
+          <w:rFonts w:ascii="Times New Roman" w:hAnsi="Times New Roman" w:cs="Times New Roman"/>
+          <w:b/>
+          <w:bCs/>
+          <w:sz w:val="28"/>
+          <w:szCs w:val="28"/>
+        </w:rPr>
+        <w:t xml:space="preserve">) </w:t>
+      </w:r>
+      <w:r>
+        <w:rPr>
+          <w:rFonts w:ascii="Times New Roman" w:hAnsi="Times New Roman" w:cs="Times New Roman"/>
+          <w:sz w:val="28"/>
+          <w:szCs w:val="28"/>
+        </w:rPr>
+        <w:t>определяющий выполняемую задачу.</w:t>
+      </w:r>
+    </w:p>
+    <w:p>
+      <w:pPr>
+        <w:rPr>
+          <w:rFonts w:ascii="Times New Roman" w:hAnsi="Times New Roman" w:cs="Times New Roman"/>
+          <w:sz w:val="28"/>
+          <w:szCs w:val="28"/>
+        </w:rPr>
+      </w:pPr>
+      <w:bookmarkStart w:id="2" w:name="_Hlk115723749"/>
+      <w:proofErr w:type="spellStart"/>
+      <w:r>
+        <w:rPr>
+          <w:rFonts w:ascii="Times New Roman" w:hAnsi="Times New Roman" w:cs="Times New Roman"/>
+          <w:b/>
+          <w:bCs/>
+          <w:sz w:val="28"/>
+          <w:szCs w:val="28"/>
+          <w:lang w:val="en-US"/>
+        </w:rPr>
+        <w:t>ForkJoinPool</w:t>
+      </w:r>
+      <w:proofErr w:type="spellEnd"/>
+      <w:r>
+        <w:rPr>
+          <w:rFonts w:ascii="Times New Roman" w:hAnsi="Times New Roman" w:cs="Times New Roman"/>
+          <w:b/>
+          <w:bCs/>
+          <w:sz w:val="28"/>
+          <w:szCs w:val="28"/>
+        </w:rPr>
+        <w:t xml:space="preserve"> </w:t>
+      </w:r>
       <w:bookmarkEnd w:id="2"/>
-    </w:p>
-    <w:p>
-      <w:pPr>
-        <w:rPr>
-          <w:rFonts w:ascii="Times New Roman" w:hAnsi="Times New Roman" w:cs="Times New Roman"/>
-          <w:sz w:val="28"/>
-          <w:szCs w:val="28"/>
-        </w:rPr>
-      </w:pPr>
-    </w:p>
-    <w:p>
-      <w:pPr>
-        <w:rPr>
-          <w:rFonts w:ascii="Times New Roman" w:hAnsi="Times New Roman" w:cs="Times New Roman"/>
-          <w:b/>
-          <w:sz w:val="28"/>
-          <w:szCs w:val="28"/>
-          <w:lang w:val="en-US"/>
-        </w:rPr>
-      </w:pPr>
-      <w:r>
-        <w:rPr>
-          <w:rFonts w:ascii="Times New Roman" w:hAnsi="Times New Roman" w:cs="Times New Roman"/>
-          <w:b/>
-          <w:sz w:val="28"/>
-          <w:szCs w:val="28"/>
-          <w:lang w:val="en-US"/>
-        </w:rPr>
-        <w:t>CALLABLE</w:t>
-      </w:r>
-    </w:p>
-    <w:p>
-      <w:pPr>
-        <w:rPr>
-          <w:rFonts w:ascii="Times New Roman" w:hAnsi="Times New Roman" w:cs="Times New Roman"/>
-          <w:sz w:val="28"/>
-          <w:szCs w:val="28"/>
-        </w:rPr>
-      </w:pPr>
-      <w:r>
-        <w:rPr>
-          <w:rFonts w:ascii="Times New Roman" w:hAnsi="Times New Roman" w:cs="Times New Roman"/>
-          <w:sz w:val="28"/>
-          <w:szCs w:val="28"/>
-        </w:rPr>
-        <w:t xml:space="preserve">Интерфейс </w:t>
-      </w:r>
-      <w:r>
-        <w:rPr>
-          <w:rFonts w:ascii="Times New Roman" w:hAnsi="Times New Roman" w:cs="Times New Roman"/>
-          <w:b/>
-          <w:sz w:val="28"/>
-          <w:szCs w:val="28"/>
-          <w:lang w:val="en-US"/>
-        </w:rPr>
-        <w:t>Callable</w:t>
-      </w:r>
-      <w:r>
-        <w:rPr>
-          <w:rFonts w:ascii="Times New Roman" w:hAnsi="Times New Roman" w:cs="Times New Roman"/>
-          <w:b/>
+      <w:r>
+        <w:rPr>
+          <w:rFonts w:ascii="Times New Roman" w:hAnsi="Times New Roman" w:cs="Times New Roman"/>
+          <w:b/>
+          <w:bCs/>
+          <w:sz w:val="28"/>
+          <w:szCs w:val="28"/>
+        </w:rPr>
+        <w:t xml:space="preserve">– </w:t>
+      </w:r>
+      <w:r>
+        <w:rPr>
+          <w:rFonts w:ascii="Times New Roman" w:hAnsi="Times New Roman" w:cs="Times New Roman"/>
+          <w:sz w:val="28"/>
+          <w:szCs w:val="28"/>
+        </w:rPr>
+        <w:t xml:space="preserve">управляет выполнением задач типа </w:t>
+      </w:r>
+      <w:proofErr w:type="spellStart"/>
+      <w:r>
+        <w:rPr>
+          <w:rFonts w:ascii="Times New Roman" w:hAnsi="Times New Roman" w:cs="Times New Roman"/>
+          <w:sz w:val="28"/>
+          <w:szCs w:val="28"/>
+          <w:lang w:val="en-US"/>
+        </w:rPr>
+        <w:t>ForkJoinTask</w:t>
+      </w:r>
+      <w:proofErr w:type="spellEnd"/>
+      <w:r>
+        <w:rPr>
+          <w:rFonts w:ascii="Times New Roman" w:hAnsi="Times New Roman" w:cs="Times New Roman"/>
+          <w:sz w:val="28"/>
+          <w:szCs w:val="28"/>
+        </w:rPr>
+        <w:t>.</w:t>
+      </w:r>
+    </w:p>
+    <w:p>
+      <w:pPr>
+        <w:rPr>
+          <w:rFonts w:ascii="Times New Roman" w:hAnsi="Times New Roman" w:cs="Times New Roman"/>
+          <w:b/>
+          <w:bCs/>
+          <w:sz w:val="28"/>
+          <w:szCs w:val="28"/>
+          <w:lang w:val="en-US"/>
+        </w:rPr>
+      </w:pPr>
+      <w:r>
+        <w:rPr>
+          <w:rFonts w:ascii="Times New Roman" w:hAnsi="Times New Roman" w:cs="Times New Roman"/>
+          <w:sz w:val="28"/>
+          <w:szCs w:val="28"/>
+        </w:rPr>
+        <w:t xml:space="preserve">Можно создать его явно, а можно воспользоваться так называемым </w:t>
+      </w:r>
+      <w:r>
+        <w:rPr>
+          <w:rFonts w:ascii="Times New Roman" w:hAnsi="Times New Roman" w:cs="Times New Roman"/>
+          <w:b/>
+          <w:bCs/>
+          <w:sz w:val="28"/>
+          <w:szCs w:val="28"/>
+        </w:rPr>
+        <w:t xml:space="preserve">общим пулом. </w:t>
+      </w:r>
+    </w:p>
+    <w:p>
+      <w:pPr>
+        <w:rPr>
+          <w:rFonts w:ascii="Times New Roman" w:hAnsi="Times New Roman" w:cs="Times New Roman"/>
+          <w:sz w:val="28"/>
+          <w:szCs w:val="28"/>
+        </w:rPr>
+      </w:pPr>
+      <w:r>
+        <w:rPr>
+          <w:rFonts w:ascii="Times New Roman" w:hAnsi="Times New Roman" w:cs="Times New Roman"/>
+          <w:b/>
+          <w:bCs/>
+          <w:sz w:val="28"/>
+          <w:szCs w:val="28"/>
+        </w:rPr>
+        <w:t xml:space="preserve">Общий пул </w:t>
+      </w:r>
+      <w:r>
+        <w:rPr>
+          <w:rFonts w:ascii="Times New Roman" w:hAnsi="Times New Roman" w:cs="Times New Roman"/>
+          <w:b/>
+          <w:bCs/>
+          <w:sz w:val="28"/>
+          <w:szCs w:val="28"/>
+        </w:rPr>
+        <w:t xml:space="preserve">– </w:t>
+      </w:r>
+      <w:r>
+        <w:rPr>
+          <w:rFonts w:ascii="Times New Roman" w:hAnsi="Times New Roman" w:cs="Times New Roman"/>
+          <w:sz w:val="28"/>
+          <w:szCs w:val="28"/>
+        </w:rPr>
+        <w:t xml:space="preserve">это статический объект типа </w:t>
+      </w:r>
+      <w:proofErr w:type="spellStart"/>
+      <w:r>
+        <w:rPr>
+          <w:rFonts w:ascii="Times New Roman" w:hAnsi="Times New Roman" w:cs="Times New Roman"/>
+          <w:sz w:val="28"/>
+          <w:szCs w:val="28"/>
+        </w:rPr>
+        <w:t>ForkJoinPool</w:t>
+      </w:r>
+      <w:proofErr w:type="spellEnd"/>
+      <w:r>
+        <w:rPr>
+          <w:rFonts w:ascii="Times New Roman" w:hAnsi="Times New Roman" w:cs="Times New Roman"/>
+          <w:sz w:val="28"/>
+          <w:szCs w:val="28"/>
+        </w:rPr>
+        <w:t>, автоматически доступный для применения.</w:t>
+      </w:r>
+    </w:p>
+    <w:p>
+      <w:pPr>
+        <w:rPr>
+          <w:rFonts w:ascii="Times New Roman" w:hAnsi="Times New Roman" w:cs="Times New Roman"/>
+          <w:b/>
+          <w:bCs/>
+          <w:sz w:val="28"/>
+          <w:szCs w:val="28"/>
+        </w:rPr>
+      </w:pPr>
+      <w:r>
+        <w:rPr>
+          <w:rFonts w:ascii="Times New Roman" w:hAnsi="Times New Roman" w:cs="Times New Roman"/>
+          <w:b/>
+          <w:bCs/>
+          <w:sz w:val="28"/>
+          <w:szCs w:val="28"/>
+        </w:rPr>
+        <w:t>Конструкторы:</w:t>
+      </w:r>
+    </w:p>
+    <w:p>
+      <w:pPr>
+        <w:rPr>
+          <w:rFonts w:ascii="Times New Roman" w:hAnsi="Times New Roman" w:cs="Times New Roman"/>
+          <w:b/>
+          <w:bCs/>
+          <w:sz w:val="28"/>
+          <w:szCs w:val="28"/>
+        </w:rPr>
+      </w:pPr>
+      <w:r>
+        <w:rPr>
+          <w:noProof/>
+        </w:rPr>
+        <w:drawing>
+          <wp:inline distT="0" distB="0" distL="0" distR="0" wp14:anchorId="62DE8145" wp14:editId="0D12268F">
+            <wp:extent cx="3152775" cy="428625"/>
+            <wp:effectExtent l="0" t="0" r="9525" b="9525"/>
+            <wp:docPr id="3" name="Рисунок 3"/>
+            <wp:cNvGraphicFramePr>
+              <a:graphicFrameLocks xmlns:a="http://schemas.openxmlformats.org/drawingml/2006/main" noChangeAspect="1"/>
+            </wp:cNvGraphicFramePr>
+            <a:graphic xmlns:a="http://schemas.openxmlformats.org/drawingml/2006/main">
+              <a:graphicData uri="http://schemas.openxmlformats.org/drawingml/2006/picture">
+                <pic:pic xmlns:pic="http://schemas.openxmlformats.org/drawingml/2006/picture">
+                  <pic:nvPicPr>
+                    <pic:cNvPr id="1" name=""/>
+                    <pic:cNvPicPr/>
+                  </pic:nvPicPr>
+                  <pic:blipFill>
+                    <a:blip r:embed="rId8"/>
+                    <a:stretch>
+                      <a:fillRect/>
+                    </a:stretch>
+                  </pic:blipFill>
+                  <pic:spPr>
+                    <a:xfrm>
+                      <a:off x="0" y="0"/>
+                      <a:ext cx="3152775" cy="428625"/>
+                    </a:xfrm>
+                    <a:prstGeom prst="rect">
+                      <a:avLst/>
+                    </a:prstGeom>
+                  </pic:spPr>
+                </pic:pic>
+              </a:graphicData>
+            </a:graphic>
+          </wp:inline>
+        </w:drawing>
+      </w:r>
+    </w:p>
+    <w:p>
+      <w:pPr>
+        <w:rPr>
+          <w:rFonts w:ascii="Times New Roman" w:hAnsi="Times New Roman" w:cs="Times New Roman"/>
+          <w:sz w:val="28"/>
+          <w:szCs w:val="28"/>
+        </w:rPr>
+      </w:pPr>
+      <w:r>
+        <w:rPr>
+          <w:rFonts w:ascii="Times New Roman" w:hAnsi="Times New Roman" w:cs="Times New Roman"/>
+          <w:sz w:val="28"/>
+          <w:szCs w:val="28"/>
+        </w:rPr>
+        <w:t>Первый конструктор создает пул, обеспечивающий уровень параллелизма, равный количеству процессоров, доступных в системе. Второй конструктор позволяет задать уровень параллелизма. Уровень параллелизма определяет количество потоков, которые могут исполняться одновременно.</w:t>
+      </w:r>
+    </w:p>
+    <w:p>
+      <w:pPr>
+        <w:rPr>
+          <w:rFonts w:ascii="Times New Roman" w:hAnsi="Times New Roman" w:cs="Times New Roman"/>
+          <w:sz w:val="28"/>
+          <w:szCs w:val="28"/>
+        </w:rPr>
+      </w:pPr>
+      <w:r>
+        <w:rPr>
+          <w:rFonts w:ascii="Times New Roman" w:hAnsi="Times New Roman" w:cs="Times New Roman"/>
+          <w:sz w:val="28"/>
+          <w:szCs w:val="28"/>
+        </w:rPr>
+        <w:t xml:space="preserve">На самом деле </w:t>
+      </w:r>
+      <w:proofErr w:type="spellStart"/>
+      <w:r>
+        <w:rPr>
+          <w:rFonts w:ascii="Times New Roman" w:hAnsi="Times New Roman" w:cs="Times New Roman"/>
+          <w:sz w:val="28"/>
+          <w:szCs w:val="28"/>
+          <w:lang w:val="en-US"/>
+        </w:rPr>
+        <w:t>ForkJoinPool</w:t>
+      </w:r>
+      <w:proofErr w:type="spellEnd"/>
+      <w:r>
+        <w:rPr>
+          <w:rFonts w:ascii="Times New Roman" w:hAnsi="Times New Roman" w:cs="Times New Roman"/>
+          <w:sz w:val="28"/>
+          <w:szCs w:val="28"/>
+        </w:rPr>
+        <w:t xml:space="preserve"> </w:t>
+      </w:r>
+      <w:r>
+        <w:rPr>
+          <w:rFonts w:ascii="Times New Roman" w:hAnsi="Times New Roman" w:cs="Times New Roman"/>
+          <w:sz w:val="28"/>
+          <w:szCs w:val="28"/>
+        </w:rPr>
+        <w:t>может управлять намного большим количеством задач, чем уровень его параллелизма.</w:t>
+      </w:r>
+    </w:p>
+    <w:p>
+      <w:pPr>
+        <w:rPr>
+          <w:rFonts w:ascii="Times New Roman" w:hAnsi="Times New Roman" w:cs="Times New Roman"/>
+          <w:b/>
+          <w:bCs/>
+          <w:sz w:val="28"/>
+          <w:szCs w:val="28"/>
+        </w:rPr>
+      </w:pPr>
+      <w:r>
+        <w:rPr>
+          <w:rFonts w:ascii="Times New Roman" w:hAnsi="Times New Roman" w:cs="Times New Roman"/>
+          <w:b/>
+          <w:bCs/>
+          <w:sz w:val="28"/>
+          <w:szCs w:val="28"/>
+        </w:rPr>
+        <w:t>Методы:</w:t>
+      </w:r>
+    </w:p>
+    <w:p>
+      <w:pPr>
+        <w:pStyle w:val="a3"/>
+        <w:numPr>
+          <w:ilvl w:val="0"/>
+          <w:numId w:val="11"/>
+        </w:numPr>
+        <w:rPr>
+          <w:rFonts w:ascii="Times New Roman" w:hAnsi="Times New Roman" w:cs="Times New Roman"/>
+          <w:b/>
+          <w:bCs/>
+          <w:sz w:val="28"/>
+          <w:szCs w:val="28"/>
+        </w:rPr>
+      </w:pPr>
+      <w:proofErr w:type="gramStart"/>
+      <w:r>
+        <w:rPr>
+          <w:rFonts w:ascii="Times New Roman" w:hAnsi="Times New Roman" w:cs="Times New Roman"/>
+          <w:b/>
+          <w:bCs/>
+          <w:sz w:val="28"/>
+          <w:szCs w:val="28"/>
+          <w:lang w:val="en-US"/>
+        </w:rPr>
+        <w:t>invoke</w:t>
+      </w:r>
+      <w:r>
+        <w:rPr>
+          <w:rFonts w:ascii="Times New Roman" w:hAnsi="Times New Roman" w:cs="Times New Roman"/>
+          <w:b/>
+          <w:bCs/>
+          <w:sz w:val="28"/>
+          <w:szCs w:val="28"/>
+        </w:rPr>
+        <w:t>(</w:t>
+      </w:r>
+      <w:proofErr w:type="spellStart"/>
+      <w:proofErr w:type="gramEnd"/>
+      <w:r>
+        <w:rPr>
+          <w:rFonts w:ascii="Times New Roman" w:hAnsi="Times New Roman" w:cs="Times New Roman"/>
+          <w:b/>
+          <w:bCs/>
+          <w:sz w:val="28"/>
+          <w:szCs w:val="28"/>
+          <w:lang w:val="en-US"/>
+        </w:rPr>
+        <w:t>ForkJoinTask</w:t>
+      </w:r>
+      <w:proofErr w:type="spellEnd"/>
+      <w:r>
+        <w:rPr>
+          <w:rFonts w:ascii="Times New Roman" w:hAnsi="Times New Roman" w:cs="Times New Roman"/>
+          <w:b/>
+          <w:bCs/>
           <w:sz w:val="28"/>
           <w:szCs w:val="28"/>
         </w:rPr>
@@ -4464,25 +7403,54 @@
         <w:rPr>
           <w:rFonts w:ascii="Times New Roman" w:hAnsi="Times New Roman" w:cs="Times New Roman"/>
           <w:b/>
-          <w:sz w:val="28"/>
-          <w:szCs w:val="28"/>
-          <w:lang w:val="en-US"/>
-        </w:rPr>
-        <w:t>V</w:t>
-      </w:r>
-      <w:r>
-        <w:rPr>
-          <w:rFonts w:ascii="Times New Roman" w:hAnsi="Times New Roman" w:cs="Times New Roman"/>
-          <w:b/>
-          <w:sz w:val="28"/>
-          <w:szCs w:val="28"/>
-        </w:rPr>
-        <w:t>&gt;</w:t>
-      </w:r>
-      <w:r>
-        <w:rPr>
-          <w:rFonts w:ascii="Times New Roman" w:hAnsi="Times New Roman" w:cs="Times New Roman"/>
-          <w:b/>
+          <w:bCs/>
+          <w:sz w:val="28"/>
+          <w:szCs w:val="28"/>
+          <w:lang w:val="en-US"/>
+        </w:rPr>
+        <w:t>T</w:t>
+      </w:r>
+      <w:r>
+        <w:rPr>
+          <w:rFonts w:ascii="Times New Roman" w:hAnsi="Times New Roman" w:cs="Times New Roman"/>
+          <w:b/>
+          <w:bCs/>
+          <w:sz w:val="28"/>
+          <w:szCs w:val="28"/>
+        </w:rPr>
+        <w:t xml:space="preserve">&gt; </w:t>
+      </w:r>
+      <w:r>
+        <w:rPr>
+          <w:rFonts w:ascii="Times New Roman" w:hAnsi="Times New Roman" w:cs="Times New Roman"/>
+          <w:b/>
+          <w:bCs/>
+          <w:sz w:val="28"/>
+          <w:szCs w:val="28"/>
+        </w:rPr>
+        <w:t>задача</w:t>
+      </w:r>
+      <w:r>
+        <w:rPr>
+          <w:rFonts w:ascii="Times New Roman" w:hAnsi="Times New Roman" w:cs="Times New Roman"/>
+          <w:b/>
+          <w:bCs/>
+          <w:sz w:val="28"/>
+          <w:szCs w:val="28"/>
+        </w:rPr>
+        <w:t xml:space="preserve">) – </w:t>
+      </w:r>
+      <w:r>
+        <w:rPr>
+          <w:rFonts w:ascii="Times New Roman" w:hAnsi="Times New Roman" w:cs="Times New Roman"/>
+          <w:sz w:val="28"/>
+          <w:szCs w:val="28"/>
+        </w:rPr>
+        <w:t>запускает</w:t>
+      </w:r>
+      <w:r>
+        <w:rPr>
+          <w:rFonts w:ascii="Times New Roman" w:hAnsi="Times New Roman" w:cs="Times New Roman"/>
           <w:sz w:val="28"/>
           <w:szCs w:val="28"/>
         </w:rPr>
@@ -4494,7 +7462,134 @@
           <w:sz w:val="28"/>
           <w:szCs w:val="28"/>
         </w:rPr>
-        <w:t>определяет поток исполнения, возвращающий значение.</w:t>
+        <w:t>указанную задачу</w:t>
+      </w:r>
+      <w:r>
+        <w:rPr>
+          <w:rFonts w:ascii="Times New Roman" w:hAnsi="Times New Roman" w:cs="Times New Roman"/>
+          <w:sz w:val="28"/>
+          <w:szCs w:val="28"/>
+        </w:rPr>
+        <w:t>, ждет ее завершения</w:t>
+      </w:r>
+      <w:r>
+        <w:rPr>
+          <w:rFonts w:ascii="Times New Roman" w:hAnsi="Times New Roman" w:cs="Times New Roman"/>
+          <w:sz w:val="28"/>
+          <w:szCs w:val="28"/>
+        </w:rPr>
+        <w:t xml:space="preserve"> и возвращает результат ее выполнения.</w:t>
+      </w:r>
+    </w:p>
+    <w:p>
+      <w:pPr>
+        <w:pStyle w:val="a3"/>
+        <w:numPr>
+          <w:ilvl w:val="0"/>
+          <w:numId w:val="11"/>
+        </w:numPr>
+        <w:rPr>
+          <w:rFonts w:ascii="Times New Roman" w:hAnsi="Times New Roman" w:cs="Times New Roman"/>
+          <w:b/>
+          <w:bCs/>
+          <w:sz w:val="28"/>
+          <w:szCs w:val="28"/>
+        </w:rPr>
+      </w:pPr>
+      <w:proofErr w:type="gramStart"/>
+      <w:r>
+        <w:rPr>
+          <w:rFonts w:ascii="Times New Roman" w:hAnsi="Times New Roman" w:cs="Times New Roman"/>
+          <w:b/>
+          <w:bCs/>
+          <w:sz w:val="28"/>
+          <w:szCs w:val="28"/>
+          <w:lang w:val="en-US"/>
+        </w:rPr>
+        <w:t>execute</w:t>
+      </w:r>
+      <w:r>
+        <w:rPr>
+          <w:rFonts w:ascii="Times New Roman" w:hAnsi="Times New Roman" w:cs="Times New Roman"/>
+          <w:b/>
+          <w:bCs/>
+          <w:sz w:val="28"/>
+          <w:szCs w:val="28"/>
+        </w:rPr>
+        <w:t>(</w:t>
+      </w:r>
+      <w:proofErr w:type="spellStart"/>
+      <w:proofErr w:type="gramEnd"/>
+      <w:r>
+        <w:rPr>
+          <w:rFonts w:ascii="Times New Roman" w:hAnsi="Times New Roman" w:cs="Times New Roman"/>
+          <w:b/>
+          <w:bCs/>
+          <w:sz w:val="28"/>
+          <w:szCs w:val="28"/>
+          <w:lang w:val="en-US"/>
+        </w:rPr>
+        <w:t>ForkJoinTask</w:t>
+      </w:r>
+      <w:proofErr w:type="spellEnd"/>
+      <w:r>
+        <w:rPr>
+          <w:rFonts w:ascii="Times New Roman" w:hAnsi="Times New Roman" w:cs="Times New Roman"/>
+          <w:b/>
+          <w:bCs/>
+          <w:sz w:val="28"/>
+          <w:szCs w:val="28"/>
+        </w:rPr>
+        <w:t>&lt;</w:t>
+      </w:r>
+      <w:r>
+        <w:rPr>
+          <w:rFonts w:ascii="Times New Roman" w:hAnsi="Times New Roman" w:cs="Times New Roman"/>
+          <w:b/>
+          <w:bCs/>
+          <w:sz w:val="28"/>
+          <w:szCs w:val="28"/>
+          <w:lang w:val="en-US"/>
+        </w:rPr>
+        <w:t>T</w:t>
+      </w:r>
+      <w:r>
+        <w:rPr>
+          <w:rFonts w:ascii="Times New Roman" w:hAnsi="Times New Roman" w:cs="Times New Roman"/>
+          <w:b/>
+          <w:bCs/>
+          <w:sz w:val="28"/>
+          <w:szCs w:val="28"/>
+        </w:rPr>
+        <w:t xml:space="preserve">&gt; </w:t>
+      </w:r>
+      <w:r>
+        <w:rPr>
+          <w:rFonts w:ascii="Times New Roman" w:hAnsi="Times New Roman" w:cs="Times New Roman"/>
+          <w:b/>
+          <w:bCs/>
+          <w:sz w:val="28"/>
+          <w:szCs w:val="28"/>
+        </w:rPr>
+        <w:t>задача</w:t>
+      </w:r>
+      <w:r>
+        <w:rPr>
+          <w:rFonts w:ascii="Times New Roman" w:hAnsi="Times New Roman" w:cs="Times New Roman"/>
+          <w:b/>
+          <w:bCs/>
+          <w:sz w:val="28"/>
+          <w:szCs w:val="28"/>
+        </w:rPr>
+        <w:t xml:space="preserve">) – </w:t>
+      </w:r>
+      <w:r>
+        <w:rPr>
+          <w:rFonts w:ascii="Times New Roman" w:hAnsi="Times New Roman" w:cs="Times New Roman"/>
+          <w:sz w:val="28"/>
+          <w:szCs w:val="28"/>
+        </w:rPr>
+        <w:t>запустить</w:t>
       </w:r>
       <w:r>
         <w:rPr>
@@ -4507,53 +7602,44 @@
       <w:r>
         <w:rPr>
           <w:rFonts w:ascii="Times New Roman" w:hAnsi="Times New Roman" w:cs="Times New Roman"/>
-          <w:b/>
-          <w:sz w:val="28"/>
-          <w:szCs w:val="28"/>
-          <w:lang w:val="en-US"/>
-        </w:rPr>
-        <w:t xml:space="preserve">V – </w:t>
-      </w:r>
-      <w:r>
-        <w:rPr>
-          <w:rFonts w:ascii="Times New Roman" w:hAnsi="Times New Roman" w:cs="Times New Roman"/>
-          <w:sz w:val="28"/>
-          <w:szCs w:val="28"/>
-        </w:rPr>
-        <w:t>обозначает тип данных, возвращаемых потоком исполнения.</w:t>
-      </w:r>
-    </w:p>
-    <w:p>
-      <w:pPr>
-        <w:rPr>
-          <w:rFonts w:ascii="Times New Roman" w:hAnsi="Times New Roman" w:cs="Times New Roman"/>
-          <w:sz w:val="28"/>
-          <w:szCs w:val="28"/>
-        </w:rPr>
-      </w:pPr>
-      <w:r>
-        <w:rPr>
-          <w:rFonts w:ascii="Times New Roman" w:hAnsi="Times New Roman" w:cs="Times New Roman"/>
-          <w:sz w:val="28"/>
-          <w:szCs w:val="28"/>
-        </w:rPr>
-        <w:t xml:space="preserve">В нем определяется единственный метод </w:t>
-      </w:r>
+          <w:sz w:val="28"/>
+          <w:szCs w:val="28"/>
+        </w:rPr>
+        <w:t>задачу на выполнение и не ждать ее завершения.</w:t>
+      </w:r>
+    </w:p>
+    <w:p>
+      <w:pPr>
+        <w:pStyle w:val="a3"/>
+        <w:numPr>
+          <w:ilvl w:val="0"/>
+          <w:numId w:val="11"/>
+        </w:numPr>
+        <w:rPr>
+          <w:rFonts w:ascii="Times New Roman" w:hAnsi="Times New Roman" w:cs="Times New Roman"/>
+          <w:b/>
+          <w:bCs/>
+          <w:sz w:val="28"/>
+          <w:szCs w:val="28"/>
+        </w:rPr>
+      </w:pPr>
       <w:proofErr w:type="gramStart"/>
       <w:r>
         <w:rPr>
           <w:rFonts w:ascii="Times New Roman" w:hAnsi="Times New Roman" w:cs="Times New Roman"/>
           <w:b/>
-          <w:sz w:val="28"/>
-          <w:szCs w:val="28"/>
-          <w:lang w:val="en-US"/>
-        </w:rPr>
-        <w:t>call</w:t>
-      </w:r>
-      <w:r>
-        <w:rPr>
-          <w:rFonts w:ascii="Times New Roman" w:hAnsi="Times New Roman" w:cs="Times New Roman"/>
-          <w:b/>
+          <w:bCs/>
+          <w:sz w:val="28"/>
+          <w:szCs w:val="28"/>
+          <w:lang w:val="en-US"/>
+        </w:rPr>
+        <w:t>shutdown</w:t>
+      </w:r>
+      <w:r>
+        <w:rPr>
+          <w:rFonts w:ascii="Times New Roman" w:hAnsi="Times New Roman" w:cs="Times New Roman"/>
+          <w:b/>
+          <w:bCs/>
           <w:sz w:val="28"/>
           <w:szCs w:val="28"/>
         </w:rPr>
@@ -4564,36 +7650,408 @@
         <w:rPr>
           <w:rFonts w:ascii="Times New Roman" w:hAnsi="Times New Roman" w:cs="Times New Roman"/>
           <w:b/>
-          <w:sz w:val="28"/>
-          <w:szCs w:val="28"/>
-        </w:rPr>
-        <w:t xml:space="preserve">). </w:t>
-      </w:r>
-      <w:r>
-        <w:rPr>
-          <w:rFonts w:ascii="Times New Roman" w:hAnsi="Times New Roman" w:cs="Times New Roman"/>
-          <w:sz w:val="28"/>
-          <w:szCs w:val="28"/>
-        </w:rPr>
-        <w:t xml:space="preserve">Внутри него определяется код, который нужно выполнить. Если результат нельзя вычислить, метод </w:t>
-      </w:r>
+          <w:bCs/>
+          <w:sz w:val="28"/>
+          <w:szCs w:val="28"/>
+        </w:rPr>
+        <w:t xml:space="preserve">) – </w:t>
+      </w:r>
+      <w:r>
+        <w:rPr>
+          <w:rFonts w:ascii="Times New Roman" w:hAnsi="Times New Roman" w:cs="Times New Roman"/>
+          <w:sz w:val="28"/>
+          <w:szCs w:val="28"/>
+        </w:rPr>
+        <w:t>закрыть пул. Текущие задачи продолжат выполняться, но новых запущено не будет.</w:t>
+      </w:r>
+    </w:p>
+    <w:p>
+      <w:pPr>
+        <w:pStyle w:val="a3"/>
+        <w:numPr>
+          <w:ilvl w:val="0"/>
+          <w:numId w:val="11"/>
+        </w:numPr>
+        <w:rPr>
+          <w:rFonts w:ascii="Times New Roman" w:hAnsi="Times New Roman" w:cs="Times New Roman"/>
+          <w:b/>
+          <w:bCs/>
+          <w:sz w:val="28"/>
+          <w:szCs w:val="28"/>
+        </w:rPr>
+      </w:pPr>
+      <w:proofErr w:type="spellStart"/>
       <w:proofErr w:type="gramStart"/>
       <w:r>
         <w:rPr>
           <w:rFonts w:ascii="Times New Roman" w:hAnsi="Times New Roman" w:cs="Times New Roman"/>
-          <w:sz w:val="28"/>
-          <w:szCs w:val="28"/>
-          <w:lang w:val="en-US"/>
-        </w:rPr>
-        <w:t>call(</w:t>
+          <w:b/>
+          <w:bCs/>
+          <w:sz w:val="28"/>
+          <w:szCs w:val="28"/>
+          <w:lang w:val="en-US"/>
+        </w:rPr>
+        <w:t>shutdownNow</w:t>
+      </w:r>
+      <w:proofErr w:type="spellEnd"/>
+      <w:r>
+        <w:rPr>
+          <w:rFonts w:ascii="Times New Roman" w:hAnsi="Times New Roman" w:cs="Times New Roman"/>
+          <w:b/>
+          <w:bCs/>
+          <w:sz w:val="28"/>
+          <w:szCs w:val="28"/>
+        </w:rPr>
+        <w:t>(</w:t>
       </w:r>
       <w:proofErr w:type="gramEnd"/>
       <w:r>
         <w:rPr>
           <w:rFonts w:ascii="Times New Roman" w:hAnsi="Times New Roman" w:cs="Times New Roman"/>
-          <w:sz w:val="28"/>
-          <w:szCs w:val="28"/>
-          <w:lang w:val="en-US"/>
+          <w:b/>
+          <w:bCs/>
+          <w:sz w:val="28"/>
+          <w:szCs w:val="28"/>
+        </w:rPr>
+        <w:t xml:space="preserve">) – </w:t>
+      </w:r>
+      <w:r>
+        <w:rPr>
+          <w:rFonts w:ascii="Times New Roman" w:hAnsi="Times New Roman" w:cs="Times New Roman"/>
+          <w:sz w:val="28"/>
+          <w:szCs w:val="28"/>
+        </w:rPr>
+        <w:t>закрыть пул с попыткой отменить текущие задачи.</w:t>
+      </w:r>
+    </w:p>
+    <w:p>
+      <w:pPr>
+        <w:pStyle w:val="a3"/>
+        <w:numPr>
+          <w:ilvl w:val="0"/>
+          <w:numId w:val="11"/>
+        </w:numPr>
+        <w:rPr>
+          <w:rFonts w:ascii="Times New Roman" w:hAnsi="Times New Roman" w:cs="Times New Roman"/>
+          <w:b/>
+          <w:bCs/>
+          <w:sz w:val="28"/>
+          <w:szCs w:val="28"/>
+        </w:rPr>
+      </w:pPr>
+      <w:proofErr w:type="spellStart"/>
+      <w:proofErr w:type="gramStart"/>
+      <w:r>
+        <w:rPr>
+          <w:rFonts w:ascii="Times New Roman" w:hAnsi="Times New Roman" w:cs="Times New Roman"/>
+          <w:b/>
+          <w:bCs/>
+          <w:sz w:val="28"/>
+          <w:szCs w:val="28"/>
+          <w:lang w:val="en-US"/>
+        </w:rPr>
+        <w:t>isShutdown</w:t>
+      </w:r>
+      <w:proofErr w:type="spellEnd"/>
+      <w:r>
+        <w:rPr>
+          <w:rFonts w:ascii="Times New Roman" w:hAnsi="Times New Roman" w:cs="Times New Roman"/>
+          <w:b/>
+          <w:bCs/>
+          <w:sz w:val="28"/>
+          <w:szCs w:val="28"/>
+        </w:rPr>
+        <w:t>(</w:t>
+      </w:r>
+      <w:proofErr w:type="gramEnd"/>
+      <w:r>
+        <w:rPr>
+          <w:rFonts w:ascii="Times New Roman" w:hAnsi="Times New Roman" w:cs="Times New Roman"/>
+          <w:b/>
+          <w:bCs/>
+          <w:sz w:val="28"/>
+          <w:szCs w:val="28"/>
+        </w:rPr>
+        <w:t xml:space="preserve">) – </w:t>
+      </w:r>
+      <w:r>
+        <w:rPr>
+          <w:rFonts w:ascii="Times New Roman" w:hAnsi="Times New Roman" w:cs="Times New Roman"/>
+          <w:sz w:val="28"/>
+          <w:szCs w:val="28"/>
+        </w:rPr>
+        <w:t>проверить, закрыт ли пул.</w:t>
+      </w:r>
+    </w:p>
+    <w:p>
+      <w:pPr>
+        <w:pStyle w:val="a3"/>
+        <w:numPr>
+          <w:ilvl w:val="0"/>
+          <w:numId w:val="11"/>
+        </w:numPr>
+        <w:rPr>
+          <w:rFonts w:ascii="Times New Roman" w:hAnsi="Times New Roman" w:cs="Times New Roman"/>
+          <w:b/>
+          <w:bCs/>
+          <w:sz w:val="28"/>
+          <w:szCs w:val="28"/>
+        </w:rPr>
+      </w:pPr>
+      <w:proofErr w:type="spellStart"/>
+      <w:proofErr w:type="gramStart"/>
+      <w:r>
+        <w:rPr>
+          <w:rFonts w:ascii="Times New Roman" w:hAnsi="Times New Roman" w:cs="Times New Roman"/>
+          <w:b/>
+          <w:bCs/>
+          <w:sz w:val="28"/>
+          <w:szCs w:val="28"/>
+          <w:lang w:val="en-US"/>
+        </w:rPr>
+        <w:t>isTerminated</w:t>
+      </w:r>
+      <w:proofErr w:type="spellEnd"/>
+      <w:r>
+        <w:rPr>
+          <w:rFonts w:ascii="Times New Roman" w:hAnsi="Times New Roman" w:cs="Times New Roman"/>
+          <w:b/>
+          <w:bCs/>
+          <w:sz w:val="28"/>
+          <w:szCs w:val="28"/>
+        </w:rPr>
+        <w:t>(</w:t>
+      </w:r>
+      <w:proofErr w:type="gramEnd"/>
+      <w:r>
+        <w:rPr>
+          <w:rFonts w:ascii="Times New Roman" w:hAnsi="Times New Roman" w:cs="Times New Roman"/>
+          <w:b/>
+          <w:bCs/>
+          <w:sz w:val="28"/>
+          <w:szCs w:val="28"/>
+        </w:rPr>
+        <w:t xml:space="preserve">) – </w:t>
+      </w:r>
+      <w:r>
+        <w:rPr>
+          <w:rFonts w:ascii="Times New Roman" w:hAnsi="Times New Roman" w:cs="Times New Roman"/>
+          <w:sz w:val="28"/>
+          <w:szCs w:val="28"/>
+        </w:rPr>
+        <w:t>проверить, закрыт ли пул и все ли задачи завершены.</w:t>
+      </w:r>
+    </w:p>
+    <w:p>
+      <w:pPr>
+        <w:rPr>
+          <w:rFonts w:ascii="Times New Roman" w:hAnsi="Times New Roman" w:cs="Times New Roman"/>
+          <w:sz w:val="28"/>
+          <w:szCs w:val="28"/>
+        </w:rPr>
+      </w:pPr>
+      <w:r>
+        <w:rPr>
+          <w:rFonts w:ascii="Times New Roman" w:hAnsi="Times New Roman" w:cs="Times New Roman"/>
+          <w:sz w:val="28"/>
+          <w:szCs w:val="28"/>
+        </w:rPr>
+        <w:t>Запустить задачу на выполнение из общего пула можно двумя способами:</w:t>
+      </w:r>
+    </w:p>
+    <w:p>
+      <w:pPr>
+        <w:pStyle w:val="a3"/>
+        <w:numPr>
+          <w:ilvl w:val="0"/>
+          <w:numId w:val="12"/>
+        </w:numPr>
+        <w:rPr>
+          <w:rFonts w:ascii="Times New Roman" w:hAnsi="Times New Roman" w:cs="Times New Roman"/>
+          <w:sz w:val="28"/>
+          <w:szCs w:val="28"/>
+        </w:rPr>
+      </w:pPr>
+      <w:r>
+        <w:rPr>
+          <w:rFonts w:ascii="Times New Roman" w:hAnsi="Times New Roman" w:cs="Times New Roman"/>
+          <w:sz w:val="28"/>
+          <w:szCs w:val="28"/>
+        </w:rPr>
+        <w:t xml:space="preserve">вызвав </w:t>
+      </w:r>
+      <w:r>
+        <w:rPr>
+          <w:rFonts w:ascii="Times New Roman" w:hAnsi="Times New Roman" w:cs="Times New Roman"/>
+          <w:sz w:val="28"/>
+          <w:szCs w:val="28"/>
+        </w:rPr>
+        <w:t>статический</w:t>
+      </w:r>
+      <w:r>
+        <w:rPr>
+          <w:rFonts w:ascii="Times New Roman" w:hAnsi="Times New Roman" w:cs="Times New Roman"/>
+          <w:sz w:val="28"/>
+          <w:szCs w:val="28"/>
+        </w:rPr>
+        <w:t xml:space="preserve"> метод </w:t>
+      </w:r>
+      <w:proofErr w:type="spellStart"/>
+      <w:r>
+        <w:rPr>
+          <w:rFonts w:ascii="Times New Roman" w:hAnsi="Times New Roman" w:cs="Times New Roman"/>
+          <w:sz w:val="28"/>
+          <w:szCs w:val="28"/>
+          <w:lang w:val="en-US"/>
+        </w:rPr>
+        <w:t>ForkJoinPool</w:t>
+      </w:r>
+      <w:proofErr w:type="spellEnd"/>
+      <w:r>
+        <w:rPr>
+          <w:rFonts w:ascii="Times New Roman" w:hAnsi="Times New Roman" w:cs="Times New Roman"/>
+          <w:sz w:val="28"/>
+          <w:szCs w:val="28"/>
+        </w:rPr>
+        <w:t>.</w:t>
+      </w:r>
+      <w:proofErr w:type="spellStart"/>
+      <w:r>
+        <w:rPr>
+          <w:rFonts w:ascii="Times New Roman" w:hAnsi="Times New Roman" w:cs="Times New Roman"/>
+          <w:b/>
+          <w:bCs/>
+          <w:sz w:val="28"/>
+          <w:szCs w:val="28"/>
+          <w:lang w:val="en-US"/>
+        </w:rPr>
+        <w:t>commonPool</w:t>
+      </w:r>
+      <w:proofErr w:type="spellEnd"/>
+      <w:proofErr w:type="gramStart"/>
+      <w:r>
+        <w:rPr>
+          <w:rFonts w:ascii="Times New Roman" w:hAnsi="Times New Roman" w:cs="Times New Roman"/>
+          <w:b/>
+          <w:bCs/>
+          <w:sz w:val="28"/>
+          <w:szCs w:val="28"/>
+        </w:rPr>
+        <w:t>()</w:t>
+      </w:r>
+      <w:r>
+        <w:rPr>
+          <w:rFonts w:ascii="Times New Roman" w:hAnsi="Times New Roman" w:cs="Times New Roman"/>
+          <w:sz w:val="28"/>
+          <w:szCs w:val="28"/>
+        </w:rPr>
+        <w:t xml:space="preserve"> </w:t>
+      </w:r>
+      <w:r>
+        <w:rPr>
+          <w:rFonts w:ascii="Times New Roman" w:hAnsi="Times New Roman" w:cs="Times New Roman"/>
+          <w:sz w:val="28"/>
+          <w:szCs w:val="28"/>
+        </w:rPr>
+        <w:t xml:space="preserve"> можно</w:t>
+      </w:r>
+      <w:proofErr w:type="gramEnd"/>
+      <w:r>
+        <w:rPr>
+          <w:rFonts w:ascii="Times New Roman" w:hAnsi="Times New Roman" w:cs="Times New Roman"/>
+          <w:sz w:val="28"/>
+          <w:szCs w:val="28"/>
+        </w:rPr>
+        <w:t xml:space="preserve"> получить ссылку на пул и вызвать у нее метод </w:t>
+      </w:r>
+      <w:r>
+        <w:rPr>
+          <w:rFonts w:ascii="Times New Roman" w:hAnsi="Times New Roman" w:cs="Times New Roman"/>
+          <w:sz w:val="28"/>
+          <w:szCs w:val="28"/>
+          <w:lang w:val="en-US"/>
+        </w:rPr>
+        <w:t>invoke</w:t>
+      </w:r>
+      <w:r>
+        <w:rPr>
+          <w:rFonts w:ascii="Times New Roman" w:hAnsi="Times New Roman" w:cs="Times New Roman"/>
+          <w:sz w:val="28"/>
+          <w:szCs w:val="28"/>
+        </w:rPr>
+        <w:t xml:space="preserve">() </w:t>
+      </w:r>
+      <w:r>
+        <w:rPr>
+          <w:rFonts w:ascii="Times New Roman" w:hAnsi="Times New Roman" w:cs="Times New Roman"/>
+          <w:sz w:val="28"/>
+          <w:szCs w:val="28"/>
+        </w:rPr>
+        <w:t xml:space="preserve">или </w:t>
+      </w:r>
+      <w:r>
+        <w:rPr>
+          <w:rFonts w:ascii="Times New Roman" w:hAnsi="Times New Roman" w:cs="Times New Roman"/>
+          <w:sz w:val="28"/>
+          <w:szCs w:val="28"/>
+          <w:lang w:val="en-US"/>
+        </w:rPr>
+        <w:t>execute</w:t>
+      </w:r>
+      <w:r>
+        <w:rPr>
+          <w:rFonts w:ascii="Times New Roman" w:hAnsi="Times New Roman" w:cs="Times New Roman"/>
+          <w:sz w:val="28"/>
+          <w:szCs w:val="28"/>
+        </w:rPr>
+        <w:t>().</w:t>
+      </w:r>
+    </w:p>
+    <w:p>
+      <w:pPr>
+        <w:pStyle w:val="a3"/>
+        <w:numPr>
+          <w:ilvl w:val="0"/>
+          <w:numId w:val="12"/>
+        </w:numPr>
+        <w:rPr>
+          <w:rFonts w:ascii="Times New Roman" w:hAnsi="Times New Roman" w:cs="Times New Roman"/>
+          <w:sz w:val="28"/>
+          <w:szCs w:val="28"/>
+        </w:rPr>
+      </w:pPr>
+      <w:r>
+        <w:rPr>
+          <w:rFonts w:ascii="Times New Roman" w:hAnsi="Times New Roman" w:cs="Times New Roman"/>
+          <w:sz w:val="28"/>
+          <w:szCs w:val="28"/>
+        </w:rPr>
+        <w:t xml:space="preserve">В любой части задачи, кроме вычислительной, можно вызвать метод </w:t>
+      </w:r>
+      <w:proofErr w:type="gramStart"/>
+      <w:r>
+        <w:rPr>
+          <w:rFonts w:ascii="Times New Roman" w:hAnsi="Times New Roman" w:cs="Times New Roman"/>
+          <w:sz w:val="28"/>
+          <w:szCs w:val="28"/>
+          <w:lang w:val="en-US"/>
+        </w:rPr>
+        <w:t>fork</w:t>
+      </w:r>
+      <w:r>
+        <w:rPr>
+          <w:rFonts w:ascii="Times New Roman" w:hAnsi="Times New Roman" w:cs="Times New Roman"/>
+          <w:sz w:val="28"/>
+          <w:szCs w:val="28"/>
+        </w:rPr>
+        <w:t>(</w:t>
+      </w:r>
+      <w:proofErr w:type="gramEnd"/>
+      <w:r>
+        <w:rPr>
+          <w:rFonts w:ascii="Times New Roman" w:hAnsi="Times New Roman" w:cs="Times New Roman"/>
+          <w:sz w:val="28"/>
+          <w:szCs w:val="28"/>
         </w:rPr>
         <w:t xml:space="preserve">) </w:t>
       </w:r>
@@ -4603,367 +8061,61 @@
           <w:sz w:val="28"/>
           <w:szCs w:val="28"/>
         </w:rPr>
-        <w:t>генерирует исключение.</w:t>
-      </w:r>
-    </w:p>
-    <w:p>
-      <w:pPr>
-        <w:rPr>
-          <w:rFonts w:ascii="Times New Roman" w:hAnsi="Times New Roman" w:cs="Times New Roman"/>
-          <w:sz w:val="28"/>
-          <w:szCs w:val="28"/>
-          <w:lang w:val="en-US"/>
-        </w:rPr>
-      </w:pPr>
-      <w:r>
-        <w:rPr>
-          <w:rFonts w:ascii="Times New Roman" w:hAnsi="Times New Roman" w:cs="Times New Roman"/>
-          <w:sz w:val="28"/>
-          <w:szCs w:val="28"/>
-        </w:rPr>
-        <w:t xml:space="preserve">Запускается </w:t>
-      </w:r>
-      <w:r>
-        <w:rPr>
-          <w:rFonts w:ascii="Times New Roman" w:hAnsi="Times New Roman" w:cs="Times New Roman"/>
-          <w:sz w:val="28"/>
-          <w:szCs w:val="28"/>
-          <w:lang w:val="en-US"/>
-        </w:rPr>
-        <w:t>Callable</w:t>
-      </w:r>
-      <w:r>
-        <w:rPr>
-          <w:rFonts w:ascii="Times New Roman" w:hAnsi="Times New Roman" w:cs="Times New Roman"/>
-          <w:sz w:val="28"/>
-          <w:szCs w:val="28"/>
-        </w:rPr>
-        <w:t xml:space="preserve"> </w:t>
-      </w:r>
-      <w:r>
-        <w:rPr>
-          <w:rFonts w:ascii="Times New Roman" w:hAnsi="Times New Roman" w:cs="Times New Roman"/>
-          <w:sz w:val="28"/>
-          <w:szCs w:val="28"/>
-        </w:rPr>
-        <w:t xml:space="preserve">вызовом метода </w:t>
-      </w:r>
-      <w:proofErr w:type="gramStart"/>
-      <w:r>
-        <w:rPr>
-          <w:rFonts w:ascii="Times New Roman" w:hAnsi="Times New Roman" w:cs="Times New Roman"/>
-          <w:b/>
-          <w:sz w:val="28"/>
-          <w:szCs w:val="28"/>
-          <w:lang w:val="en-US"/>
-        </w:rPr>
-        <w:t>submit</w:t>
-      </w:r>
-      <w:r>
-        <w:rPr>
-          <w:rFonts w:ascii="Times New Roman" w:hAnsi="Times New Roman" w:cs="Times New Roman"/>
-          <w:b/>
-          <w:sz w:val="28"/>
-          <w:szCs w:val="28"/>
-        </w:rPr>
-        <w:t>(</w:t>
-      </w:r>
-      <w:proofErr w:type="gramEnd"/>
-      <w:r>
-        <w:rPr>
-          <w:rFonts w:ascii="Times New Roman" w:hAnsi="Times New Roman" w:cs="Times New Roman"/>
-          <w:b/>
-          <w:sz w:val="28"/>
-          <w:szCs w:val="28"/>
-          <w:lang w:val="en-US"/>
-        </w:rPr>
-        <w:t>Callable</w:t>
-      </w:r>
-      <w:r>
-        <w:rPr>
-          <w:rFonts w:ascii="Times New Roman" w:hAnsi="Times New Roman" w:cs="Times New Roman"/>
-          <w:b/>
-          <w:sz w:val="28"/>
-          <w:szCs w:val="28"/>
-        </w:rPr>
-        <w:t>&lt;</w:t>
-      </w:r>
-      <w:r>
-        <w:rPr>
-          <w:rFonts w:ascii="Times New Roman" w:hAnsi="Times New Roman" w:cs="Times New Roman"/>
-          <w:b/>
-          <w:sz w:val="28"/>
-          <w:szCs w:val="28"/>
-          <w:lang w:val="en-US"/>
-        </w:rPr>
-        <w:t>T</w:t>
-      </w:r>
-      <w:r>
-        <w:rPr>
-          <w:rFonts w:ascii="Times New Roman" w:hAnsi="Times New Roman" w:cs="Times New Roman"/>
-          <w:b/>
-          <w:sz w:val="28"/>
-          <w:szCs w:val="28"/>
-        </w:rPr>
-        <w:t xml:space="preserve">&gt; </w:t>
-      </w:r>
-      <w:r>
-        <w:rPr>
-          <w:rFonts w:ascii="Times New Roman" w:hAnsi="Times New Roman" w:cs="Times New Roman"/>
-          <w:b/>
-          <w:sz w:val="28"/>
-          <w:szCs w:val="28"/>
-          <w:lang w:val="en-US"/>
-        </w:rPr>
-        <w:t>callable</w:t>
-      </w:r>
-      <w:r>
-        <w:rPr>
-          <w:rFonts w:ascii="Times New Roman" w:hAnsi="Times New Roman" w:cs="Times New Roman"/>
-          <w:b/>
-          <w:sz w:val="28"/>
-          <w:szCs w:val="28"/>
-        </w:rPr>
-        <w:t xml:space="preserve">) </w:t>
-      </w:r>
-      <w:r>
-        <w:rPr>
-          <w:rFonts w:ascii="Times New Roman" w:hAnsi="Times New Roman" w:cs="Times New Roman"/>
-          <w:sz w:val="28"/>
-          <w:szCs w:val="28"/>
-        </w:rPr>
-        <w:t xml:space="preserve">определенного в интерфейсе </w:t>
+        <w:t xml:space="preserve">или </w:t>
+      </w:r>
+      <w:r>
+        <w:rPr>
+          <w:rFonts w:ascii="Times New Roman" w:hAnsi="Times New Roman" w:cs="Times New Roman"/>
+          <w:sz w:val="28"/>
+          <w:szCs w:val="28"/>
+          <w:lang w:val="en-US"/>
+        </w:rPr>
+        <w:t>invoke</w:t>
+      </w:r>
+      <w:r>
+        <w:rPr>
+          <w:rFonts w:ascii="Times New Roman" w:hAnsi="Times New Roman" w:cs="Times New Roman"/>
+          <w:sz w:val="28"/>
+          <w:szCs w:val="28"/>
+        </w:rPr>
+        <w:t xml:space="preserve">() </w:t>
+      </w:r>
+      <w:r>
+        <w:rPr>
+          <w:rFonts w:ascii="Times New Roman" w:hAnsi="Times New Roman" w:cs="Times New Roman"/>
+          <w:sz w:val="28"/>
+          <w:szCs w:val="28"/>
+        </w:rPr>
+        <w:t xml:space="preserve">из класса </w:t>
       </w:r>
       <w:proofErr w:type="spellStart"/>
       <w:r>
         <w:rPr>
           <w:rFonts w:ascii="Times New Roman" w:hAnsi="Times New Roman" w:cs="Times New Roman"/>
-          <w:b/>
-          <w:sz w:val="28"/>
-          <w:szCs w:val="28"/>
-          <w:lang w:val="en-US"/>
-        </w:rPr>
-        <w:t>ExecutorService</w:t>
+          <w:sz w:val="28"/>
+          <w:szCs w:val="28"/>
+          <w:lang w:val="en-US"/>
+        </w:rPr>
+        <w:t>ForkJoinTask</w:t>
       </w:r>
       <w:proofErr w:type="spellEnd"/>
       <w:r>
         <w:rPr>
           <w:rFonts w:ascii="Times New Roman" w:hAnsi="Times New Roman" w:cs="Times New Roman"/>
-          <w:b/>
-          <w:sz w:val="28"/>
-          <w:szCs w:val="28"/>
-        </w:rPr>
-        <w:t xml:space="preserve">. </w:t>
-      </w:r>
-      <w:r>
-        <w:rPr>
-          <w:rFonts w:ascii="Times New Roman" w:hAnsi="Times New Roman" w:cs="Times New Roman"/>
-          <w:sz w:val="28"/>
-          <w:szCs w:val="28"/>
-        </w:rPr>
-        <w:t xml:space="preserve">Результат возвращается через объект типа </w:t>
-      </w:r>
-      <w:r>
-        <w:rPr>
-          <w:rFonts w:ascii="Times New Roman" w:hAnsi="Times New Roman" w:cs="Times New Roman"/>
-          <w:sz w:val="28"/>
-          <w:szCs w:val="28"/>
-          <w:lang w:val="en-US"/>
-        </w:rPr>
-        <w:t>Future.</w:t>
-      </w:r>
-    </w:p>
-    <w:p>
-      <w:pPr>
-        <w:rPr>
-          <w:rFonts w:ascii="Times New Roman" w:hAnsi="Times New Roman" w:cs="Times New Roman"/>
-          <w:b/>
-          <w:sz w:val="28"/>
-          <w:szCs w:val="28"/>
-        </w:rPr>
-      </w:pPr>
-    </w:p>
-    <w:p>
-      <w:pPr>
-        <w:rPr>
-          <w:rFonts w:ascii="Times New Roman" w:hAnsi="Times New Roman" w:cs="Times New Roman"/>
-          <w:sz w:val="28"/>
-          <w:szCs w:val="28"/>
-        </w:rPr>
-      </w:pPr>
-    </w:p>
-    <w:p>
-      <w:pPr>
-        <w:rPr>
-          <w:rFonts w:ascii="Times New Roman" w:hAnsi="Times New Roman" w:cs="Times New Roman"/>
-          <w:b/>
-          <w:sz w:val="28"/>
-          <w:szCs w:val="28"/>
-        </w:rPr>
-      </w:pPr>
-      <w:r>
-        <w:rPr>
-          <w:rFonts w:ascii="Times New Roman" w:hAnsi="Times New Roman" w:cs="Times New Roman"/>
-          <w:b/>
-          <w:sz w:val="28"/>
-          <w:szCs w:val="28"/>
-          <w:lang w:val="en-US"/>
-        </w:rPr>
-        <w:t>ATOMICS</w:t>
-      </w:r>
-    </w:p>
-    <w:p>
-      <w:pPr>
-        <w:rPr>
-          <w:rFonts w:ascii="Times New Roman" w:hAnsi="Times New Roman" w:cs="Times New Roman"/>
-          <w:sz w:val="28"/>
-          <w:szCs w:val="28"/>
-        </w:rPr>
-      </w:pPr>
-      <w:r>
-        <w:rPr>
-          <w:rFonts w:ascii="Times New Roman" w:hAnsi="Times New Roman" w:cs="Times New Roman"/>
-          <w:sz w:val="28"/>
-          <w:szCs w:val="28"/>
-        </w:rPr>
-        <w:t>Средства</w:t>
-      </w:r>
-      <w:r>
-        <w:rPr>
-          <w:rFonts w:ascii="Times New Roman" w:hAnsi="Times New Roman" w:cs="Times New Roman"/>
-          <w:sz w:val="28"/>
-          <w:szCs w:val="28"/>
-        </w:rPr>
-        <w:t xml:space="preserve"> </w:t>
-      </w:r>
-      <w:r>
-        <w:rPr>
-          <w:rFonts w:ascii="Times New Roman" w:hAnsi="Times New Roman" w:cs="Times New Roman"/>
-          <w:sz w:val="28"/>
-          <w:szCs w:val="28"/>
-        </w:rPr>
-        <w:t>пакета</w:t>
-      </w:r>
-      <w:r>
-        <w:rPr>
-          <w:rFonts w:ascii="Times New Roman" w:hAnsi="Times New Roman" w:cs="Times New Roman"/>
-          <w:sz w:val="28"/>
-          <w:szCs w:val="28"/>
-        </w:rPr>
-        <w:t xml:space="preserve"> </w:t>
-      </w:r>
-      <w:proofErr w:type="gramStart"/>
-      <w:r>
-        <w:rPr>
-          <w:rFonts w:ascii="Times New Roman" w:hAnsi="Times New Roman" w:cs="Times New Roman"/>
-          <w:sz w:val="28"/>
-          <w:szCs w:val="28"/>
-          <w:lang w:val="en-US"/>
-        </w:rPr>
-        <w:t>java</w:t>
-      </w:r>
-      <w:r>
-        <w:rPr>
-          <w:rFonts w:ascii="Times New Roman" w:hAnsi="Times New Roman" w:cs="Times New Roman"/>
           <w:sz w:val="28"/>
           <w:szCs w:val="28"/>
         </w:rPr>
         <w:t>.</w:t>
       </w:r>
-      <w:proofErr w:type="spellStart"/>
-      <w:r>
-        <w:rPr>
-          <w:rFonts w:ascii="Times New Roman" w:hAnsi="Times New Roman" w:cs="Times New Roman"/>
-          <w:sz w:val="28"/>
-          <w:szCs w:val="28"/>
-          <w:lang w:val="en-US"/>
-        </w:rPr>
-        <w:t>util</w:t>
-      </w:r>
-      <w:proofErr w:type="spellEnd"/>
-      <w:proofErr w:type="gramEnd"/>
-      <w:r>
-        <w:rPr>
-          <w:rFonts w:ascii="Times New Roman" w:hAnsi="Times New Roman" w:cs="Times New Roman"/>
-          <w:sz w:val="28"/>
-          <w:szCs w:val="28"/>
-        </w:rPr>
-        <w:t>.</w:t>
-      </w:r>
-      <w:r>
-        <w:rPr>
-          <w:rFonts w:ascii="Times New Roman" w:hAnsi="Times New Roman" w:cs="Times New Roman"/>
-          <w:sz w:val="28"/>
-          <w:szCs w:val="28"/>
-          <w:lang w:val="en-US"/>
-        </w:rPr>
-        <w:t>concurrent</w:t>
-      </w:r>
-      <w:r>
-        <w:rPr>
-          <w:rFonts w:ascii="Times New Roman" w:hAnsi="Times New Roman" w:cs="Times New Roman"/>
-          <w:sz w:val="28"/>
-          <w:szCs w:val="28"/>
-        </w:rPr>
-        <w:t>.</w:t>
-      </w:r>
-      <w:r>
-        <w:rPr>
-          <w:rFonts w:ascii="Times New Roman" w:hAnsi="Times New Roman" w:cs="Times New Roman"/>
-          <w:sz w:val="28"/>
-          <w:szCs w:val="28"/>
-          <w:lang w:val="en-US"/>
-        </w:rPr>
-        <w:t>atomic</w:t>
-      </w:r>
-      <w:r>
-        <w:rPr>
-          <w:rFonts w:ascii="Times New Roman" w:hAnsi="Times New Roman" w:cs="Times New Roman"/>
-          <w:sz w:val="28"/>
-          <w:szCs w:val="28"/>
-        </w:rPr>
-        <w:t xml:space="preserve"> </w:t>
-      </w:r>
-      <w:r>
-        <w:rPr>
-          <w:rFonts w:ascii="Times New Roman" w:hAnsi="Times New Roman" w:cs="Times New Roman"/>
-          <w:sz w:val="28"/>
-          <w:szCs w:val="28"/>
-        </w:rPr>
-        <w:t>упрощают</w:t>
-      </w:r>
-      <w:r>
-        <w:rPr>
-          <w:rFonts w:ascii="Times New Roman" w:hAnsi="Times New Roman" w:cs="Times New Roman"/>
-          <w:sz w:val="28"/>
-          <w:szCs w:val="28"/>
-        </w:rPr>
-        <w:t xml:space="preserve"> </w:t>
-      </w:r>
-      <w:r>
-        <w:rPr>
-          <w:rFonts w:ascii="Times New Roman" w:hAnsi="Times New Roman" w:cs="Times New Roman"/>
-          <w:sz w:val="28"/>
-          <w:szCs w:val="28"/>
-        </w:rPr>
-        <w:t>присваивание</w:t>
-      </w:r>
-      <w:r>
-        <w:rPr>
-          <w:rFonts w:ascii="Times New Roman" w:hAnsi="Times New Roman" w:cs="Times New Roman"/>
-          <w:sz w:val="28"/>
-          <w:szCs w:val="28"/>
-        </w:rPr>
-        <w:t xml:space="preserve"> </w:t>
-      </w:r>
-      <w:r>
-        <w:rPr>
-          <w:rFonts w:ascii="Times New Roman" w:hAnsi="Times New Roman" w:cs="Times New Roman"/>
-          <w:sz w:val="28"/>
-          <w:szCs w:val="28"/>
-        </w:rPr>
-        <w:t>переменным без применения блокировок.</w:t>
-      </w:r>
+    </w:p>
+    <w:p>
+      <w:pPr>
+        <w:rPr>
+          <w:rFonts w:ascii="Times New Roman" w:hAnsi="Times New Roman" w:cs="Times New Roman"/>
+          <w:sz w:val="28"/>
+          <w:szCs w:val="28"/>
+        </w:rPr>
+      </w:pPr>
     </w:p>
     <w:sectPr>
       <w:pgSz w:w="11906" w:h="16838"/>
@@ -4976,7 +8128,7 @@
 </file>
 
 <file path=word/numbering.xml><?xml version="1.0" encoding="utf-8"?>
-<w:numbering xmlns:wpc="http://schemas.microsoft.com/office/word/2010/wordprocessingCanvas" xmlns:cx="http://schemas.microsoft.com/office/drawing/2014/chartex" xmlns:cx1="http://schemas.microsoft.com/office/drawing/2015/9/8/chartex" xmlns:cx2="http://schemas.microsoft.com/office/drawing/2015/10/21/chartex" xmlns:cx3="http://schemas.microsoft.com/office/drawing/2016/5/9/chartex" xmlns:cx4="http://schemas.microsoft.com/office/drawing/2016/5/10/chartex" xmlns:cx5="http://schemas.microsoft.com/office/drawing/2016/5/11/chartex" xmlns:cx6="http://schemas.microsoft.com/office/drawing/2016/5/12/chartex" xmlns:cx7="http://schemas.microsoft.com/office/drawing/2016/5/13/chartex" xmlns:cx8="http://schemas.microsoft.com/office/drawing/2016/5/14/chartex" xmlns:mc="http://schemas.openxmlformats.org/markup-compatibility/2006" xmlns:aink="http://schemas.microsoft.com/office/drawing/2016/ink" xmlns:am3d="http://schemas.microsoft.com/office/drawing/2017/model3d" xmlns:o="urn:schemas-microsoft-com:office:office" xmlns:r="http://schemas.openxmlformats.org/officeDocument/2006/relationships" xmlns:m="http://schemas.openxmlformats.org/officeDocument/2006/math" xmlns:v="urn:schemas-microsoft-com:vml" xmlns:wp14="http://schemas.microsoft.com/office/word/2010/wordprocessingDrawing" xmlns:wp="http://schemas.openxmlformats.org/drawingml/2006/wordprocessingDrawing" xmlns:w10="urn:schemas-microsoft-com:office:word" xmlns:w="http://schemas.openxmlformats.org/wordprocessingml/2006/main" xmlns:w14="http://schemas.microsoft.com/office/word/2010/wordml" xmlns:w15="http://schemas.microsoft.com/office/word/2012/wordml" xmlns:w16cid="http://schemas.microsoft.com/office/word/2016/wordml/cid" xmlns:w16se="http://schemas.microsoft.com/office/word/2015/wordml/symex" xmlns:wpg="http://schemas.microsoft.com/office/word/2010/wordprocessingGroup" xmlns:wpi="http://schemas.microsoft.com/office/word/2010/wordprocessingInk" xmlns:wne="http://schemas.microsoft.com/office/word/2006/wordml" xmlns:wps="http://schemas.microsoft.com/office/word/2010/wordprocessingShape" mc:Ignorable="w14 w15 w16se w16cid wp14">
+<w:numbering xmlns:wpc="http://schemas.microsoft.com/office/word/2010/wordprocessingCanvas" xmlns:cx="http://schemas.microsoft.com/office/drawing/2014/chartex" xmlns:cx1="http://schemas.microsoft.com/office/drawing/2015/9/8/chartex" xmlns:cx2="http://schemas.microsoft.com/office/drawing/2015/10/21/chartex" xmlns:cx3="http://schemas.microsoft.com/office/drawing/2016/5/9/chartex" xmlns:cx4="http://schemas.microsoft.com/office/drawing/2016/5/10/chartex" xmlns:cx5="http://schemas.microsoft.com/office/drawing/2016/5/11/chartex" xmlns:cx6="http://schemas.microsoft.com/office/drawing/2016/5/12/chartex" xmlns:cx7="http://schemas.microsoft.com/office/drawing/2016/5/13/chartex" xmlns:cx8="http://schemas.microsoft.com/office/drawing/2016/5/14/chartex" xmlns:mc="http://schemas.openxmlformats.org/markup-compatibility/2006" xmlns:aink="http://schemas.microsoft.com/office/drawing/2016/ink" xmlns:am3d="http://schemas.microsoft.com/office/drawing/2017/model3d" xmlns:o="urn:schemas-microsoft-com:office:office" xmlns:oel="http://schemas.microsoft.com/office/2019/extlst" xmlns:r="http://schemas.openxmlformats.org/officeDocument/2006/relationships" xmlns:m="http://schemas.openxmlformats.org/officeDocument/2006/math" xmlns:v="urn:schemas-microsoft-com:vml" xmlns:wp14="http://schemas.microsoft.com/office/word/2010/wordprocessingDrawing" xmlns:wp="http://schemas.openxmlformats.org/drawingml/2006/wordprocessingDrawing" xmlns:w10="urn:schemas-microsoft-com:office:word" xmlns:w="http://schemas.openxmlformats.org/wordprocessingml/2006/main" xmlns:w14="http://schemas.microsoft.com/office/word/2010/wordml" xmlns:w15="http://schemas.microsoft.com/office/word/2012/wordml" xmlns:w16cex="http://schemas.microsoft.com/office/word/2018/wordml/cex" xmlns:w16cid="http://schemas.microsoft.com/office/word/2016/wordml/cid" xmlns:w16="http://schemas.microsoft.com/office/word/2018/wordml" xmlns:w16sdtdh="http://schemas.microsoft.com/office/word/2020/wordml/sdtdatahash" xmlns:w16se="http://schemas.microsoft.com/office/word/2015/wordml/symex" xmlns:wpg="http://schemas.microsoft.com/office/word/2010/wordprocessingGroup" xmlns:wpi="http://schemas.microsoft.com/office/word/2010/wordprocessingInk" xmlns:wne="http://schemas.microsoft.com/office/word/2006/wordml" xmlns:wps="http://schemas.microsoft.com/office/word/2010/wordprocessingShape" mc:Ignorable="w14 w15 w16se w16cid w16 w16cex w16sdtdh wp14">
   <w:abstractNum w:abstractNumId="0" w15:restartNumberingAfterBreak="0">
     <w:nsid w:val="0C0716B2"/>
     <w:multiLevelType w:val="hybridMultilevel"/>
@@ -5204,6 +8356,119 @@
     </w:lvl>
   </w:abstractNum>
   <w:abstractNum w:abstractNumId="2" w15:restartNumberingAfterBreak="0">
+    <w:nsid w:val="19CD0989"/>
+    <w:multiLevelType w:val="hybridMultilevel"/>
+    <w:tmpl w:val="CCBE1B50"/>
+    <w:lvl w:ilvl="0" w:tplc="20000001">
+      <w:start w:val="1"/>
+      <w:numFmt w:val="bullet"/>
+      <w:lvlText w:val=""/>
+      <w:lvlJc w:val="left"/>
+      <w:pPr>
+        <w:ind w:left="720" w:hanging="360"/>
+      </w:pPr>
+      <w:rPr>
+        <w:rFonts w:ascii="Symbol" w:hAnsi="Symbol" w:hint="default"/>
+      </w:rPr>
+    </w:lvl>
+    <w:lvl w:ilvl="1" w:tplc="20000003" w:tentative="1">
+      <w:start w:val="1"/>
+      <w:numFmt w:val="bullet"/>
+      <w:lvlText w:val="o"/>
+      <w:lvlJc w:val="left"/>
+      <w:pPr>
+        <w:ind w:left="1440" w:hanging="360"/>
+      </w:pPr>
+      <w:rPr>
+        <w:rFonts w:ascii="Courier New" w:hAnsi="Courier New" w:cs="Courier New" w:hint="default"/>
+      </w:rPr>
+    </w:lvl>
+    <w:lvl w:ilvl="2" w:tplc="20000005" w:tentative="1">
+      <w:start w:val="1"/>
+      <w:numFmt w:val="bullet"/>
+      <w:lvlText w:val=""/>
+      <w:lvlJc w:val="left"/>
+      <w:pPr>
+        <w:ind w:left="2160" w:hanging="360"/>
+      </w:pPr>
+      <w:rPr>
+        <w:rFonts w:ascii="Wingdings" w:hAnsi="Wingdings" w:hint="default"/>
+      </w:rPr>
+    </w:lvl>
+    <w:lvl w:ilvl="3" w:tplc="20000001" w:tentative="1">
+      <w:start w:val="1"/>
+      <w:numFmt w:val="bullet"/>
+      <w:lvlText w:val=""/>
+      <w:lvlJc w:val="left"/>
+      <w:pPr>
+        <w:ind w:left="2880" w:hanging="360"/>
+      </w:pPr>
+      <w:rPr>
+        <w:rFonts w:ascii="Symbol" w:hAnsi="Symbol" w:hint="default"/>
+      </w:rPr>
+    </w:lvl>
+    <w:lvl w:ilvl="4" w:tplc="20000003" w:tentative="1">
+      <w:start w:val="1"/>
+      <w:numFmt w:val="bullet"/>
+      <w:lvlText w:val="o"/>
+      <w:lvlJc w:val="left"/>
+      <w:pPr>
+        <w:ind w:left="3600" w:hanging="360"/>
+      </w:pPr>
+      <w:rPr>
+        <w:rFonts w:ascii="Courier New" w:hAnsi="Courier New" w:cs="Courier New" w:hint="default"/>
+      </w:rPr>
+    </w:lvl>
+    <w:lvl w:ilvl="5" w:tplc="20000005" w:tentative="1">
+      <w:start w:val="1"/>
+      <w:numFmt w:val="bullet"/>
+      <w:lvlText w:val=""/>
+      <w:lvlJc w:val="left"/>
+      <w:pPr>
+        <w:ind w:left="4320" w:hanging="360"/>
+      </w:pPr>
+      <w:rPr>
+        <w:rFonts w:ascii="Wingdings" w:hAnsi="Wingdings" w:hint="default"/>
+      </w:rPr>
+    </w:lvl>
+    <w:lvl w:ilvl="6" w:tplc="20000001" w:tentative="1">
+      <w:start w:val="1"/>
+      <w:numFmt w:val="bullet"/>
+      <w:lvlText w:val=""/>
+      <w:lvlJc w:val="left"/>
+      <w:pPr>
+        <w:ind w:left="5040" w:hanging="360"/>
+      </w:pPr>
+      <w:rPr>
+        <w:rFonts w:ascii="Symbol" w:hAnsi="Symbol" w:hint="default"/>
+      </w:rPr>
+    </w:lvl>
+    <w:lvl w:ilvl="7" w:tplc="20000003" w:tentative="1">
+      <w:start w:val="1"/>
+      <w:numFmt w:val="bullet"/>
+      <w:lvlText w:val="o"/>
+      <w:lvlJc w:val="left"/>
+      <w:pPr>
+        <w:ind w:left="5760" w:hanging="360"/>
+      </w:pPr>
+      <w:rPr>
+        <w:rFonts w:ascii="Courier New" w:hAnsi="Courier New" w:cs="Courier New" w:hint="default"/>
+      </w:rPr>
+    </w:lvl>
+    <w:lvl w:ilvl="8" w:tplc="20000005" w:tentative="1">
+      <w:start w:val="1"/>
+      <w:numFmt w:val="bullet"/>
+      <w:lvlText w:val=""/>
+      <w:lvlJc w:val="left"/>
+      <w:pPr>
+        <w:ind w:left="6480" w:hanging="360"/>
+      </w:pPr>
+      <w:rPr>
+        <w:rFonts w:ascii="Wingdings" w:hAnsi="Wingdings" w:hint="default"/>
+      </w:rPr>
+    </w:lvl>
+  </w:abstractNum>
+  <w:abstractNum w:abstractNumId="3" w15:restartNumberingAfterBreak="0">
     <w:nsid w:val="285922DB"/>
     <w:multiLevelType w:val="hybridMultilevel"/>
     <w:tmpl w:val="CB96F16E"/>
@@ -5316,7 +8581,93 @@
       </w:rPr>
     </w:lvl>
   </w:abstractNum>
-  <w:abstractNum w:abstractNumId="3" w15:restartNumberingAfterBreak="0">
+  <w:abstractNum w:abstractNumId="4" w15:restartNumberingAfterBreak="0">
+    <w:nsid w:val="3C647830"/>
+    <w:multiLevelType w:val="hybridMultilevel"/>
+    <w:tmpl w:val="2D6A9626"/>
+    <w:lvl w:ilvl="0" w:tplc="2000000F">
+      <w:start w:val="1"/>
+      <w:numFmt w:val="decimal"/>
+      <w:lvlText w:val="%1."/>
+      <w:lvlJc w:val="left"/>
+      <w:pPr>
+        <w:ind w:left="720" w:hanging="360"/>
+      </w:pPr>
+    </w:lvl>
+    <w:lvl w:ilvl="1" w:tplc="20000019" w:tentative="1">
+      <w:start w:val="1"/>
+      <w:numFmt w:val="lowerLetter"/>
+      <w:lvlText w:val="%2."/>
+      <w:lvlJc w:val="left"/>
+      <w:pPr>
+        <w:ind w:left="1440" w:hanging="360"/>
+      </w:pPr>
+    </w:lvl>
+    <w:lvl w:ilvl="2" w:tplc="2000001B" w:tentative="1">
+      <w:start w:val="1"/>
+      <w:numFmt w:val="lowerRoman"/>
+      <w:lvlText w:val="%3."/>
+      <w:lvlJc w:val="right"/>
+      <w:pPr>
+        <w:ind w:left="2160" w:hanging="180"/>
+      </w:pPr>
+    </w:lvl>
+    <w:lvl w:ilvl="3" w:tplc="2000000F" w:tentative="1">
+      <w:start w:val="1"/>
+      <w:numFmt w:val="decimal"/>
+      <w:lvlText w:val="%4."/>
+      <w:lvlJc w:val="left"/>
+      <w:pPr>
+        <w:ind w:left="2880" w:hanging="360"/>
+      </w:pPr>
+    </w:lvl>
+    <w:lvl w:ilvl="4" w:tplc="20000019" w:tentative="1">
+      <w:start w:val="1"/>
+      <w:numFmt w:val="lowerLetter"/>
+      <w:lvlText w:val="%5."/>
+      <w:lvlJc w:val="left"/>
+      <w:pPr>
+        <w:ind w:left="3600" w:hanging="360"/>
+      </w:pPr>
+    </w:lvl>
+    <w:lvl w:ilvl="5" w:tplc="2000001B" w:tentative="1">
+      <w:start w:val="1"/>
+      <w:numFmt w:val="lowerRoman"/>
+      <w:lvlText w:val="%6."/>
+      <w:lvlJc w:val="right"/>
+      <w:pPr>
+        <w:ind w:left="4320" w:hanging="180"/>
+      </w:pPr>
+    </w:lvl>
+    <w:lvl w:ilvl="6" w:tplc="2000000F" w:tentative="1">
+      <w:start w:val="1"/>
+      <w:numFmt w:val="decimal"/>
+      <w:lvlText w:val="%7."/>
+      <w:lvlJc w:val="left"/>
+      <w:pPr>
+        <w:ind w:left="5040" w:hanging="360"/>
+      </w:pPr>
+    </w:lvl>
+    <w:lvl w:ilvl="7" w:tplc="20000019" w:tentative="1">
+      <w:start w:val="1"/>
+      <w:numFmt w:val="lowerLetter"/>
+      <w:lvlText w:val="%8."/>
+      <w:lvlJc w:val="left"/>
+      <w:pPr>
+        <w:ind w:left="5760" w:hanging="360"/>
+      </w:pPr>
+    </w:lvl>
+    <w:lvl w:ilvl="8" w:tplc="2000001B" w:tentative="1">
+      <w:start w:val="1"/>
+      <w:numFmt w:val="lowerRoman"/>
+      <w:lvlText w:val="%9."/>
+      <w:lvlJc w:val="right"/>
+      <w:pPr>
+        <w:ind w:left="6480" w:hanging="180"/>
+      </w:pPr>
+    </w:lvl>
+  </w:abstractNum>
+  <w:abstractNum w:abstractNumId="5" w15:restartNumberingAfterBreak="0">
     <w:nsid w:val="3DB80129"/>
     <w:multiLevelType w:val="hybridMultilevel"/>
     <w:tmpl w:val="42425986"/>
@@ -5429,7 +8780,7 @@
       </w:rPr>
     </w:lvl>
   </w:abstractNum>
-  <w:abstractNum w:abstractNumId="4" w15:restartNumberingAfterBreak="0">
+  <w:abstractNum w:abstractNumId="6" w15:restartNumberingAfterBreak="0">
     <w:nsid w:val="429B6D18"/>
     <w:multiLevelType w:val="hybridMultilevel"/>
     <w:tmpl w:val="F2CADE98"/>
@@ -5542,7 +8893,7 @@
       </w:rPr>
     </w:lvl>
   </w:abstractNum>
-  <w:abstractNum w:abstractNumId="5" w15:restartNumberingAfterBreak="0">
+  <w:abstractNum w:abstractNumId="7" w15:restartNumberingAfterBreak="0">
     <w:nsid w:val="4EB41505"/>
     <w:multiLevelType w:val="hybridMultilevel"/>
     <w:tmpl w:val="0B9497FC"/>
@@ -5655,7 +9006,120 @@
       </w:rPr>
     </w:lvl>
   </w:abstractNum>
-  <w:abstractNum w:abstractNumId="6" w15:restartNumberingAfterBreak="0">
+  <w:abstractNum w:abstractNumId="8" w15:restartNumberingAfterBreak="0">
+    <w:nsid w:val="509A60BC"/>
+    <w:multiLevelType w:val="hybridMultilevel"/>
+    <w:tmpl w:val="B0A2B8C0"/>
+    <w:lvl w:ilvl="0" w:tplc="20000001">
+      <w:start w:val="1"/>
+      <w:numFmt w:val="bullet"/>
+      <w:lvlText w:val=""/>
+      <w:lvlJc w:val="left"/>
+      <w:pPr>
+        <w:ind w:left="720" w:hanging="360"/>
+      </w:pPr>
+      <w:rPr>
+        <w:rFonts w:ascii="Symbol" w:hAnsi="Symbol" w:hint="default"/>
+      </w:rPr>
+    </w:lvl>
+    <w:lvl w:ilvl="1" w:tplc="20000003" w:tentative="1">
+      <w:start w:val="1"/>
+      <w:numFmt w:val="bullet"/>
+      <w:lvlText w:val="o"/>
+      <w:lvlJc w:val="left"/>
+      <w:pPr>
+        <w:ind w:left="1440" w:hanging="360"/>
+      </w:pPr>
+      <w:rPr>
+        <w:rFonts w:ascii="Courier New" w:hAnsi="Courier New" w:cs="Courier New" w:hint="default"/>
+      </w:rPr>
+    </w:lvl>
+    <w:lvl w:ilvl="2" w:tplc="20000005" w:tentative="1">
+      <w:start w:val="1"/>
+      <w:numFmt w:val="bullet"/>
+      <w:lvlText w:val=""/>
+      <w:lvlJc w:val="left"/>
+      <w:pPr>
+        <w:ind w:left="2160" w:hanging="360"/>
+      </w:pPr>
+      <w:rPr>
+        <w:rFonts w:ascii="Wingdings" w:hAnsi="Wingdings" w:hint="default"/>
+      </w:rPr>
+    </w:lvl>
+    <w:lvl w:ilvl="3" w:tplc="20000001" w:tentative="1">
+      <w:start w:val="1"/>
+      <w:numFmt w:val="bullet"/>
+      <w:lvlText w:val=""/>
+      <w:lvlJc w:val="left"/>
+      <w:pPr>
+        <w:ind w:left="2880" w:hanging="360"/>
+      </w:pPr>
+      <w:rPr>
+        <w:rFonts w:ascii="Symbol" w:hAnsi="Symbol" w:hint="default"/>
+      </w:rPr>
+    </w:lvl>
+    <w:lvl w:ilvl="4" w:tplc="20000003" w:tentative="1">
+      <w:start w:val="1"/>
+      <w:numFmt w:val="bullet"/>
+      <w:lvlText w:val="o"/>
+      <w:lvlJc w:val="left"/>
+      <w:pPr>
+        <w:ind w:left="3600" w:hanging="360"/>
+      </w:pPr>
+      <w:rPr>
+        <w:rFonts w:ascii="Courier New" w:hAnsi="Courier New" w:cs="Courier New" w:hint="default"/>
+      </w:rPr>
+    </w:lvl>
+    <w:lvl w:ilvl="5" w:tplc="20000005" w:tentative="1">
+      <w:start w:val="1"/>
+      <w:numFmt w:val="bullet"/>
+      <w:lvlText w:val=""/>
+      <w:lvlJc w:val="left"/>
+      <w:pPr>
+        <w:ind w:left="4320" w:hanging="360"/>
+      </w:pPr>
+      <w:rPr>
+        <w:rFonts w:ascii="Wingdings" w:hAnsi="Wingdings" w:hint="default"/>
+      </w:rPr>
+    </w:lvl>
+    <w:lvl w:ilvl="6" w:tplc="20000001" w:tentative="1">
+      <w:start w:val="1"/>
+      <w:numFmt w:val="bullet"/>
+      <w:lvlText w:val=""/>
+      <w:lvlJc w:val="left"/>
+      <w:pPr>
+        <w:ind w:left="5040" w:hanging="360"/>
+      </w:pPr>
+      <w:rPr>
+        <w:rFonts w:ascii="Symbol" w:hAnsi="Symbol" w:hint="default"/>
+      </w:rPr>
+    </w:lvl>
+    <w:lvl w:ilvl="7" w:tplc="20000003" w:tentative="1">
+      <w:start w:val="1"/>
+      <w:numFmt w:val="bullet"/>
+      <w:lvlText w:val="o"/>
+      <w:lvlJc w:val="left"/>
+      <w:pPr>
+        <w:ind w:left="5760" w:hanging="360"/>
+      </w:pPr>
+      <w:rPr>
+        <w:rFonts w:ascii="Courier New" w:hAnsi="Courier New" w:cs="Courier New" w:hint="default"/>
+      </w:rPr>
+    </w:lvl>
+    <w:lvl w:ilvl="8" w:tplc="20000005" w:tentative="1">
+      <w:start w:val="1"/>
+      <w:numFmt w:val="bullet"/>
+      <w:lvlText w:val=""/>
+      <w:lvlJc w:val="left"/>
+      <w:pPr>
+        <w:ind w:left="6480" w:hanging="360"/>
+      </w:pPr>
+      <w:rPr>
+        <w:rFonts w:ascii="Wingdings" w:hAnsi="Wingdings" w:hint="default"/>
+      </w:rPr>
+    </w:lvl>
+  </w:abstractNum>
+  <w:abstractNum w:abstractNumId="9" w15:restartNumberingAfterBreak="0">
     <w:nsid w:val="517301AF"/>
     <w:multiLevelType w:val="hybridMultilevel"/>
     <w:tmpl w:val="71DC7170"/>
@@ -5768,7 +9232,120 @@
       </w:rPr>
     </w:lvl>
   </w:abstractNum>
-  <w:abstractNum w:abstractNumId="7" w15:restartNumberingAfterBreak="0">
+  <w:abstractNum w:abstractNumId="10" w15:restartNumberingAfterBreak="0">
+    <w:nsid w:val="71C74082"/>
+    <w:multiLevelType w:val="hybridMultilevel"/>
+    <w:tmpl w:val="EFF29B34"/>
+    <w:lvl w:ilvl="0" w:tplc="20000001">
+      <w:start w:val="1"/>
+      <w:numFmt w:val="bullet"/>
+      <w:lvlText w:val=""/>
+      <w:lvlJc w:val="left"/>
+      <w:pPr>
+        <w:ind w:left="720" w:hanging="360"/>
+      </w:pPr>
+      <w:rPr>
+        <w:rFonts w:ascii="Symbol" w:hAnsi="Symbol" w:hint="default"/>
+      </w:rPr>
+    </w:lvl>
+    <w:lvl w:ilvl="1" w:tplc="20000003" w:tentative="1">
+      <w:start w:val="1"/>
+      <w:numFmt w:val="bullet"/>
+      <w:lvlText w:val="o"/>
+      <w:lvlJc w:val="left"/>
+      <w:pPr>
+        <w:ind w:left="1440" w:hanging="360"/>
+      </w:pPr>
+      <w:rPr>
+        <w:rFonts w:ascii="Courier New" w:hAnsi="Courier New" w:cs="Courier New" w:hint="default"/>
+      </w:rPr>
+    </w:lvl>
+    <w:lvl w:ilvl="2" w:tplc="20000005" w:tentative="1">
+      <w:start w:val="1"/>
+      <w:numFmt w:val="bullet"/>
+      <w:lvlText w:val=""/>
+      <w:lvlJc w:val="left"/>
+      <w:pPr>
+        <w:ind w:left="2160" w:hanging="360"/>
+      </w:pPr>
+      <w:rPr>
+        <w:rFonts w:ascii="Wingdings" w:hAnsi="Wingdings" w:hint="default"/>
+      </w:rPr>
+    </w:lvl>
+    <w:lvl w:ilvl="3" w:tplc="20000001" w:tentative="1">
+      <w:start w:val="1"/>
+      <w:numFmt w:val="bullet"/>
+      <w:lvlText w:val=""/>
+      <w:lvlJc w:val="left"/>
+      <w:pPr>
+        <w:ind w:left="2880" w:hanging="360"/>
+      </w:pPr>
+      <w:rPr>
+        <w:rFonts w:ascii="Symbol" w:hAnsi="Symbol" w:hint="default"/>
+      </w:rPr>
+    </w:lvl>
+    <w:lvl w:ilvl="4" w:tplc="20000003" w:tentative="1">
+      <w:start w:val="1"/>
+      <w:numFmt w:val="bullet"/>
+      <w:lvlText w:val="o"/>
+      <w:lvlJc w:val="left"/>
+      <w:pPr>
+        <w:ind w:left="3600" w:hanging="360"/>
+      </w:pPr>
+      <w:rPr>
+        <w:rFonts w:ascii="Courier New" w:hAnsi="Courier New" w:cs="Courier New" w:hint="default"/>
+      </w:rPr>
+    </w:lvl>
+    <w:lvl w:ilvl="5" w:tplc="20000005" w:tentative="1">
+      <w:start w:val="1"/>
+      <w:numFmt w:val="bullet"/>
+      <w:lvlText w:val=""/>
+      <w:lvlJc w:val="left"/>
+      <w:pPr>
+        <w:ind w:left="4320" w:hanging="360"/>
+      </w:pPr>
+      <w:rPr>
+        <w:rFonts w:ascii="Wingdings" w:hAnsi="Wingdings" w:hint="default"/>
+      </w:rPr>
+    </w:lvl>
+    <w:lvl w:ilvl="6" w:tplc="20000001" w:tentative="1">
+      <w:start w:val="1"/>
+      <w:numFmt w:val="bullet"/>
+      <w:lvlText w:val=""/>
+      <w:lvlJc w:val="left"/>
+      <w:pPr>
+        <w:ind w:left="5040" w:hanging="360"/>
+      </w:pPr>
+      <w:rPr>
+        <w:rFonts w:ascii="Symbol" w:hAnsi="Symbol" w:hint="default"/>
+      </w:rPr>
+    </w:lvl>
+    <w:lvl w:ilvl="7" w:tplc="20000003" w:tentative="1">
+      <w:start w:val="1"/>
+      <w:numFmt w:val="bullet"/>
+      <w:lvlText w:val="o"/>
+      <w:lvlJc w:val="left"/>
+      <w:pPr>
+        <w:ind w:left="5760" w:hanging="360"/>
+      </w:pPr>
+      <w:rPr>
+        <w:rFonts w:ascii="Courier New" w:hAnsi="Courier New" w:cs="Courier New" w:hint="default"/>
+      </w:rPr>
+    </w:lvl>
+    <w:lvl w:ilvl="8" w:tplc="20000005" w:tentative="1">
+      <w:start w:val="1"/>
+      <w:numFmt w:val="bullet"/>
+      <w:lvlText w:val=""/>
+      <w:lvlJc w:val="left"/>
+      <w:pPr>
+        <w:ind w:left="6480" w:hanging="360"/>
+      </w:pPr>
+      <w:rPr>
+        <w:rFonts w:ascii="Wingdings" w:hAnsi="Wingdings" w:hint="default"/>
+      </w:rPr>
+    </w:lvl>
+  </w:abstractNum>
+  <w:abstractNum w:abstractNumId="11" w15:restartNumberingAfterBreak="0">
     <w:nsid w:val="732C3DF5"/>
     <w:multiLevelType w:val="hybridMultilevel"/>
     <w:tmpl w:val="1DC8F07A"/>
@@ -5881,35 +9458,47 @@
       </w:rPr>
     </w:lvl>
   </w:abstractNum>
-  <w:num w:numId="1">
+  <w:num w:numId="1" w16cid:durableId="1252930112">
     <w:abstractNumId w:val="0"/>
   </w:num>
-  <w:num w:numId="2">
+  <w:num w:numId="2" w16cid:durableId="1284733872">
+    <w:abstractNumId w:val="9"/>
+  </w:num>
+  <w:num w:numId="3" w16cid:durableId="219941630">
+    <w:abstractNumId w:val="7"/>
+  </w:num>
+  <w:num w:numId="4" w16cid:durableId="1370033383">
+    <w:abstractNumId w:val="3"/>
+  </w:num>
+  <w:num w:numId="5" w16cid:durableId="4283983">
+    <w:abstractNumId w:val="11"/>
+  </w:num>
+  <w:num w:numId="6" w16cid:durableId="804935692">
+    <w:abstractNumId w:val="5"/>
+  </w:num>
+  <w:num w:numId="7" w16cid:durableId="1193491623">
+    <w:abstractNumId w:val="1"/>
+  </w:num>
+  <w:num w:numId="8" w16cid:durableId="1642154817">
     <w:abstractNumId w:val="6"/>
   </w:num>
-  <w:num w:numId="3">
-    <w:abstractNumId w:val="5"/>
+  <w:num w:numId="9" w16cid:durableId="1105349438">
+    <w:abstractNumId w:val="8"/>
   </w:num>
-  <w:num w:numId="4">
+  <w:num w:numId="10" w16cid:durableId="454373671">
+    <w:abstractNumId w:val="10"/>
+  </w:num>
+  <w:num w:numId="11" w16cid:durableId="322465362">
     <w:abstractNumId w:val="2"/>
   </w:num>
-  <w:num w:numId="5">
-    <w:abstractNumId w:val="7"/>
-  </w:num>
-  <w:num w:numId="6">
-    <w:abstractNumId w:val="3"/>
-  </w:num>
-  <w:num w:numId="7">
-    <w:abstractNumId w:val="1"/>
-  </w:num>
-  <w:num w:numId="8">
+  <w:num w:numId="12" w16cid:durableId="2016375386">
     <w:abstractNumId w:val="4"/>
   </w:num>
 </w:numbering>
 </file>
 
 <file path=word/styles.xml><?xml version="1.0" encoding="utf-8"?>
-<w:styles xmlns:mc="http://schemas.openxmlformats.org/markup-compatibility/2006" xmlns:r="http://schemas.openxmlformats.org/officeDocument/2006/relationships" xmlns:w="http://schemas.openxmlformats.org/wordprocessingml/2006/main" xmlns:w14="http://schemas.microsoft.com/office/word/2010/wordml" xmlns:w15="http://schemas.microsoft.com/office/word/2012/wordml" xmlns:w16cid="http://schemas.microsoft.com/office/word/2016/wordml/cid" xmlns:w16se="http://schemas.microsoft.com/office/word/2015/wordml/symex" mc:Ignorable="w14 w15 w16se w16cid">
+<w:styles xmlns:mc="http://schemas.openxmlformats.org/markup-compatibility/2006" xmlns:r="http://schemas.openxmlformats.org/officeDocument/2006/relationships" xmlns:w="http://schemas.openxmlformats.org/wordprocessingml/2006/main" xmlns:w14="http://schemas.microsoft.com/office/word/2010/wordml" xmlns:w15="http://schemas.microsoft.com/office/word/2012/wordml" xmlns:w16cex="http://schemas.microsoft.com/office/word/2018/wordml/cex" xmlns:w16cid="http://schemas.microsoft.com/office/word/2016/wordml/cid" xmlns:w16="http://schemas.microsoft.com/office/word/2018/wordml" xmlns:w16sdtdh="http://schemas.microsoft.com/office/word/2020/wordml/sdtdatahash" xmlns:w16se="http://schemas.microsoft.com/office/word/2015/wordml/symex" mc:Ignorable="w14 w15 w16se w16cid w16 w16cex w16sdtdh">
   <w:docDefaults>
     <w:rPrDefault>
       <w:rPr>
@@ -5925,7 +9514,7 @@
       </w:pPr>
     </w:pPrDefault>
   </w:docDefaults>
-  <w:latentStyles w:defLockedState="0" w:defUIPriority="99" w:defSemiHidden="0" w:defUnhideWhenUsed="0" w:defQFormat="0" w:count="375">
+  <w:latentStyles w:defLockedState="0" w:defUIPriority="99" w:defSemiHidden="0" w:defUnhideWhenUsed="0" w:defQFormat="0" w:count="376">
     <w:lsdException w:name="Normal" w:uiPriority="0" w:qFormat="1"/>
     <w:lsdException w:name="heading 1" w:uiPriority="9" w:qFormat="1"/>
     <w:lsdException w:name="heading 2" w:semiHidden="1" w:uiPriority="9" w:unhideWhenUsed="1" w:qFormat="1"/>
@@ -6031,7 +9620,6 @@
     <w:lsdException w:name="HTML Sample" w:semiHidden="1" w:unhideWhenUsed="1"/>
     <w:lsdException w:name="HTML Typewriter" w:semiHidden="1" w:unhideWhenUsed="1"/>
     <w:lsdException w:name="HTML Variable" w:semiHidden="1" w:unhideWhenUsed="1"/>
-    <w:lsdException w:name="Normal Table" w:semiHidden="1" w:unhideWhenUsed="1"/>
     <w:lsdException w:name="annotation subject" w:semiHidden="1" w:unhideWhenUsed="1"/>
     <w:lsdException w:name="No List" w:semiHidden="1" w:unhideWhenUsed="1"/>
     <w:lsdException w:name="Outline List 1" w:semiHidden="1" w:unhideWhenUsed="1"/>
@@ -6078,10 +9666,8 @@
     <w:lsdException w:name="Table Subtle 2" w:semiHidden="1" w:unhideWhenUsed="1"/>
     <w:lsdException w:name="Table Web 1" w:semiHidden="1" w:unhideWhenUsed="1"/>
     <w:lsdException w:name="Table Web 2" w:semiHidden="1" w:unhideWhenUsed="1"/>
-    <w:lsdException w:name="Table Web 3" w:semiHidden="1" w:unhideWhenUsed="1"/>
     <w:lsdException w:name="Balloon Text" w:semiHidden="1" w:unhideWhenUsed="1"/>
     <w:lsdException w:name="Table Grid" w:uiPriority="39"/>
-    <w:lsdException w:name="Table Theme" w:semiHidden="1" w:unhideWhenUsed="1"/>
     <w:lsdException w:name="Placeholder Text" w:semiHidden="1"/>
     <w:lsdException w:name="No Spacing" w:uiPriority="1" w:qFormat="1"/>
     <w:lsdException w:name="Light Shading" w:uiPriority="60"/>
@@ -6301,6 +9887,7 @@
     <w:lsdException w:name="Smart Hyperlink" w:semiHidden="1" w:unhideWhenUsed="1"/>
     <w:lsdException w:name="Hashtag" w:semiHidden="1" w:unhideWhenUsed="1"/>
     <w:lsdException w:name="Unresolved Mention" w:semiHidden="1" w:unhideWhenUsed="1"/>
+    <w:lsdException w:name="Smart Link" w:semiHidden="1" w:unhideWhenUsed="1"/>
   </w:latentStyles>
   <w:style w:type="paragraph" w:default="1" w:styleId="a">
     <w:name w:val="Normal"/>

</xml_diff>